<commit_message>
With this commit the esp-r handouts has been modified.
</commit_message>
<xml_diff>
--- a/esp-r sara handnotes.docx
+++ b/esp-r sara handnotes.docx
@@ -209,7 +209,7 @@
                             <w:sz w:val="40"/>
                             <w:szCs w:val="40"/>
                           </w:rPr>
-                          <w:t>cygwin version</w:t>
+                          <w:t>cygwin version and Linux</w:t>
                         </w:r>
                       </w:p>
                       <w:sdt>
@@ -365,6 +365,27 @@
     </w:p>
     <w:p>
       <w:pPr>
+        <w:rPr>
+          <w:rFonts w:ascii="Times New Roman" w:hAnsi="Times New Roman" w:cs="Times New Roman"/>
+          <w:b/>
+          <w:sz w:val="24"/>
+          <w:szCs w:val="24"/>
+          <w:u w:val="single"/>
+        </w:rPr>
+      </w:pPr>
+      <w:r>
+        <w:rPr>
+          <w:rFonts w:ascii="Times New Roman" w:hAnsi="Times New Roman" w:cs="Times New Roman"/>
+          <w:b/>
+          <w:sz w:val="24"/>
+          <w:szCs w:val="24"/>
+          <w:u w:val="single"/>
+        </w:rPr>
+        <w:t>cygwin</w:t>
+      </w:r>
+    </w:p>
+    <w:p>
+      <w:pPr>
         <w:jc w:val="both"/>
         <w:rPr>
           <w:rFonts w:ascii="Times New Roman" w:hAnsi="Times New Roman" w:cs="Times New Roman"/>
@@ -938,6 +959,7 @@
           <w:szCs w:val="24"/>
           <w:lang w:val="en-GB"/>
         </w:rPr>
+        <w:lastRenderedPageBreak/>
         <w:t>$PATH</w:t>
       </w:r>
       <w:r>
@@ -967,7 +989,6 @@
           <w:szCs w:val="24"/>
           <w:lang w:val="en-GB"/>
         </w:rPr>
-        <w:lastRenderedPageBreak/>
         <w:t>$export $PATH</w:t>
       </w:r>
     </w:p>
@@ -996,11 +1017,763 @@
         <w:jc w:val="both"/>
         <w:rPr>
           <w:rFonts w:ascii="Times New Roman" w:hAnsi="Times New Roman" w:cs="Times New Roman"/>
-          <w:sz w:val="24"/>
-          <w:szCs w:val="24"/>
+          <w:b/>
+          <w:bCs/>
+          <w:sz w:val="24"/>
+          <w:szCs w:val="24"/>
+          <w:u w:val="single"/>
           <w:lang w:val="en-GB"/>
         </w:rPr>
       </w:pPr>
+      <w:r>
+        <w:rPr>
+          <w:rFonts w:ascii="Times New Roman" w:hAnsi="Times New Roman" w:cs="Times New Roman"/>
+          <w:b/>
+          <w:bCs/>
+          <w:sz w:val="24"/>
+          <w:szCs w:val="24"/>
+          <w:u w:val="single"/>
+          <w:lang w:val="en-GB"/>
+        </w:rPr>
+        <w:t>Linux</w:t>
+      </w:r>
+    </w:p>
+    <w:p>
+      <w:pPr>
+        <w:pStyle w:val="ListParagraph"/>
+        <w:numPr>
+          <w:ilvl w:val="0"/>
+          <w:numId w:val="19"/>
+        </w:numPr>
+        <w:jc w:val="both"/>
+        <w:rPr>
+          <w:rFonts w:ascii="Times New Roman" w:hAnsi="Times New Roman" w:cs="Times New Roman"/>
+          <w:sz w:val="24"/>
+          <w:szCs w:val="24"/>
+          <w:lang w:val="en-GB"/>
+        </w:rPr>
+      </w:pPr>
+      <w:r>
+        <w:rPr>
+          <w:rFonts w:ascii="Times New Roman" w:hAnsi="Times New Roman" w:cs="Times New Roman"/>
+          <w:sz w:val="24"/>
+          <w:szCs w:val="24"/>
+          <w:lang w:val="en-GB"/>
+        </w:rPr>
+        <w:t>sudo aptitude install subversion</w:t>
+      </w:r>
+    </w:p>
+    <w:p>
+      <w:pPr>
+        <w:pStyle w:val="ListParagraph"/>
+        <w:numPr>
+          <w:ilvl w:val="0"/>
+          <w:numId w:val="19"/>
+        </w:numPr>
+        <w:jc w:val="both"/>
+        <w:rPr>
+          <w:rFonts w:ascii="Times New Roman" w:hAnsi="Times New Roman" w:cs="Times New Roman"/>
+          <w:sz w:val="24"/>
+          <w:szCs w:val="24"/>
+          <w:lang w:val="en-GB"/>
+        </w:rPr>
+      </w:pPr>
+      <w:r>
+        <w:rPr>
+          <w:rFonts w:ascii="Times New Roman" w:hAnsi="Times New Roman" w:cs="Times New Roman"/>
+          <w:sz w:val="24"/>
+          <w:szCs w:val="24"/>
+          <w:lang w:val="en-GB"/>
+        </w:rPr>
+        <w:t>mkdir esp-r_src</w:t>
+      </w:r>
+    </w:p>
+    <w:p>
+      <w:pPr>
+        <w:pStyle w:val="ListParagraph"/>
+        <w:numPr>
+          <w:ilvl w:val="0"/>
+          <w:numId w:val="19"/>
+        </w:numPr>
+        <w:jc w:val="both"/>
+        <w:rPr>
+          <w:rFonts w:ascii="Times New Roman" w:hAnsi="Times New Roman" w:cs="Times New Roman"/>
+          <w:sz w:val="24"/>
+          <w:szCs w:val="24"/>
+          <w:lang w:val="en-GB"/>
+        </w:rPr>
+      </w:pPr>
+      <w:r>
+        <w:rPr>
+          <w:rFonts w:ascii="Times New Roman" w:hAnsi="Times New Roman" w:cs="Times New Roman"/>
+          <w:sz w:val="24"/>
+          <w:szCs w:val="24"/>
+          <w:lang w:val="en-GB"/>
+        </w:rPr>
+        <w:t>cd esp-r_src</w:t>
+      </w:r>
+    </w:p>
+    <w:p>
+      <w:pPr>
+        <w:pStyle w:val="ListParagraph"/>
+        <w:numPr>
+          <w:ilvl w:val="0"/>
+          <w:numId w:val="19"/>
+        </w:numPr>
+        <w:jc w:val="both"/>
+        <w:rPr>
+          <w:rFonts w:ascii="Times New Roman" w:hAnsi="Times New Roman" w:cs="Times New Roman"/>
+          <w:sz w:val="24"/>
+          <w:szCs w:val="24"/>
+          <w:lang w:val="en-GB"/>
+        </w:rPr>
+      </w:pPr>
+      <w:r>
+        <w:rPr>
+          <w:rFonts w:ascii="Times New Roman" w:hAnsi="Times New Roman" w:cs="Times New Roman"/>
+          <w:sz w:val="24"/>
+          <w:szCs w:val="24"/>
+          <w:lang w:val="en-GB"/>
+        </w:rPr>
+        <w:t xml:space="preserve">svn co </w:t>
+      </w:r>
+      <w:hyperlink r:id="rId10" w:history="1">
+        <w:r>
+          <w:rPr>
+            <w:rStyle w:val="Hyperlink"/>
+            <w:rFonts w:ascii="Times New Roman" w:hAnsi="Times New Roman" w:cs="Times New Roman"/>
+            <w:sz w:val="24"/>
+            <w:szCs w:val="24"/>
+            <w:lang w:val="en-GB"/>
+          </w:rPr>
+          <w:t>https://esp-r.net/espr/esp-r/branches/Sara_Nikoofard</w:t>
+        </w:r>
+      </w:hyperlink>
+    </w:p>
+    <w:p>
+      <w:pPr>
+        <w:pStyle w:val="ListParagraph"/>
+        <w:numPr>
+          <w:ilvl w:val="0"/>
+          <w:numId w:val="19"/>
+        </w:numPr>
+        <w:jc w:val="both"/>
+        <w:rPr>
+          <w:rFonts w:ascii="Times New Roman" w:hAnsi="Times New Roman" w:cs="Times New Roman"/>
+          <w:sz w:val="24"/>
+          <w:szCs w:val="24"/>
+          <w:lang w:val="en-GB"/>
+        </w:rPr>
+      </w:pPr>
+      <w:r>
+        <w:rPr>
+          <w:rFonts w:ascii="Times New Roman" w:hAnsi="Times New Roman" w:cs="Times New Roman"/>
+          <w:sz w:val="24"/>
+          <w:szCs w:val="24"/>
+          <w:lang w:val="en-GB"/>
+        </w:rPr>
+        <w:t>sudo aptitude install gfortran-4.1 gcc-4.1 g++-4.1 libxml2-dbg libxml2-dev libxml2-util libx11-dev</w:t>
+      </w:r>
+    </w:p>
+    <w:p>
+      <w:pPr>
+        <w:pStyle w:val="ListParagraph"/>
+        <w:numPr>
+          <w:ilvl w:val="0"/>
+          <w:numId w:val="19"/>
+        </w:numPr>
+        <w:jc w:val="both"/>
+        <w:rPr>
+          <w:rFonts w:ascii="Times New Roman" w:hAnsi="Times New Roman" w:cs="Times New Roman"/>
+          <w:sz w:val="24"/>
+          <w:szCs w:val="24"/>
+          <w:lang w:val="en-GB"/>
+        </w:rPr>
+      </w:pPr>
+      <w:r>
+        <w:rPr>
+          <w:rFonts w:ascii="Times New Roman" w:hAnsi="Times New Roman" w:cs="Times New Roman"/>
+          <w:sz w:val="24"/>
+          <w:szCs w:val="24"/>
+          <w:lang w:val="en-GB"/>
+        </w:rPr>
+        <w:t>for search documents: aptitude search (ex. gfortran)</w:t>
+      </w:r>
+    </w:p>
+    <w:p>
+      <w:pPr>
+        <w:pStyle w:val="ListParagraph"/>
+        <w:numPr>
+          <w:ilvl w:val="0"/>
+          <w:numId w:val="19"/>
+        </w:numPr>
+        <w:jc w:val="both"/>
+        <w:rPr>
+          <w:rFonts w:ascii="Times New Roman" w:hAnsi="Times New Roman" w:cs="Times New Roman"/>
+          <w:sz w:val="24"/>
+          <w:szCs w:val="24"/>
+          <w:lang w:val="en-GB"/>
+        </w:rPr>
+      </w:pPr>
+      <w:r>
+        <w:rPr>
+          <w:rFonts w:ascii="Times New Roman" w:hAnsi="Times New Roman" w:cs="Times New Roman"/>
+          <w:sz w:val="24"/>
+          <w:szCs w:val="24"/>
+          <w:lang w:val="en-GB"/>
+        </w:rPr>
+        <w:t xml:space="preserve">svn co </w:t>
+      </w:r>
+      <w:hyperlink r:id="rId11" w:history="1">
+        <w:r>
+          <w:rPr>
+            <w:rStyle w:val="Hyperlink"/>
+            <w:rFonts w:ascii="Times New Roman" w:hAnsi="Times New Roman" w:cs="Times New Roman"/>
+            <w:sz w:val="24"/>
+            <w:szCs w:val="24"/>
+            <w:lang w:val="en-GB"/>
+          </w:rPr>
+          <w:t>https://esp-r.net/espr/CSDDRD</w:t>
+        </w:r>
+      </w:hyperlink>
+    </w:p>
+    <w:p>
+      <w:pPr>
+        <w:pStyle w:val="ListParagraph"/>
+        <w:numPr>
+          <w:ilvl w:val="0"/>
+          <w:numId w:val="19"/>
+        </w:numPr>
+        <w:jc w:val="both"/>
+        <w:rPr>
+          <w:rFonts w:ascii="Times New Roman" w:hAnsi="Times New Roman" w:cs="Times New Roman"/>
+          <w:sz w:val="24"/>
+          <w:szCs w:val="24"/>
+          <w:lang w:val="en-GB"/>
+        </w:rPr>
+      </w:pPr>
+      <w:r>
+        <w:rPr>
+          <w:rFonts w:ascii="Times New Roman" w:hAnsi="Times New Roman" w:cs="Times New Roman"/>
+          <w:sz w:val="24"/>
+          <w:szCs w:val="24"/>
+          <w:lang w:val="en-GB"/>
+        </w:rPr>
+        <w:t>in the perl section follow instruction in README file</w:t>
+      </w:r>
+    </w:p>
+    <w:p>
+      <w:pPr>
+        <w:pStyle w:val="ListParagraph"/>
+        <w:numPr>
+          <w:ilvl w:val="0"/>
+          <w:numId w:val="19"/>
+        </w:numPr>
+        <w:jc w:val="both"/>
+        <w:rPr>
+          <w:rFonts w:ascii="Times New Roman" w:hAnsi="Times New Roman" w:cs="Times New Roman"/>
+          <w:sz w:val="24"/>
+          <w:szCs w:val="24"/>
+          <w:lang w:val="en-GB"/>
+        </w:rPr>
+      </w:pPr>
+      <w:r>
+        <w:rPr>
+          <w:rFonts w:ascii="Times New Roman" w:hAnsi="Times New Roman" w:cs="Times New Roman"/>
+          <w:sz w:val="24"/>
+          <w:szCs w:val="24"/>
+          <w:lang w:val="en-GB"/>
+        </w:rPr>
+        <w:t xml:space="preserve">cd esp-r_src/Sara_Nikoofard/src/ </w:t>
+      </w:r>
+    </w:p>
+    <w:p>
+      <w:pPr>
+        <w:pStyle w:val="ListParagraph"/>
+        <w:numPr>
+          <w:ilvl w:val="0"/>
+          <w:numId w:val="19"/>
+        </w:numPr>
+        <w:jc w:val="both"/>
+        <w:rPr>
+          <w:rFonts w:ascii="Times New Roman" w:hAnsi="Times New Roman" w:cs="Times New Roman"/>
+          <w:sz w:val="24"/>
+          <w:szCs w:val="24"/>
+          <w:lang w:val="en-GB"/>
+        </w:rPr>
+      </w:pPr>
+      <w:r>
+        <w:rPr>
+          <w:rFonts w:ascii="Times New Roman" w:hAnsi="Times New Roman" w:cs="Times New Roman"/>
+          <w:sz w:val="24"/>
+          <w:szCs w:val="24"/>
+          <w:lang w:val="en-GB"/>
+        </w:rPr>
+        <w:t>delete --no_training and --no_dbs from ./esp-r_compile</w:t>
+      </w:r>
+    </w:p>
+    <w:p>
+      <w:pPr>
+        <w:pStyle w:val="ListParagraph"/>
+        <w:numPr>
+          <w:ilvl w:val="0"/>
+          <w:numId w:val="19"/>
+        </w:numPr>
+        <w:jc w:val="both"/>
+        <w:rPr>
+          <w:rFonts w:ascii="Times New Roman" w:hAnsi="Times New Roman" w:cs="Times New Roman"/>
+          <w:sz w:val="24"/>
+          <w:szCs w:val="24"/>
+          <w:lang w:val="en-GB"/>
+        </w:rPr>
+      </w:pPr>
+      <w:r>
+        <w:rPr>
+          <w:rFonts w:ascii="Times New Roman" w:hAnsi="Times New Roman" w:cs="Times New Roman"/>
+          <w:sz w:val="24"/>
+          <w:szCs w:val="24"/>
+          <w:lang w:val="en-GB"/>
+        </w:rPr>
+        <w:t>./esp-r</w:t>
+      </w:r>
+      <w:r>
+        <w:rPr>
+          <w:rFonts w:ascii="Times New Roman" w:hAnsi="Times New Roman" w:cs="Times New Roman"/>
+          <w:sz w:val="24"/>
+          <w:szCs w:val="24"/>
+          <w:lang w:val="en-GB"/>
+        </w:rPr>
+        <w:t>_</w:t>
+      </w:r>
+      <w:r>
+        <w:rPr>
+          <w:rFonts w:ascii="Times New Roman" w:hAnsi="Times New Roman" w:cs="Times New Roman"/>
+          <w:sz w:val="24"/>
+          <w:szCs w:val="24"/>
+          <w:lang w:val="en-GB"/>
+        </w:rPr>
+        <w:t>compile</w:t>
+      </w:r>
+    </w:p>
+    <w:p>
+      <w:pPr>
+        <w:pStyle w:val="ListParagraph"/>
+        <w:numPr>
+          <w:ilvl w:val="0"/>
+          <w:numId w:val="19"/>
+        </w:numPr>
+        <w:jc w:val="both"/>
+        <w:rPr>
+          <w:rFonts w:ascii="Times New Roman" w:hAnsi="Times New Roman" w:cs="Times New Roman"/>
+          <w:sz w:val="24"/>
+          <w:szCs w:val="24"/>
+          <w:lang w:val="en-GB"/>
+        </w:rPr>
+      </w:pPr>
+      <w:r>
+        <w:rPr>
+          <w:rFonts w:ascii="Times New Roman" w:hAnsi="Times New Roman" w:cs="Times New Roman"/>
+          <w:sz w:val="24"/>
+          <w:szCs w:val="24"/>
+          <w:lang w:val="en-GB"/>
+        </w:rPr>
+        <w:t>Add path to the .bashrc file in the home directory as:</w:t>
+      </w:r>
+    </w:p>
+    <w:p>
+      <w:pPr>
+        <w:pStyle w:val="ListParagraph"/>
+        <w:numPr>
+          <w:ilvl w:val="1"/>
+          <w:numId w:val="19"/>
+        </w:numPr>
+        <w:jc w:val="both"/>
+        <w:rPr>
+          <w:rFonts w:ascii="Times New Roman" w:hAnsi="Times New Roman" w:cs="Times New Roman"/>
+          <w:sz w:val="24"/>
+          <w:szCs w:val="24"/>
+          <w:lang w:val="en-GB"/>
+        </w:rPr>
+      </w:pPr>
+      <w:r>
+        <w:rPr>
+          <w:rFonts w:ascii="Times New Roman" w:hAnsi="Times New Roman" w:cs="Times New Roman"/>
+          <w:sz w:val="24"/>
+          <w:szCs w:val="24"/>
+          <w:lang w:val="en-GB"/>
+        </w:rPr>
+        <w:t>PATH=$PATH:/usr/esru/esp-r/bin:$HOME/CSDDRD/run_esp-r</w:t>
+      </w:r>
+    </w:p>
+    <w:p>
+      <w:pPr>
+        <w:pStyle w:val="ListParagraph"/>
+        <w:numPr>
+          <w:ilvl w:val="1"/>
+          <w:numId w:val="19"/>
+        </w:numPr>
+        <w:jc w:val="both"/>
+        <w:rPr>
+          <w:rFonts w:ascii="Times New Roman" w:hAnsi="Times New Roman" w:cs="Times New Roman"/>
+          <w:sz w:val="24"/>
+          <w:szCs w:val="24"/>
+          <w:lang w:val="en-GB"/>
+        </w:rPr>
+      </w:pPr>
+      <w:r>
+        <w:rPr>
+          <w:rFonts w:ascii="Times New Roman" w:hAnsi="Times New Roman" w:cs="Times New Roman"/>
+          <w:sz w:val="24"/>
+          <w:szCs w:val="24"/>
+          <w:lang w:val="en-GB"/>
+        </w:rPr>
+        <w:t>export PATH</w:t>
+      </w:r>
+    </w:p>
+    <w:p>
+      <w:pPr>
+        <w:pStyle w:val="ListParagraph"/>
+        <w:numPr>
+          <w:ilvl w:val="0"/>
+          <w:numId w:val="19"/>
+        </w:numPr>
+        <w:jc w:val="both"/>
+        <w:rPr>
+          <w:rFonts w:ascii="Times New Roman" w:hAnsi="Times New Roman" w:cs="Times New Roman"/>
+          <w:sz w:val="24"/>
+          <w:szCs w:val="24"/>
+          <w:lang w:val="en-GB"/>
+        </w:rPr>
+      </w:pPr>
+      <w:r>
+        <w:rPr>
+          <w:rFonts w:ascii="Times New Roman" w:hAnsi="Times New Roman" w:cs="Times New Roman"/>
+          <w:sz w:val="24"/>
+          <w:szCs w:val="24"/>
+          <w:lang w:val="en-GB"/>
+        </w:rPr>
+        <w:t>in the run_esp-r directory run chmod a+x f*</w:t>
+      </w:r>
+    </w:p>
+    <w:p>
+      <w:pPr>
+        <w:pStyle w:val="ListParagraph"/>
+        <w:numPr>
+          <w:ilvl w:val="0"/>
+          <w:numId w:val="19"/>
+        </w:numPr>
+        <w:jc w:val="both"/>
+        <w:rPr>
+          <w:rFonts w:ascii="Times New Roman" w:hAnsi="Times New Roman" w:cs="Times New Roman"/>
+          <w:sz w:val="24"/>
+          <w:szCs w:val="24"/>
+          <w:lang w:val="en-GB"/>
+        </w:rPr>
+      </w:pPr>
+      <w:r>
+        <w:rPr>
+          <w:rFonts w:ascii="Times New Roman" w:hAnsi="Times New Roman" w:cs="Times New Roman"/>
+          <w:sz w:val="24"/>
+          <w:szCs w:val="24"/>
+          <w:lang w:val="en-GB"/>
+        </w:rPr>
+        <w:t xml:space="preserve">in the </w:t>
+      </w:r>
+      <w:r>
+        <w:rPr>
+          <w:rFonts w:ascii="Times New Roman" w:hAnsi="Times New Roman" w:cs="Times New Roman"/>
+          <w:sz w:val="24"/>
+          <w:szCs w:val="24"/>
+          <w:lang w:val="en-GB"/>
+        </w:rPr>
+        <w:t>home</w:t>
+      </w:r>
+      <w:r>
+        <w:rPr>
+          <w:rFonts w:ascii="Times New Roman" w:hAnsi="Times New Roman" w:cs="Times New Roman"/>
+          <w:sz w:val="24"/>
+          <w:szCs w:val="24"/>
+          <w:lang w:val="en-GB"/>
+        </w:rPr>
+        <w:t xml:space="preserve"> run chmod a+x .bashrc</w:t>
+      </w:r>
+    </w:p>
+    <w:p>
+      <w:pPr>
+        <w:pStyle w:val="ListParagraph"/>
+        <w:numPr>
+          <w:ilvl w:val="0"/>
+          <w:numId w:val="19"/>
+        </w:numPr>
+        <w:jc w:val="both"/>
+        <w:rPr>
+          <w:rFonts w:ascii="Times New Roman" w:hAnsi="Times New Roman" w:cs="Times New Roman"/>
+          <w:sz w:val="24"/>
+          <w:szCs w:val="24"/>
+          <w:lang w:val="en-GB"/>
+        </w:rPr>
+      </w:pPr>
+      <w:r>
+        <w:rPr>
+          <w:rFonts w:ascii="Times New Roman" w:hAnsi="Times New Roman" w:cs="Times New Roman"/>
+          <w:sz w:val="24"/>
+          <w:szCs w:val="24"/>
+          <w:lang w:val="en-GB"/>
+        </w:rPr>
+        <w:t>logout and login</w:t>
+      </w:r>
+    </w:p>
+    <w:p>
+      <w:pPr>
+        <w:pStyle w:val="ListParagraph"/>
+        <w:numPr>
+          <w:ilvl w:val="0"/>
+          <w:numId w:val="19"/>
+        </w:numPr>
+        <w:jc w:val="both"/>
+        <w:rPr>
+          <w:rFonts w:ascii="Times New Roman" w:hAnsi="Times New Roman" w:cs="Times New Roman"/>
+          <w:sz w:val="24"/>
+          <w:szCs w:val="24"/>
+          <w:lang w:val="en-GB"/>
+        </w:rPr>
+      </w:pPr>
+      <w:r>
+        <w:rPr>
+          <w:rFonts w:ascii="Times New Roman" w:hAnsi="Times New Roman" w:cs="Times New Roman"/>
+          <w:sz w:val="24"/>
+          <w:szCs w:val="24"/>
+          <w:lang w:val="en-GB"/>
+        </w:rPr>
+        <w:t>esp-r will work!!!!!!!!!!!</w:t>
+      </w:r>
+    </w:p>
+    <w:p>
+      <w:pPr>
+        <w:pStyle w:val="ListParagraph"/>
+        <w:numPr>
+          <w:ilvl w:val="0"/>
+          <w:numId w:val="19"/>
+        </w:numPr>
+        <w:jc w:val="both"/>
+        <w:rPr>
+          <w:rFonts w:ascii="Times New Roman" w:hAnsi="Times New Roman" w:cs="Times New Roman"/>
+          <w:sz w:val="24"/>
+          <w:szCs w:val="24"/>
+          <w:lang w:val="en-GB"/>
+        </w:rPr>
+      </w:pPr>
+      <w:r>
+        <w:rPr>
+          <w:rFonts w:ascii="Times New Roman" w:hAnsi="Times New Roman" w:cs="Times New Roman"/>
+          <w:sz w:val="24"/>
+          <w:szCs w:val="24"/>
+          <w:lang w:val="en-GB"/>
+        </w:rPr>
+        <w:t>To make your VirtualBox window resize and the 'seamless' mouse you need to install "guest-additions". You will find this under the VirtualBox window tab 'Devices'. Open the CD in Dolphin, and then press F4 to get a terminal at that location (or use View-&gt;Panels-&gt;Terminal).</w:t>
+      </w:r>
+      <w:r>
+        <w:rPr>
+          <w:rFonts w:ascii="Times New Roman" w:hAnsi="Times New Roman" w:cs="Times New Roman"/>
+          <w:sz w:val="24"/>
+          <w:szCs w:val="24"/>
+          <w:lang w:val="en-GB"/>
+        </w:rPr>
+        <w:t xml:space="preserve"> </w:t>
+      </w:r>
+    </w:p>
+    <w:p>
+      <w:pPr>
+        <w:pStyle w:val="ListParagraph"/>
+        <w:numPr>
+          <w:ilvl w:val="0"/>
+          <w:numId w:val="19"/>
+        </w:numPr>
+        <w:jc w:val="both"/>
+        <w:rPr>
+          <w:rFonts w:ascii="Times New Roman" w:hAnsi="Times New Roman" w:cs="Times New Roman"/>
+          <w:sz w:val="24"/>
+          <w:szCs w:val="24"/>
+          <w:lang w:val="en-GB"/>
+        </w:rPr>
+      </w:pPr>
+      <w:r>
+        <w:rPr>
+          <w:rFonts w:ascii="Times New Roman" w:hAnsi="Times New Roman" w:cs="Times New Roman"/>
+          <w:sz w:val="24"/>
+          <w:szCs w:val="24"/>
+          <w:lang w:val="en-GB"/>
+        </w:rPr>
+        <w:t>Type in the terminal: sudo</w:t>
+      </w:r>
+      <w:r>
+        <w:rPr>
+          <w:rFonts w:ascii="Times New Roman" w:hAnsi="Times New Roman" w:cs="Times New Roman"/>
+          <w:sz w:val="24"/>
+          <w:szCs w:val="24"/>
+          <w:lang w:val="en-GB"/>
+        </w:rPr>
+        <w:t xml:space="preserve"> </w:t>
+      </w:r>
+      <w:r>
+        <w:rPr>
+          <w:rFonts w:ascii="Times New Roman" w:hAnsi="Times New Roman" w:cs="Times New Roman"/>
+          <w:sz w:val="24"/>
+          <w:szCs w:val="24"/>
+          <w:lang w:val="en-GB"/>
+        </w:rPr>
+        <w:t>./the_filename_with_linux_and_x86_in_the_name</w:t>
+      </w:r>
+    </w:p>
+    <w:p>
+      <w:pPr>
+        <w:pStyle w:val="ListParagraph"/>
+        <w:numPr>
+          <w:ilvl w:val="0"/>
+          <w:numId w:val="19"/>
+        </w:numPr>
+        <w:jc w:val="both"/>
+        <w:rPr>
+          <w:rFonts w:ascii="Times New Roman" w:hAnsi="Times New Roman" w:cs="Times New Roman"/>
+          <w:sz w:val="24"/>
+          <w:szCs w:val="24"/>
+          <w:lang w:val="en-GB"/>
+        </w:rPr>
+      </w:pPr>
+      <w:r>
+        <w:rPr>
+          <w:rFonts w:ascii="Times New Roman" w:hAnsi="Times New Roman" w:cs="Times New Roman"/>
+          <w:sz w:val="24"/>
+          <w:szCs w:val="24"/>
+          <w:lang w:val="en-GB"/>
+        </w:rPr>
+        <w:t>Sharing a folder between VM and windows:</w:t>
+      </w:r>
+    </w:p>
+    <w:p>
+      <w:pPr>
+        <w:pStyle w:val="ListParagraph"/>
+        <w:numPr>
+          <w:ilvl w:val="1"/>
+          <w:numId w:val="19"/>
+        </w:numPr>
+        <w:jc w:val="both"/>
+        <w:rPr>
+          <w:rFonts w:ascii="Times New Roman" w:hAnsi="Times New Roman" w:cs="Times New Roman"/>
+          <w:sz w:val="24"/>
+          <w:szCs w:val="24"/>
+          <w:lang w:val="en-GB"/>
+        </w:rPr>
+      </w:pPr>
+      <w:r>
+        <w:rPr>
+          <w:rFonts w:ascii="Times New Roman" w:hAnsi="Times New Roman" w:cs="Times New Roman"/>
+          <w:sz w:val="24"/>
+          <w:szCs w:val="24"/>
+          <w:lang w:val="en-GB"/>
+        </w:rPr>
+        <w:t>There is a folder icon at the right end of the page in the VM click on that one</w:t>
+      </w:r>
+    </w:p>
+    <w:p>
+      <w:pPr>
+        <w:pStyle w:val="ListParagraph"/>
+        <w:numPr>
+          <w:ilvl w:val="1"/>
+          <w:numId w:val="19"/>
+        </w:numPr>
+        <w:jc w:val="both"/>
+        <w:rPr>
+          <w:rFonts w:ascii="Times New Roman" w:hAnsi="Times New Roman" w:cs="Times New Roman"/>
+          <w:sz w:val="24"/>
+          <w:szCs w:val="24"/>
+          <w:lang w:val="en-GB"/>
+        </w:rPr>
+      </w:pPr>
+      <w:r>
+        <w:rPr>
+          <w:rFonts w:ascii="Times New Roman" w:hAnsi="Times New Roman" w:cs="Times New Roman"/>
+          <w:sz w:val="24"/>
+          <w:szCs w:val="24"/>
+          <w:lang w:val="en-GB"/>
+        </w:rPr>
+        <w:t>Add a new folder and give the path in the windows</w:t>
+      </w:r>
+    </w:p>
+    <w:p>
+      <w:pPr>
+        <w:pStyle w:val="ListParagraph"/>
+        <w:numPr>
+          <w:ilvl w:val="1"/>
+          <w:numId w:val="19"/>
+        </w:numPr>
+        <w:jc w:val="both"/>
+        <w:rPr>
+          <w:rFonts w:ascii="Times New Roman" w:hAnsi="Times New Roman" w:cs="Times New Roman"/>
+          <w:sz w:val="24"/>
+          <w:szCs w:val="24"/>
+          <w:lang w:val="en-GB"/>
+        </w:rPr>
+      </w:pPr>
+      <w:r>
+        <w:rPr>
+          <w:rFonts w:ascii="Times New Roman" w:hAnsi="Times New Roman" w:cs="Times New Roman"/>
+          <w:sz w:val="24"/>
+          <w:szCs w:val="24"/>
+          <w:lang w:val="en-GB"/>
+        </w:rPr>
+        <w:t>Go to the /etc/fstab</w:t>
+      </w:r>
+    </w:p>
+    <w:p>
+      <w:pPr>
+        <w:pStyle w:val="ListParagraph"/>
+        <w:numPr>
+          <w:ilvl w:val="1"/>
+          <w:numId w:val="19"/>
+        </w:numPr>
+        <w:jc w:val="both"/>
+        <w:rPr>
+          <w:rFonts w:ascii="Times New Roman" w:hAnsi="Times New Roman" w:cs="Times New Roman"/>
+          <w:sz w:val="24"/>
+          <w:szCs w:val="24"/>
+          <w:lang w:val="en-GB"/>
+        </w:rPr>
+      </w:pPr>
+      <w:r>
+        <w:rPr>
+          <w:rFonts w:ascii="Times New Roman" w:hAnsi="Times New Roman" w:cs="Times New Roman"/>
+          <w:sz w:val="24"/>
+          <w:szCs w:val="24"/>
+          <w:lang w:val="en-GB"/>
+        </w:rPr>
+        <w:t>Open it with sudo kate command</w:t>
+      </w:r>
+    </w:p>
+    <w:p>
+      <w:pPr>
+        <w:pStyle w:val="ListParagraph"/>
+        <w:numPr>
+          <w:ilvl w:val="1"/>
+          <w:numId w:val="19"/>
+        </w:numPr>
+        <w:jc w:val="both"/>
+        <w:rPr>
+          <w:rFonts w:ascii="Times New Roman" w:hAnsi="Times New Roman" w:cs="Times New Roman"/>
+          <w:sz w:val="24"/>
+          <w:szCs w:val="24"/>
+          <w:lang w:val="en-GB"/>
+        </w:rPr>
+      </w:pPr>
+      <w:r>
+        <w:rPr>
+          <w:rFonts w:ascii="Times New Roman" w:hAnsi="Times New Roman" w:cs="Times New Roman"/>
+          <w:sz w:val="24"/>
+          <w:szCs w:val="24"/>
+          <w:lang w:val="en-GB"/>
+        </w:rPr>
+        <w:t>Add this line: filename /home/sara/file vboxsf defaults 0 0</w:t>
+      </w:r>
     </w:p>
     <w:p>
       <w:pPr>
@@ -1075,6 +1848,7 @@
           <w:sz w:val="24"/>
           <w:szCs w:val="24"/>
         </w:rPr>
+        <w:lastRenderedPageBreak/>
         <w:t xml:space="preserve">mkdir </w:t>
       </w:r>
       <w:r>
@@ -1640,96 +2414,96 @@
           <w:sz w:val="24"/>
           <w:szCs w:val="24"/>
         </w:rPr>
+        <w:t>Now we have the file which represents our model. Next step is defining the climate file. For this purpose go</w:t>
+      </w:r>
+      <w:r>
+        <w:rPr>
+          <w:rFonts w:ascii="Times New Roman" w:eastAsia="Calibri" w:hAnsi="Times New Roman" w:cs="Times New Roman"/>
+          <w:sz w:val="24"/>
+          <w:szCs w:val="24"/>
+        </w:rPr>
+        <w:t xml:space="preserve"> </w:t>
+      </w:r>
+      <w:r>
+        <w:rPr>
+          <w:rFonts w:ascii="Times New Roman" w:eastAsia="Calibri" w:hAnsi="Times New Roman" w:cs="Times New Roman"/>
+          <w:sz w:val="24"/>
+          <w:szCs w:val="24"/>
+        </w:rPr>
+        <w:t>t</w:t>
+      </w:r>
+      <w:r>
+        <w:rPr>
+          <w:rFonts w:ascii="Times New Roman" w:eastAsia="Calibri" w:hAnsi="Times New Roman" w:cs="Times New Roman"/>
+          <w:sz w:val="24"/>
+          <w:szCs w:val="24"/>
+        </w:rPr>
+        <w:t>o:</w:t>
+      </w:r>
+    </w:p>
+    <w:p>
+      <w:pPr>
+        <w:jc w:val="both"/>
+        <w:rPr>
+          <w:rFonts w:eastAsia="Calibri" w:cs="Times New Roman"/>
+          <w:b/>
+          <w:sz w:val="24"/>
+          <w:szCs w:val="24"/>
+        </w:rPr>
+      </w:pPr>
+      <w:r>
+        <w:rPr>
+          <w:rFonts w:eastAsia="Calibri" w:cs="Times New Roman"/>
+          <w:b/>
+          <w:sz w:val="24"/>
+          <w:szCs w:val="24"/>
+        </w:rPr>
+        <w:t>project manager</w:t>
+      </w:r>
+      <w:r>
+        <w:rPr>
+          <w:rFonts w:eastAsia="Calibri" w:cs="Times New Roman"/>
+          <w:b/>
+          <w:sz w:val="24"/>
+          <w:szCs w:val="24"/>
+        </w:rPr>
+        <w:t xml:space="preserve"> -&gt; b database maintenance -&gt; a annual climate -&gt; b select another</w:t>
+      </w:r>
+    </w:p>
+    <w:p>
+      <w:pPr>
+        <w:jc w:val="both"/>
+        <w:rPr>
+          <w:rFonts w:ascii="Times New Roman" w:eastAsia="Calibri" w:hAnsi="Times New Roman" w:cs="Times New Roman"/>
+          <w:sz w:val="24"/>
+          <w:szCs w:val="24"/>
+        </w:rPr>
+      </w:pPr>
+      <w:r>
+        <w:rPr>
+          <w:rFonts w:ascii="Times New Roman" w:eastAsia="Calibri" w:hAnsi="Times New Roman" w:cs="Times New Roman"/>
+          <w:sz w:val="24"/>
+          <w:szCs w:val="24"/>
+        </w:rPr>
+        <w:t>You can select whatever you need (of course if it doesn’t include the weather data that you need you can add that one. We describe it later)</w:t>
+      </w:r>
+    </w:p>
+    <w:p>
+      <w:pPr>
+        <w:jc w:val="both"/>
+        <w:rPr>
+          <w:rFonts w:ascii="Times New Roman" w:eastAsia="Calibri" w:hAnsi="Times New Roman" w:cs="Times New Roman"/>
+          <w:sz w:val="24"/>
+          <w:szCs w:val="24"/>
+        </w:rPr>
+      </w:pPr>
+      <w:r>
+        <w:rPr>
+          <w:rFonts w:ascii="Times New Roman" w:eastAsia="Calibri" w:hAnsi="Times New Roman" w:cs="Times New Roman"/>
+          <w:sz w:val="24"/>
+          <w:szCs w:val="24"/>
+        </w:rPr>
         <w:lastRenderedPageBreak/>
-        <w:t>Now we have the file which represents our model. Next step is defining the climate file. For this purpose go</w:t>
-      </w:r>
-      <w:r>
-        <w:rPr>
-          <w:rFonts w:ascii="Times New Roman" w:eastAsia="Calibri" w:hAnsi="Times New Roman" w:cs="Times New Roman"/>
-          <w:sz w:val="24"/>
-          <w:szCs w:val="24"/>
-        </w:rPr>
-        <w:t xml:space="preserve"> </w:t>
-      </w:r>
-      <w:r>
-        <w:rPr>
-          <w:rFonts w:ascii="Times New Roman" w:eastAsia="Calibri" w:hAnsi="Times New Roman" w:cs="Times New Roman"/>
-          <w:sz w:val="24"/>
-          <w:szCs w:val="24"/>
-        </w:rPr>
-        <w:t>t</w:t>
-      </w:r>
-      <w:r>
-        <w:rPr>
-          <w:rFonts w:ascii="Times New Roman" w:eastAsia="Calibri" w:hAnsi="Times New Roman" w:cs="Times New Roman"/>
-          <w:sz w:val="24"/>
-          <w:szCs w:val="24"/>
-        </w:rPr>
-        <w:t>o:</w:t>
-      </w:r>
-    </w:p>
-    <w:p>
-      <w:pPr>
-        <w:jc w:val="both"/>
-        <w:rPr>
-          <w:rFonts w:eastAsia="Calibri" w:cs="Times New Roman"/>
-          <w:b/>
-          <w:sz w:val="24"/>
-          <w:szCs w:val="24"/>
-        </w:rPr>
-      </w:pPr>
-      <w:r>
-        <w:rPr>
-          <w:rFonts w:eastAsia="Calibri" w:cs="Times New Roman"/>
-          <w:b/>
-          <w:sz w:val="24"/>
-          <w:szCs w:val="24"/>
-        </w:rPr>
-        <w:t>project manager</w:t>
-      </w:r>
-      <w:r>
-        <w:rPr>
-          <w:rFonts w:eastAsia="Calibri" w:cs="Times New Roman"/>
-          <w:b/>
-          <w:sz w:val="24"/>
-          <w:szCs w:val="24"/>
-        </w:rPr>
-        <w:t xml:space="preserve"> -&gt; b database maintenance -&gt; a annual climate -&gt; b select another</w:t>
-      </w:r>
-    </w:p>
-    <w:p>
-      <w:pPr>
-        <w:jc w:val="both"/>
-        <w:rPr>
-          <w:rFonts w:ascii="Times New Roman" w:eastAsia="Calibri" w:hAnsi="Times New Roman" w:cs="Times New Roman"/>
-          <w:sz w:val="24"/>
-          <w:szCs w:val="24"/>
-        </w:rPr>
-      </w:pPr>
-      <w:r>
-        <w:rPr>
-          <w:rFonts w:ascii="Times New Roman" w:eastAsia="Calibri" w:hAnsi="Times New Roman" w:cs="Times New Roman"/>
-          <w:sz w:val="24"/>
-          <w:szCs w:val="24"/>
-        </w:rPr>
-        <w:t>You can select whatever you need (of course if it doesn’t include the weather data that you need you can add that one. We describe it later)</w:t>
-      </w:r>
-    </w:p>
-    <w:p>
-      <w:pPr>
-        <w:jc w:val="both"/>
-        <w:rPr>
-          <w:rFonts w:ascii="Times New Roman" w:eastAsia="Calibri" w:hAnsi="Times New Roman" w:cs="Times New Roman"/>
-          <w:sz w:val="24"/>
-          <w:szCs w:val="24"/>
-        </w:rPr>
-      </w:pPr>
-      <w:r>
-        <w:rPr>
-          <w:rFonts w:ascii="Times New Roman" w:eastAsia="Calibri" w:hAnsi="Times New Roman" w:cs="Times New Roman"/>
-          <w:sz w:val="24"/>
-          <w:szCs w:val="24"/>
-        </w:rPr>
         <w:t xml:space="preserve">For this exercise select </w:t>
       </w:r>
       <w:r>
@@ -3166,7 +3940,6 @@
                 <w:sz w:val="24"/>
                 <w:szCs w:val="24"/>
               </w:rPr>
-              <w:lastRenderedPageBreak/>
               <w:t>No. of layer (from ext. to int.)</w:t>
             </w:r>
           </w:p>
@@ -3540,6 +4313,7 @@
           <w:sz w:val="24"/>
           <w:szCs w:val="24"/>
         </w:rPr>
+        <w:lastRenderedPageBreak/>
         <w:t xml:space="preserve"> </w:t>
       </w:r>
       <w:r>
@@ -5842,7 +6616,386 @@
           <w:sz w:val="24"/>
           <w:szCs w:val="24"/>
         </w:rPr>
+        <w:t xml:space="preserve">Step </w:t>
+      </w:r>
+      <w:r>
+        <w:rPr>
+          <w:rFonts w:ascii="Times New Roman" w:eastAsia="Calibri" w:hAnsi="Times New Roman" w:cs="Times New Roman"/>
+          <w:b/>
+          <w:color w:val="FF0000"/>
+          <w:sz w:val="24"/>
+          <w:szCs w:val="24"/>
+        </w:rPr>
+        <w:t>5</w:t>
+      </w:r>
+      <w:r>
+        <w:rPr>
+          <w:rFonts w:ascii="Times New Roman" w:eastAsia="Calibri" w:hAnsi="Times New Roman" w:cs="Times New Roman"/>
+          <w:b/>
+          <w:color w:val="FF0000"/>
+          <w:sz w:val="24"/>
+          <w:szCs w:val="24"/>
+        </w:rPr>
+        <w:t>:</w:t>
+      </w:r>
+    </w:p>
+    <w:p>
+      <w:pPr>
+        <w:rPr>
+          <w:rFonts w:ascii="Times New Roman" w:eastAsia="Calibri" w:hAnsi="Times New Roman" w:cs="Times New Roman"/>
+          <w:sz w:val="24"/>
+          <w:szCs w:val="24"/>
+        </w:rPr>
+      </w:pPr>
+      <w:r>
+        <w:rPr>
+          <w:rFonts w:ascii="Times New Roman" w:eastAsia="Calibri" w:hAnsi="Times New Roman" w:cs="Times New Roman"/>
+          <w:sz w:val="24"/>
+          <w:szCs w:val="24"/>
+        </w:rPr>
+        <w:t>The next step is defining the windows on each wall.</w:t>
+      </w:r>
+    </w:p>
+    <w:p>
+      <w:pPr>
+        <w:rPr>
+          <w:rFonts w:ascii="Times New Roman" w:eastAsia="Calibri" w:hAnsi="Times New Roman" w:cs="Times New Roman"/>
+          <w:i/>
+          <w:sz w:val="24"/>
+          <w:szCs w:val="24"/>
+        </w:rPr>
+      </w:pPr>
+      <w:r>
+        <w:rPr>
+          <w:rFonts w:ascii="Times New Roman" w:eastAsia="Calibri" w:hAnsi="Times New Roman" w:cs="Times New Roman"/>
+          <w:i/>
+          <w:sz w:val="24"/>
+          <w:szCs w:val="24"/>
+        </w:rPr>
+        <w:t>Note: the offset is from the lower left corner of the existing surface (looking from the outside)</w:t>
+      </w:r>
+      <w:r>
+        <w:rPr>
+          <w:rFonts w:ascii="Times New Roman" w:eastAsia="Calibri" w:hAnsi="Times New Roman" w:cs="Times New Roman"/>
+          <w:i/>
+          <w:sz w:val="24"/>
+          <w:szCs w:val="24"/>
+        </w:rPr>
+        <w:t>.</w:t>
+      </w:r>
+    </w:p>
+    <w:p>
+      <w:pPr>
+        <w:rPr>
+          <w:rFonts w:ascii="Times New Roman" w:eastAsia="Calibri" w:hAnsi="Times New Roman" w:cs="Times New Roman"/>
+          <w:sz w:val="24"/>
+          <w:szCs w:val="24"/>
+        </w:rPr>
+      </w:pPr>
+      <w:r>
+        <w:rPr>
+          <w:rFonts w:ascii="Times New Roman" w:eastAsia="Calibri" w:hAnsi="Times New Roman" w:cs="Times New Roman"/>
+          <w:sz w:val="24"/>
+          <w:szCs w:val="24"/>
+        </w:rPr>
+        <w:t>For this goal go to:</w:t>
+      </w:r>
+    </w:p>
+    <w:p>
+      <w:pPr>
+        <w:rPr>
+          <w:rFonts w:cs="Times New Roman"/>
+          <w:b/>
+          <w:sz w:val="24"/>
+          <w:szCs w:val="24"/>
+        </w:rPr>
+      </w:pPr>
+      <w:r>
+        <w:rPr>
+          <w:rFonts w:cs="Times New Roman"/>
+          <w:b/>
+          <w:sz w:val="24"/>
+          <w:szCs w:val="24"/>
+        </w:rPr>
         <w:lastRenderedPageBreak/>
+        <w:t>project manager -&gt; m browse/edit/simulate -&gt; c compositions -&gt; a geometry &amp; attributions</w:t>
+      </w:r>
+    </w:p>
+    <w:p>
+      <w:pPr>
+        <w:rPr>
+          <w:rFonts w:ascii="Times New Roman" w:hAnsi="Times New Roman" w:cs="Times New Roman"/>
+          <w:sz w:val="24"/>
+          <w:szCs w:val="24"/>
+        </w:rPr>
+      </w:pPr>
+      <w:r>
+        <w:rPr>
+          <w:rFonts w:ascii="Times New Roman" w:hAnsi="Times New Roman" w:cs="Times New Roman"/>
+          <w:sz w:val="24"/>
+          <w:szCs w:val="24"/>
+        </w:rPr>
+        <w:t>Now you can select your plan name which is here Main</w:t>
+      </w:r>
+      <w:r>
+        <w:rPr>
+          <w:rFonts w:ascii="Times New Roman" w:hAnsi="Times New Roman" w:cs="Times New Roman"/>
+          <w:sz w:val="24"/>
+          <w:szCs w:val="24"/>
+        </w:rPr>
+        <w:t>. Then select:</w:t>
+      </w:r>
+    </w:p>
+    <w:p>
+      <w:pPr>
+        <w:rPr>
+          <w:rFonts w:cs="Times New Roman"/>
+          <w:b/>
+          <w:sz w:val="24"/>
+          <w:szCs w:val="24"/>
+        </w:rPr>
+      </w:pPr>
+      <w:r>
+        <w:rPr>
+          <w:rFonts w:cs="Times New Roman"/>
+          <w:b/>
+          <w:sz w:val="24"/>
+          <w:szCs w:val="24"/>
+        </w:rPr>
+        <w:t>e surface list</w:t>
+      </w:r>
+      <w:r>
+        <w:rPr>
+          <w:rFonts w:cs="Times New Roman"/>
+          <w:b/>
+          <w:sz w:val="24"/>
+          <w:szCs w:val="24"/>
+        </w:rPr>
+        <w:t xml:space="preserve"> </w:t>
+      </w:r>
+      <w:r>
+        <w:rPr>
+          <w:rFonts w:cs="Times New Roman"/>
+          <w:b/>
+          <w:sz w:val="24"/>
+          <w:szCs w:val="24"/>
+        </w:rPr>
+        <w:t>&amp; edges</w:t>
+      </w:r>
+      <w:r>
+        <w:rPr>
+          <w:rFonts w:cs="Times New Roman"/>
+          <w:b/>
+          <w:sz w:val="24"/>
+          <w:szCs w:val="24"/>
+        </w:rPr>
+        <w:t xml:space="preserve"> -&gt; + add/insert/copy/extrude from -&gt; c inserted into a surface</w:t>
+      </w:r>
+    </w:p>
+    <w:p>
+      <w:pPr>
+        <w:jc w:val="both"/>
+        <w:rPr>
+          <w:rFonts w:ascii="Times New Roman" w:hAnsi="Times New Roman" w:cs="Times New Roman"/>
+          <w:sz w:val="24"/>
+          <w:szCs w:val="24"/>
+        </w:rPr>
+      </w:pPr>
+      <w:r>
+        <w:rPr>
+          <w:rFonts w:ascii="Times New Roman" w:hAnsi="Times New Roman" w:cs="Times New Roman"/>
+          <w:sz w:val="24"/>
+          <w:szCs w:val="24"/>
+        </w:rPr>
+        <w:t>Then</w:t>
+      </w:r>
+      <w:r>
+        <w:rPr>
+          <w:rFonts w:ascii="Times New Roman" w:hAnsi="Times New Roman" w:cs="Times New Roman"/>
+          <w:sz w:val="24"/>
+          <w:szCs w:val="24"/>
+        </w:rPr>
+        <w:t xml:space="preserve"> we should select the surface which we want to add window. Let’s start with W4 which is on </w:t>
+      </w:r>
+      <w:r>
+        <w:rPr>
+          <w:rFonts w:ascii="Times New Roman" w:hAnsi="Times New Roman" w:cs="Times New Roman"/>
+          <w:sz w:val="24"/>
+          <w:szCs w:val="24"/>
+        </w:rPr>
+        <w:t>wall1. Then we should select “</w:t>
+      </w:r>
+      <w:r>
+        <w:rPr>
+          <w:rFonts w:cs="Times New Roman"/>
+          <w:b/>
+          <w:sz w:val="24"/>
+          <w:szCs w:val="24"/>
+        </w:rPr>
+        <w:t>within surface</w:t>
+      </w:r>
+      <w:r>
+        <w:rPr>
+          <w:rFonts w:ascii="Times New Roman" w:hAnsi="Times New Roman" w:cs="Times New Roman"/>
+          <w:sz w:val="24"/>
+          <w:szCs w:val="24"/>
+        </w:rPr>
+        <w:t>” and its offset is:</w:t>
+      </w:r>
+    </w:p>
+    <w:p>
+      <w:pPr>
+        <w:rPr>
+          <w:rFonts w:cs="Times New Roman"/>
+          <w:b/>
+          <w:sz w:val="24"/>
+          <w:szCs w:val="24"/>
+        </w:rPr>
+      </w:pPr>
+      <w:r>
+        <w:rPr>
+          <w:rFonts w:cs="Times New Roman"/>
+          <w:b/>
+          <w:sz w:val="24"/>
+          <w:szCs w:val="24"/>
+        </w:rPr>
+        <w:t>x = 1.5, z = 0.5, width = 2, height = 1.5</w:t>
+      </w:r>
+    </w:p>
+    <w:p>
+      <w:pPr>
+        <w:jc w:val="both"/>
+        <w:rPr>
+          <w:rFonts w:ascii="Times New Roman" w:hAnsi="Times New Roman" w:cs="Times New Roman"/>
+          <w:sz w:val="24"/>
+          <w:szCs w:val="24"/>
+        </w:rPr>
+      </w:pPr>
+      <w:r>
+        <w:rPr>
+          <w:rFonts w:ascii="Times New Roman" w:hAnsi="Times New Roman" w:cs="Times New Roman"/>
+          <w:sz w:val="24"/>
+          <w:szCs w:val="24"/>
+        </w:rPr>
+        <w:t>In this point you can define the composition of window or skip it let’s select from the list Window-cons which we defined it in third step.</w:t>
+      </w:r>
+      <w:r>
+        <w:rPr>
+          <w:rFonts w:ascii="Times New Roman" w:hAnsi="Times New Roman" w:cs="Times New Roman"/>
+          <w:sz w:val="24"/>
+          <w:szCs w:val="24"/>
+        </w:rPr>
+        <w:t xml:space="preserve"> Then we can add all windows in geometry with this process.</w:t>
+      </w:r>
+    </w:p>
+    <w:p>
+      <w:pPr>
+        <w:jc w:val="both"/>
+        <w:rPr>
+          <w:rFonts w:ascii="Times New Roman" w:hAnsi="Times New Roman" w:cs="Times New Roman"/>
+          <w:sz w:val="24"/>
+          <w:szCs w:val="24"/>
+        </w:rPr>
+      </w:pPr>
+      <w:r>
+        <w:rPr>
+          <w:rFonts w:ascii="Times New Roman" w:hAnsi="Times New Roman" w:cs="Times New Roman"/>
+          <w:sz w:val="24"/>
+          <w:szCs w:val="24"/>
+        </w:rPr>
+        <w:t>Here we don’t have door but if we had door</w:t>
+      </w:r>
+      <w:r>
+        <w:rPr>
+          <w:rFonts w:ascii="Times New Roman" w:hAnsi="Times New Roman" w:cs="Times New Roman"/>
+          <w:sz w:val="24"/>
+          <w:szCs w:val="24"/>
+        </w:rPr>
+        <w:t>,</w:t>
+      </w:r>
+      <w:r>
+        <w:rPr>
+          <w:rFonts w:ascii="Times New Roman" w:hAnsi="Times New Roman" w:cs="Times New Roman"/>
+          <w:sz w:val="24"/>
+          <w:szCs w:val="24"/>
+        </w:rPr>
+        <w:t xml:space="preserve"> we would select “</w:t>
+      </w:r>
+      <w:r>
+        <w:rPr>
+          <w:rFonts w:cs="Times New Roman"/>
+          <w:b/>
+          <w:sz w:val="24"/>
+          <w:szCs w:val="24"/>
+        </w:rPr>
+        <w:t>at base</w:t>
+      </w:r>
+      <w:r>
+        <w:rPr>
+          <w:rFonts w:ascii="Times New Roman" w:hAnsi="Times New Roman" w:cs="Times New Roman"/>
+          <w:sz w:val="24"/>
+          <w:szCs w:val="24"/>
+        </w:rPr>
+        <w:t>” instead of “</w:t>
+      </w:r>
+      <w:r>
+        <w:rPr>
+          <w:rFonts w:cs="Times New Roman"/>
+          <w:b/>
+          <w:sz w:val="24"/>
+          <w:szCs w:val="24"/>
+        </w:rPr>
+        <w:t>within surface</w:t>
+      </w:r>
+      <w:r>
+        <w:rPr>
+          <w:rFonts w:ascii="Times New Roman" w:hAnsi="Times New Roman" w:cs="Times New Roman"/>
+          <w:sz w:val="24"/>
+          <w:szCs w:val="24"/>
+        </w:rPr>
+        <w:t>”.</w:t>
+      </w:r>
+    </w:p>
+    <w:p>
+      <w:pPr>
+        <w:rPr>
+          <w:rFonts w:ascii="Times New Roman" w:eastAsia="Calibri" w:hAnsi="Times New Roman" w:cs="Times New Roman"/>
+          <w:b/>
+          <w:color w:val="FF0000"/>
+          <w:sz w:val="24"/>
+          <w:szCs w:val="24"/>
+        </w:rPr>
+      </w:pPr>
+    </w:p>
+    <w:p>
+      <w:pPr>
+        <w:rPr>
+          <w:rFonts w:ascii="Times New Roman" w:eastAsia="Calibri" w:hAnsi="Times New Roman" w:cs="Times New Roman"/>
+          <w:b/>
+          <w:color w:val="FF0000"/>
+          <w:sz w:val="24"/>
+          <w:szCs w:val="24"/>
+        </w:rPr>
+      </w:pPr>
+    </w:p>
+    <w:p>
+      <w:pPr>
+        <w:rPr>
+          <w:rFonts w:ascii="Times New Roman" w:eastAsia="Calibri" w:hAnsi="Times New Roman" w:cs="Times New Roman"/>
+          <w:b/>
+          <w:color w:val="FF0000"/>
+          <w:sz w:val="24"/>
+          <w:szCs w:val="24"/>
+        </w:rPr>
+      </w:pPr>
+      <w:r>
+        <w:rPr>
+          <w:rFonts w:ascii="Times New Roman" w:eastAsia="Calibri" w:hAnsi="Times New Roman" w:cs="Times New Roman"/>
+          <w:b/>
+          <w:color w:val="FF0000"/>
+          <w:sz w:val="24"/>
+          <w:szCs w:val="24"/>
+        </w:rPr>
         <w:t xml:space="preserve">Step </w:t>
       </w:r>
       <w:r>
@@ -5853,7 +7006,7 @@
           <w:sz w:val="24"/>
           <w:szCs w:val="24"/>
         </w:rPr>
-        <w:t>5</w:t>
+        <w:t>6</w:t>
       </w:r>
       <w:r>
         <w:rPr>
@@ -5868,64 +7021,44 @@
     </w:p>
     <w:p>
       <w:pPr>
-        <w:rPr>
-          <w:rFonts w:ascii="Times New Roman" w:eastAsia="Calibri" w:hAnsi="Times New Roman" w:cs="Times New Roman"/>
-          <w:sz w:val="24"/>
-          <w:szCs w:val="24"/>
-        </w:rPr>
-      </w:pPr>
-      <w:r>
-        <w:rPr>
-          <w:rFonts w:ascii="Times New Roman" w:eastAsia="Calibri" w:hAnsi="Times New Roman" w:cs="Times New Roman"/>
-          <w:sz w:val="24"/>
-          <w:szCs w:val="24"/>
-        </w:rPr>
-        <w:t>The next step is defining the windows on each wall.</w:t>
-      </w:r>
-    </w:p>
-    <w:p>
-      <w:pPr>
-        <w:rPr>
-          <w:rFonts w:ascii="Times New Roman" w:eastAsia="Calibri" w:hAnsi="Times New Roman" w:cs="Times New Roman"/>
-          <w:i/>
-          <w:sz w:val="24"/>
-          <w:szCs w:val="24"/>
-        </w:rPr>
-      </w:pPr>
-      <w:r>
-        <w:rPr>
-          <w:rFonts w:ascii="Times New Roman" w:eastAsia="Calibri" w:hAnsi="Times New Roman" w:cs="Times New Roman"/>
-          <w:i/>
-          <w:sz w:val="24"/>
-          <w:szCs w:val="24"/>
-        </w:rPr>
-        <w:t>Note: the offset is from the lower left corner of the existing surface (looking from the outside)</w:t>
-      </w:r>
-      <w:r>
-        <w:rPr>
-          <w:rFonts w:ascii="Times New Roman" w:eastAsia="Calibri" w:hAnsi="Times New Roman" w:cs="Times New Roman"/>
-          <w:i/>
-          <w:sz w:val="24"/>
-          <w:szCs w:val="24"/>
-        </w:rPr>
-        <w:t>.</w:t>
-      </w:r>
-    </w:p>
-    <w:p>
-      <w:pPr>
-        <w:rPr>
-          <w:rFonts w:ascii="Times New Roman" w:eastAsia="Calibri" w:hAnsi="Times New Roman" w:cs="Times New Roman"/>
-          <w:sz w:val="24"/>
-          <w:szCs w:val="24"/>
-        </w:rPr>
-      </w:pPr>
-      <w:r>
-        <w:rPr>
-          <w:rFonts w:ascii="Times New Roman" w:eastAsia="Calibri" w:hAnsi="Times New Roman" w:cs="Times New Roman"/>
-          <w:sz w:val="24"/>
-          <w:szCs w:val="24"/>
-        </w:rPr>
-        <w:t>For this goal go to:</w:t>
+        <w:jc w:val="both"/>
+        <w:rPr>
+          <w:rFonts w:ascii="Times New Roman" w:hAnsi="Times New Roman" w:cs="Times New Roman"/>
+          <w:sz w:val="24"/>
+          <w:szCs w:val="24"/>
+        </w:rPr>
+      </w:pPr>
+      <w:r>
+        <w:rPr>
+          <w:rFonts w:ascii="Times New Roman" w:hAnsi="Times New Roman" w:cs="Times New Roman"/>
+          <w:sz w:val="24"/>
+          <w:szCs w:val="24"/>
+        </w:rPr>
+        <w:t>The last task in attribution is, defining the composition of material used for surfaces.</w:t>
+      </w:r>
+      <w:r>
+        <w:rPr>
+          <w:rFonts w:ascii="Times New Roman" w:hAnsi="Times New Roman" w:cs="Times New Roman"/>
+          <w:sz w:val="24"/>
+          <w:szCs w:val="24"/>
+        </w:rPr>
+        <w:t xml:space="preserve"> For this purpose we should </w:t>
+      </w:r>
+      <w:r>
+        <w:rPr>
+          <w:rFonts w:ascii="Times New Roman" w:hAnsi="Times New Roman" w:cs="Times New Roman"/>
+          <w:sz w:val="24"/>
+          <w:szCs w:val="24"/>
+        </w:rPr>
+        <w:t xml:space="preserve">select: </w:t>
+      </w:r>
+      <w:r>
+        <w:rPr>
+          <w:rFonts w:ascii="Times New Roman" w:hAnsi="Times New Roman" w:cs="Times New Roman"/>
+          <w:sz w:val="24"/>
+          <w:szCs w:val="24"/>
+        </w:rPr>
+        <w:t xml:space="preserve"> </w:t>
       </w:r>
     </w:p>
     <w:p>
@@ -5988,7 +7121,7 @@
           <w:sz w:val="24"/>
           <w:szCs w:val="24"/>
         </w:rPr>
-        <w:t>e surface list</w:t>
+        <w:t>f surface attributes -&gt; * attribute many</w:t>
       </w:r>
       <w:r>
         <w:rPr>
@@ -5997,17 +7130,146 @@
           <w:sz w:val="24"/>
           <w:szCs w:val="24"/>
         </w:rPr>
+        <w:t xml:space="preserve"> -&gt; composition</w:t>
+      </w:r>
+      <w:r>
+        <w:rPr>
+          <w:rFonts w:cs="Times New Roman"/>
+          <w:b/>
+          <w:sz w:val="24"/>
+          <w:szCs w:val="24"/>
+        </w:rPr>
+        <w:t xml:space="preserve"> (such as External-wall)</w:t>
+      </w:r>
+      <w:r>
+        <w:rPr>
+          <w:rFonts w:cs="Times New Roman"/>
+          <w:b/>
+          <w:sz w:val="24"/>
+          <w:szCs w:val="24"/>
+        </w:rPr>
         <w:t xml:space="preserve"> </w:t>
       </w:r>
-      <w:r>
+    </w:p>
+    <w:p>
+      <w:pPr>
+        <w:rPr>
+          <w:rFonts w:ascii="Times New Roman" w:hAnsi="Times New Roman" w:cs="Times New Roman"/>
+          <w:sz w:val="24"/>
+          <w:szCs w:val="24"/>
+        </w:rPr>
+      </w:pPr>
+      <w:r>
+        <w:rPr>
+          <w:rFonts w:ascii="Times New Roman" w:hAnsi="Times New Roman" w:cs="Times New Roman"/>
+          <w:sz w:val="24"/>
+          <w:szCs w:val="24"/>
+        </w:rPr>
+        <w:t>And then select the surfaces you want to attribute (such as wall 1 – 7)</w:t>
+      </w:r>
+    </w:p>
+    <w:p>
+      <w:pPr>
+        <w:jc w:val="both"/>
+        <w:rPr>
+          <w:rFonts w:ascii="Times New Roman" w:hAnsi="Times New Roman" w:cs="Times New Roman"/>
+          <w:sz w:val="24"/>
+          <w:szCs w:val="24"/>
+        </w:rPr>
+      </w:pPr>
+      <w:r>
+        <w:rPr>
+          <w:rFonts w:ascii="Times New Roman" w:hAnsi="Times New Roman" w:cs="Times New Roman"/>
+          <w:sz w:val="24"/>
+          <w:szCs w:val="24"/>
+        </w:rPr>
+        <w:t>For ceiling and floor you have to define their construction one by one. First click on the surface you want to change its construction then click on construction which is defined as unknown now and then select the composition you want. Finally exit the menu and the construction of that surface has been changed.</w:t>
+      </w:r>
+    </w:p>
+    <w:p>
+      <w:pPr>
+        <w:rPr>
+          <w:rFonts w:ascii="Times New Roman" w:eastAsia="Calibri" w:hAnsi="Times New Roman" w:cs="Times New Roman"/>
+          <w:b/>
+          <w:color w:val="FF0000"/>
+          <w:sz w:val="24"/>
+          <w:szCs w:val="24"/>
+        </w:rPr>
+      </w:pPr>
+    </w:p>
+    <w:p>
+      <w:pPr>
+        <w:rPr>
+          <w:rFonts w:ascii="Times New Roman" w:eastAsia="Calibri" w:hAnsi="Times New Roman" w:cs="Times New Roman"/>
+          <w:b/>
+          <w:color w:val="FF0000"/>
+          <w:sz w:val="24"/>
+          <w:szCs w:val="24"/>
+        </w:rPr>
+      </w:pPr>
+      <w:r>
+        <w:rPr>
+          <w:rFonts w:ascii="Times New Roman" w:eastAsia="Calibri" w:hAnsi="Times New Roman" w:cs="Times New Roman"/>
+          <w:b/>
+          <w:color w:val="FF0000"/>
+          <w:sz w:val="24"/>
+          <w:szCs w:val="24"/>
+        </w:rPr>
+        <w:t>Step 7</w:t>
+      </w:r>
+      <w:r>
+        <w:rPr>
+          <w:rFonts w:ascii="Times New Roman" w:eastAsia="Calibri" w:hAnsi="Times New Roman" w:cs="Times New Roman"/>
+          <w:b/>
+          <w:color w:val="FF0000"/>
+          <w:sz w:val="24"/>
+          <w:szCs w:val="24"/>
+        </w:rPr>
+        <w:t>:</w:t>
+      </w:r>
+    </w:p>
+    <w:p>
+      <w:pPr>
+        <w:rPr>
+          <w:rFonts w:ascii="Times New Roman" w:eastAsia="Calibri" w:hAnsi="Times New Roman" w:cs="Times New Roman"/>
+          <w:sz w:val="24"/>
+          <w:szCs w:val="24"/>
+        </w:rPr>
+      </w:pPr>
+      <w:r>
+        <w:rPr>
+          <w:rFonts w:ascii="Times New Roman" w:eastAsia="Calibri" w:hAnsi="Times New Roman" w:cs="Times New Roman"/>
+          <w:sz w:val="24"/>
+          <w:szCs w:val="24"/>
+        </w:rPr>
+        <w:t xml:space="preserve">In this stage </w:t>
+      </w:r>
+      <w:r>
+        <w:rPr>
+          <w:rFonts w:ascii="Times New Roman" w:eastAsia="Calibri" w:hAnsi="Times New Roman" w:cs="Times New Roman"/>
+          <w:sz w:val="24"/>
+          <w:szCs w:val="24"/>
+        </w:rPr>
+        <w:t xml:space="preserve">we should define boundary conditions. </w:t>
+      </w:r>
+      <w:r>
+        <w:rPr>
+          <w:rFonts w:ascii="Times New Roman" w:eastAsia="Calibri" w:hAnsi="Times New Roman" w:cs="Times New Roman"/>
+          <w:sz w:val="24"/>
+          <w:szCs w:val="24"/>
+        </w:rPr>
+        <w:t>Go to:</w:t>
+      </w:r>
+    </w:p>
+    <w:p>
+      <w:pPr>
         <w:rPr>
           <w:rFonts w:cs="Times New Roman"/>
           <w:b/>
           <w:sz w:val="24"/>
           <w:szCs w:val="24"/>
         </w:rPr>
-        <w:t>&amp; edges</w:t>
-      </w:r>
+      </w:pPr>
       <w:r>
         <w:rPr>
           <w:rFonts w:cs="Times New Roman"/>
@@ -6015,41 +7277,8 @@
           <w:sz w:val="24"/>
           <w:szCs w:val="24"/>
         </w:rPr>
-        <w:t xml:space="preserve"> -&gt; + add/insert/copy/extrude from -&gt; c inserted into a surface</w:t>
-      </w:r>
-    </w:p>
-    <w:p>
-      <w:pPr>
-        <w:jc w:val="both"/>
-        <w:rPr>
-          <w:rFonts w:ascii="Times New Roman" w:hAnsi="Times New Roman" w:cs="Times New Roman"/>
-          <w:sz w:val="24"/>
-          <w:szCs w:val="24"/>
-        </w:rPr>
-      </w:pPr>
-      <w:r>
-        <w:rPr>
-          <w:rFonts w:ascii="Times New Roman" w:hAnsi="Times New Roman" w:cs="Times New Roman"/>
-          <w:sz w:val="24"/>
-          <w:szCs w:val="24"/>
-        </w:rPr>
-        <w:t>Then</w:t>
-      </w:r>
-      <w:r>
-        <w:rPr>
-          <w:rFonts w:ascii="Times New Roman" w:hAnsi="Times New Roman" w:cs="Times New Roman"/>
-          <w:sz w:val="24"/>
-          <w:szCs w:val="24"/>
-        </w:rPr>
-        <w:t xml:space="preserve"> we should select the surface which we want to add window. Let’s start with W4 which is on </w:t>
-      </w:r>
-      <w:r>
-        <w:rPr>
-          <w:rFonts w:ascii="Times New Roman" w:hAnsi="Times New Roman" w:cs="Times New Roman"/>
-          <w:sz w:val="24"/>
-          <w:szCs w:val="24"/>
-        </w:rPr>
-        <w:t>wall1. Then we should select “</w:t>
+        <w:lastRenderedPageBreak/>
+        <w:t xml:space="preserve">project manager -&gt; m browse/edit/simulate -&gt; c compositions -&gt; </w:t>
       </w:r>
       <w:r>
         <w:rPr>
@@ -6058,22 +7287,13 @@
           <w:sz w:val="24"/>
           <w:szCs w:val="24"/>
         </w:rPr>
-        <w:t>within surface</w:t>
-      </w:r>
-      <w:r>
-        <w:rPr>
-          <w:rFonts w:ascii="Times New Roman" w:hAnsi="Times New Roman" w:cs="Times New Roman"/>
-          <w:sz w:val="24"/>
-          <w:szCs w:val="24"/>
-        </w:rPr>
-        <w:t>” and its offset is:</w:t>
+        <w:t>d surface connections &amp; boundary -&gt; r check via vertex contiguity</w:t>
       </w:r>
     </w:p>
     <w:p>
       <w:pPr>
         <w:rPr>
           <w:rFonts w:cs="Times New Roman"/>
-          <w:b/>
           <w:sz w:val="24"/>
           <w:szCs w:val="24"/>
         </w:rPr>
@@ -6085,107 +7305,133 @@
           <w:sz w:val="24"/>
           <w:szCs w:val="24"/>
         </w:rPr>
-        <w:t>x = 1.5, z = 0.5, width = 2, height = 1.5</w:t>
-      </w:r>
-    </w:p>
-    <w:p>
-      <w:pPr>
-        <w:jc w:val="both"/>
-        <w:rPr>
-          <w:rFonts w:ascii="Times New Roman" w:hAnsi="Times New Roman" w:cs="Times New Roman"/>
-          <w:sz w:val="24"/>
-          <w:szCs w:val="24"/>
-        </w:rPr>
-      </w:pPr>
-      <w:r>
-        <w:rPr>
-          <w:rFonts w:ascii="Times New Roman" w:hAnsi="Times New Roman" w:cs="Times New Roman"/>
-          <w:sz w:val="24"/>
-          <w:szCs w:val="24"/>
-        </w:rPr>
-        <w:t>In this point you can define the composition of window or skip it let’s select from the list Window-cons which we defined it in third step.</w:t>
-      </w:r>
-      <w:r>
-        <w:rPr>
-          <w:rFonts w:ascii="Times New Roman" w:hAnsi="Times New Roman" w:cs="Times New Roman"/>
-          <w:sz w:val="24"/>
-          <w:szCs w:val="24"/>
-        </w:rPr>
-        <w:t xml:space="preserve"> Then we can add all windows in geometry with this process.</w:t>
-      </w:r>
-    </w:p>
-    <w:p>
-      <w:pPr>
-        <w:jc w:val="both"/>
-        <w:rPr>
-          <w:rFonts w:ascii="Times New Roman" w:hAnsi="Times New Roman" w:cs="Times New Roman"/>
-          <w:sz w:val="24"/>
-          <w:szCs w:val="24"/>
-        </w:rPr>
-      </w:pPr>
-      <w:r>
-        <w:rPr>
-          <w:rFonts w:ascii="Times New Roman" w:hAnsi="Times New Roman" w:cs="Times New Roman"/>
-          <w:sz w:val="24"/>
-          <w:szCs w:val="24"/>
-        </w:rPr>
-        <w:t>Here we don’t have door but if we had door</w:t>
-      </w:r>
-      <w:r>
-        <w:rPr>
-          <w:rFonts w:ascii="Times New Roman" w:hAnsi="Times New Roman" w:cs="Times New Roman"/>
-          <w:sz w:val="24"/>
-          <w:szCs w:val="24"/>
-        </w:rPr>
-        <w:t>,</w:t>
-      </w:r>
-      <w:r>
-        <w:rPr>
-          <w:rFonts w:ascii="Times New Roman" w:hAnsi="Times New Roman" w:cs="Times New Roman"/>
-          <w:sz w:val="24"/>
-          <w:szCs w:val="24"/>
-        </w:rPr>
-        <w:t xml:space="preserve"> we would select “</w:t>
+        <w:t xml:space="preserve">Select the file name </w:t>
       </w:r>
       <w:r>
         <w:rPr>
           <w:rFonts w:cs="Times New Roman"/>
-          <w:b/>
-          <w:sz w:val="24"/>
-          <w:szCs w:val="24"/>
-        </w:rPr>
-        <w:t>at base</w:t>
-      </w:r>
-      <w:r>
-        <w:rPr>
-          <w:rFonts w:ascii="Times New Roman" w:hAnsi="Times New Roman" w:cs="Times New Roman"/>
-          <w:sz w:val="24"/>
-          <w:szCs w:val="24"/>
-        </w:rPr>
-        <w:t>” instead of “</w:t>
-      </w:r>
-      <w:r>
+          <w:sz w:val="24"/>
+          <w:szCs w:val="24"/>
+        </w:rPr>
+        <w:t>(here it is Main)</w:t>
+      </w:r>
+    </w:p>
+    <w:p>
+      <w:pPr>
         <w:rPr>
           <w:rFonts w:cs="Times New Roman"/>
-          <w:b/>
-          <w:sz w:val="24"/>
-          <w:szCs w:val="24"/>
-        </w:rPr>
-        <w:t>within surface</w:t>
-      </w:r>
-      <w:r>
-        <w:rPr>
-          <w:rFonts w:ascii="Times New Roman" w:hAnsi="Times New Roman" w:cs="Times New Roman"/>
-          <w:sz w:val="24"/>
-          <w:szCs w:val="24"/>
-        </w:rPr>
-        <w:t>”.</w:t>
-      </w:r>
-    </w:p>
-    <w:p>
-      <w:pPr>
-        <w:rPr>
-          <w:rFonts w:ascii="Times New Roman" w:eastAsia="Calibri" w:hAnsi="Times New Roman" w:cs="Times New Roman"/>
+          <w:sz w:val="24"/>
+          <w:szCs w:val="24"/>
+        </w:rPr>
+      </w:pPr>
+      <w:r>
+        <w:rPr>
+          <w:rFonts w:ascii="Times New Roman" w:hAnsi="Times New Roman" w:cs="Times New Roman"/>
+          <w:sz w:val="24"/>
+          <w:szCs w:val="24"/>
+        </w:rPr>
+        <w:t>Select the boundary condition you wish here</w:t>
+      </w:r>
+      <w:r>
+        <w:rPr>
+          <w:rFonts w:cs="Times New Roman"/>
+          <w:sz w:val="24"/>
+          <w:szCs w:val="24"/>
+        </w:rPr>
+        <w:t>:</w:t>
+      </w:r>
+    </w:p>
+    <w:p>
+      <w:pPr>
+        <w:rPr>
+          <w:rFonts w:cs="Times New Roman"/>
+          <w:b/>
+          <w:sz w:val="24"/>
+          <w:szCs w:val="24"/>
+        </w:rPr>
+      </w:pPr>
+      <w:r>
+        <w:rPr>
+          <w:rFonts w:cs="Times New Roman"/>
+          <w:b/>
+          <w:sz w:val="24"/>
+          <w:szCs w:val="24"/>
+        </w:rPr>
+        <w:t>Connect windows, walls and ceiling to exterior.</w:t>
+      </w:r>
+    </w:p>
+    <w:p>
+      <w:pPr>
+        <w:rPr>
+          <w:rFonts w:cs="Times New Roman"/>
+          <w:sz w:val="24"/>
+          <w:szCs w:val="24"/>
+        </w:rPr>
+      </w:pPr>
+      <w:r>
+        <w:rPr>
+          <w:rFonts w:cs="Times New Roman"/>
+          <w:b/>
+          <w:sz w:val="24"/>
+          <w:szCs w:val="24"/>
+        </w:rPr>
+        <w:t>Connect floor to BASESIMP, and use configuration 42.</w:t>
+      </w:r>
+      <w:r>
+        <w:rPr>
+          <w:rFonts w:cs="Times New Roman"/>
+          <w:b/>
+          <w:sz w:val="24"/>
+          <w:szCs w:val="24"/>
+        </w:rPr>
+        <w:t xml:space="preserve"> </w:t>
+      </w:r>
+    </w:p>
+    <w:p>
+      <w:pPr>
+        <w:rPr>
+          <w:rFonts w:ascii="Times New Roman" w:hAnsi="Times New Roman" w:cs="Times New Roman"/>
+          <w:sz w:val="24"/>
+          <w:szCs w:val="24"/>
+        </w:rPr>
+      </w:pPr>
+      <w:r>
+        <w:rPr>
+          <w:rFonts w:ascii="Times New Roman" w:hAnsi="Times New Roman" w:cs="Times New Roman"/>
+          <w:sz w:val="24"/>
+          <w:szCs w:val="24"/>
+        </w:rPr>
+        <w:t>At this point the geometry of plan is finished.</w:t>
+      </w:r>
+      <w:r>
+        <w:rPr>
+          <w:rFonts w:ascii="Times New Roman" w:hAnsi="Times New Roman" w:cs="Times New Roman"/>
+          <w:sz w:val="24"/>
+          <w:szCs w:val="24"/>
+        </w:rPr>
+        <w:t xml:space="preserve"> The next step is defining loads and air conditioning st</w:t>
+      </w:r>
+      <w:r>
+        <w:rPr>
+          <w:rFonts w:ascii="Times New Roman" w:hAnsi="Times New Roman" w:cs="Times New Roman"/>
+          <w:sz w:val="24"/>
+          <w:szCs w:val="24"/>
+        </w:rPr>
+        <w:t>u</w:t>
+      </w:r>
+      <w:r>
+        <w:rPr>
+          <w:rFonts w:ascii="Times New Roman" w:hAnsi="Times New Roman" w:cs="Times New Roman"/>
+          <w:sz w:val="24"/>
+          <w:szCs w:val="24"/>
+        </w:rPr>
+        <w:t xml:space="preserve">ffs. </w:t>
+      </w:r>
+    </w:p>
+    <w:p>
+      <w:pPr>
+        <w:rPr>
+          <w:rFonts w:ascii="Times New Roman" w:hAnsi="Times New Roman" w:cs="Times New Roman"/>
           <w:b/>
           <w:color w:val="FF0000"/>
           <w:sz w:val="24"/>
@@ -6196,99 +7442,319 @@
     <w:p>
       <w:pPr>
         <w:rPr>
-          <w:rFonts w:ascii="Times New Roman" w:eastAsia="Calibri" w:hAnsi="Times New Roman" w:cs="Times New Roman"/>
+          <w:rFonts w:ascii="Times New Roman" w:hAnsi="Times New Roman" w:cs="Times New Roman"/>
           <w:b/>
           <w:color w:val="FF0000"/>
           <w:sz w:val="24"/>
           <w:szCs w:val="24"/>
         </w:rPr>
       </w:pPr>
-    </w:p>
-    <w:p>
-      <w:pPr>
-        <w:rPr>
-          <w:rFonts w:ascii="Times New Roman" w:eastAsia="Calibri" w:hAnsi="Times New Roman" w:cs="Times New Roman"/>
+      <w:r>
+        <w:rPr>
+          <w:rFonts w:ascii="Times New Roman" w:hAnsi="Times New Roman" w:cs="Times New Roman"/>
           <w:b/>
           <w:color w:val="FF0000"/>
           <w:sz w:val="24"/>
           <w:szCs w:val="24"/>
         </w:rPr>
-      </w:pPr>
-      <w:r>
-        <w:rPr>
-          <w:rFonts w:ascii="Times New Roman" w:eastAsia="Calibri" w:hAnsi="Times New Roman" w:cs="Times New Roman"/>
+        <w:t>Step 8:</w:t>
+      </w:r>
+    </w:p>
+    <w:p>
+      <w:pPr>
+        <w:rPr>
+          <w:rFonts w:ascii="Times New Roman" w:eastAsia="Calibri" w:hAnsi="Times New Roman" w:cs="Times New Roman"/>
+          <w:sz w:val="24"/>
+          <w:szCs w:val="24"/>
+        </w:rPr>
+      </w:pPr>
+      <w:r>
+        <w:rPr>
+          <w:rFonts w:ascii="Times New Roman" w:eastAsia="Calibri" w:hAnsi="Times New Roman" w:cs="Times New Roman"/>
+          <w:sz w:val="24"/>
+          <w:szCs w:val="24"/>
+        </w:rPr>
+        <w:t>In this part do as follows:</w:t>
+      </w:r>
+    </w:p>
+    <w:p>
+      <w:pPr>
+        <w:jc w:val="both"/>
+        <w:rPr>
+          <w:rFonts w:cs="Times New Roman"/>
+          <w:b/>
+          <w:sz w:val="24"/>
+          <w:szCs w:val="24"/>
+        </w:rPr>
+      </w:pPr>
+      <w:r>
+        <w:rPr>
+          <w:rFonts w:cs="Times New Roman"/>
+          <w:b/>
+          <w:sz w:val="24"/>
+          <w:szCs w:val="24"/>
+        </w:rPr>
+        <w:t>project manager -&gt; m browse/edit/simulate -&gt; c compositions</w:t>
+      </w:r>
+      <w:r>
+        <w:rPr>
+          <w:rFonts w:cs="Times New Roman"/>
+          <w:b/>
+          <w:sz w:val="24"/>
+          <w:szCs w:val="24"/>
+        </w:rPr>
+        <w:t xml:space="preserve"> -&gt; c operational details -&gt; sketch -&gt; define casual gain and airflow</w:t>
+      </w:r>
+    </w:p>
+    <w:p>
+      <w:pPr>
+        <w:rPr>
+          <w:rFonts w:cs="Times New Roman"/>
+          <w:b/>
+          <w:sz w:val="24"/>
+          <w:szCs w:val="24"/>
+        </w:rPr>
+      </w:pPr>
+      <w:r>
+        <w:rPr>
+          <w:rFonts w:cs="Times New Roman"/>
+          <w:b/>
+          <w:sz w:val="24"/>
+          <w:szCs w:val="24"/>
+        </w:rPr>
+        <w:t>Infiltration</w:t>
+      </w:r>
+    </w:p>
+    <w:p>
+      <w:pPr>
+        <w:rPr>
+          <w:rFonts w:cs="Times New Roman"/>
+          <w:sz w:val="24"/>
+          <w:szCs w:val="24"/>
+        </w:rPr>
+      </w:pPr>
+      <w:r>
+        <w:rPr>
+          <w:rFonts w:cs="Times New Roman"/>
+          <w:sz w:val="24"/>
+          <w:szCs w:val="24"/>
+        </w:rPr>
+        <w:t>0h00 – 7h00: 0.5 ach</w:t>
+      </w:r>
+    </w:p>
+    <w:p>
+      <w:pPr>
+        <w:rPr>
+          <w:rFonts w:ascii="Times New Roman" w:eastAsia="Calibri" w:hAnsi="Times New Roman" w:cs="Times New Roman"/>
+          <w:sz w:val="24"/>
+          <w:szCs w:val="24"/>
+        </w:rPr>
+      </w:pPr>
+      <w:r>
+        <w:rPr>
+          <w:rFonts w:cs="Times New Roman"/>
+          <w:sz w:val="24"/>
+          <w:szCs w:val="24"/>
+        </w:rPr>
+        <w:t>7h00 – 20h00: 0.1 ach</w:t>
+      </w:r>
+    </w:p>
+    <w:p>
+      <w:pPr>
+        <w:rPr>
+          <w:rFonts w:cs="Times New Roman"/>
+          <w:sz w:val="24"/>
+          <w:szCs w:val="24"/>
+        </w:rPr>
+      </w:pPr>
+      <w:r>
+        <w:rPr>
+          <w:rFonts w:cs="Times New Roman"/>
+          <w:sz w:val="24"/>
+          <w:szCs w:val="24"/>
+        </w:rPr>
+        <w:t>20h00 – 24h00: 0.5 ach</w:t>
+      </w:r>
+    </w:p>
+    <w:p>
+      <w:pPr>
+        <w:rPr>
+          <w:rFonts w:cs="Times New Roman"/>
+          <w:b/>
+          <w:sz w:val="24"/>
+          <w:szCs w:val="24"/>
+        </w:rPr>
+      </w:pPr>
+      <w:r>
+        <w:rPr>
+          <w:rFonts w:cs="Times New Roman"/>
+          <w:b/>
+          <w:sz w:val="24"/>
+          <w:szCs w:val="24"/>
+        </w:rPr>
+        <w:t>Internal loads</w:t>
+      </w:r>
+    </w:p>
+    <w:p>
+      <w:pPr>
+        <w:rPr>
+          <w:rFonts w:cs="Times New Roman"/>
+          <w:sz w:val="24"/>
+          <w:szCs w:val="24"/>
+        </w:rPr>
+      </w:pPr>
+      <w:r>
+        <w:rPr>
+          <w:rFonts w:cs="Times New Roman"/>
+          <w:sz w:val="24"/>
+          <w:szCs w:val="24"/>
+        </w:rPr>
+        <w:t>Sensible load = 600 W</w:t>
+      </w:r>
+    </w:p>
+    <w:p>
+      <w:pPr>
+        <w:rPr>
+          <w:rFonts w:cs="Times New Roman"/>
+          <w:sz w:val="24"/>
+          <w:szCs w:val="24"/>
+        </w:rPr>
+      </w:pPr>
+      <w:r>
+        <w:rPr>
+          <w:rFonts w:cs="Times New Roman"/>
+          <w:sz w:val="24"/>
+          <w:szCs w:val="24"/>
+        </w:rPr>
+        <w:t>Latent Load = 150 W</w:t>
+      </w:r>
+    </w:p>
+    <w:p>
+      <w:pPr>
+        <w:rPr>
+          <w:rFonts w:cs="Times New Roman"/>
+          <w:sz w:val="24"/>
+          <w:szCs w:val="24"/>
+        </w:rPr>
+      </w:pPr>
+      <w:r>
+        <w:rPr>
+          <w:rFonts w:cs="Times New Roman"/>
+          <w:sz w:val="24"/>
+          <w:szCs w:val="24"/>
+        </w:rPr>
+        <w:t>Radiative 0.7, Convective 0.3</w:t>
+      </w:r>
+    </w:p>
+    <w:p>
+      <w:pPr>
+        <w:rPr>
+          <w:rFonts w:ascii="Times New Roman" w:hAnsi="Times New Roman" w:cs="Times New Roman"/>
+          <w:sz w:val="24"/>
+          <w:szCs w:val="24"/>
+        </w:rPr>
+      </w:pPr>
+      <w:r>
+        <w:rPr>
+          <w:rFonts w:ascii="Times New Roman" w:hAnsi="Times New Roman" w:cs="Times New Roman"/>
+          <w:sz w:val="24"/>
+          <w:szCs w:val="24"/>
+        </w:rPr>
+        <w:t>Copy the loads and airflows for Saturday and Sunday.</w:t>
+      </w:r>
+    </w:p>
+    <w:p>
+      <w:pPr>
+        <w:rPr>
+          <w:rFonts w:ascii="Times New Roman" w:hAnsi="Times New Roman" w:cs="Times New Roman"/>
           <w:b/>
           <w:color w:val="FF0000"/>
           <w:sz w:val="24"/>
           <w:szCs w:val="24"/>
         </w:rPr>
-        <w:t xml:space="preserve">Step </w:t>
-      </w:r>
-      <w:r>
-        <w:rPr>
-          <w:rFonts w:ascii="Times New Roman" w:eastAsia="Calibri" w:hAnsi="Times New Roman" w:cs="Times New Roman"/>
+      </w:pPr>
+    </w:p>
+    <w:p>
+      <w:pPr>
+        <w:rPr>
+          <w:rFonts w:ascii="Times New Roman" w:hAnsi="Times New Roman" w:cs="Times New Roman"/>
           <w:b/>
           <w:color w:val="FF0000"/>
           <w:sz w:val="24"/>
           <w:szCs w:val="24"/>
         </w:rPr>
-        <w:t>6</w:t>
-      </w:r>
-      <w:r>
-        <w:rPr>
-          <w:rFonts w:ascii="Times New Roman" w:eastAsia="Calibri" w:hAnsi="Times New Roman" w:cs="Times New Roman"/>
+      </w:pPr>
+      <w:r>
+        <w:rPr>
+          <w:rFonts w:ascii="Times New Roman" w:hAnsi="Times New Roman" w:cs="Times New Roman"/>
           <w:b/>
           <w:color w:val="FF0000"/>
           <w:sz w:val="24"/>
           <w:szCs w:val="24"/>
         </w:rPr>
-        <w:t>:</w:t>
-      </w:r>
-    </w:p>
-    <w:p>
-      <w:pPr>
-        <w:jc w:val="both"/>
-        <w:rPr>
-          <w:rFonts w:ascii="Times New Roman" w:hAnsi="Times New Roman" w:cs="Times New Roman"/>
-          <w:sz w:val="24"/>
-          <w:szCs w:val="24"/>
-        </w:rPr>
-      </w:pPr>
-      <w:r>
-        <w:rPr>
-          <w:rFonts w:ascii="Times New Roman" w:hAnsi="Times New Roman" w:cs="Times New Roman"/>
-          <w:sz w:val="24"/>
-          <w:szCs w:val="24"/>
-        </w:rPr>
-        <w:t>The last task in attribution is, defining the composition of material used for surfaces.</w:t>
-      </w:r>
-      <w:r>
-        <w:rPr>
-          <w:rFonts w:ascii="Times New Roman" w:hAnsi="Times New Roman" w:cs="Times New Roman"/>
-          <w:sz w:val="24"/>
-          <w:szCs w:val="24"/>
-        </w:rPr>
-        <w:t xml:space="preserve"> For this purpose we should </w:t>
-      </w:r>
-      <w:r>
-        <w:rPr>
-          <w:rFonts w:ascii="Times New Roman" w:hAnsi="Times New Roman" w:cs="Times New Roman"/>
-          <w:sz w:val="24"/>
-          <w:szCs w:val="24"/>
-        </w:rPr>
-        <w:t xml:space="preserve">select: </w:t>
-      </w:r>
-      <w:r>
-        <w:rPr>
-          <w:rFonts w:ascii="Times New Roman" w:hAnsi="Times New Roman" w:cs="Times New Roman"/>
-          <w:sz w:val="24"/>
-          <w:szCs w:val="24"/>
-        </w:rPr>
-        <w:t xml:space="preserve"> </w:t>
-      </w:r>
-    </w:p>
-    <w:p>
-      <w:pPr>
+        <w:t>Step 9:</w:t>
+      </w:r>
+    </w:p>
+    <w:p>
+      <w:pPr>
+        <w:rPr>
+          <w:rFonts w:ascii="Times New Roman" w:hAnsi="Times New Roman" w:cs="Times New Roman"/>
+          <w:sz w:val="24"/>
+          <w:szCs w:val="24"/>
+        </w:rPr>
+      </w:pPr>
+      <w:r>
+        <w:rPr>
+          <w:rFonts w:ascii="Times New Roman" w:hAnsi="Times New Roman" w:cs="Times New Roman"/>
+          <w:sz w:val="24"/>
+          <w:szCs w:val="24"/>
+        </w:rPr>
+        <w:t xml:space="preserve">In this </w:t>
+      </w:r>
+      <w:r>
+        <w:rPr>
+          <w:rFonts w:ascii="Times New Roman" w:hAnsi="Times New Roman" w:cs="Times New Roman"/>
+          <w:sz w:val="24"/>
+          <w:szCs w:val="24"/>
+        </w:rPr>
+        <w:t xml:space="preserve">step we want to define the </w:t>
+      </w:r>
+      <w:r>
+        <w:rPr>
+          <w:rFonts w:ascii="Times New Roman" w:hAnsi="Times New Roman" w:cs="Times New Roman"/>
+          <w:sz w:val="24"/>
+          <w:szCs w:val="24"/>
+        </w:rPr>
+        <w:t xml:space="preserve">Thermostat </w:t>
+      </w:r>
+      <w:r>
+        <w:rPr>
+          <w:rFonts w:ascii="Times New Roman" w:hAnsi="Times New Roman" w:cs="Times New Roman"/>
+          <w:sz w:val="24"/>
+          <w:szCs w:val="24"/>
+        </w:rPr>
+        <w:t xml:space="preserve">control </w:t>
+      </w:r>
+      <w:r>
+        <w:rPr>
+          <w:rFonts w:ascii="Times New Roman" w:hAnsi="Times New Roman" w:cs="Times New Roman"/>
+          <w:sz w:val="24"/>
+          <w:szCs w:val="24"/>
+        </w:rPr>
+        <w:t>strategies.</w:t>
+      </w:r>
+      <w:r>
+        <w:rPr>
+          <w:rFonts w:ascii="Times New Roman" w:hAnsi="Times New Roman" w:cs="Times New Roman"/>
+          <w:sz w:val="24"/>
+          <w:szCs w:val="24"/>
+        </w:rPr>
+        <w:t xml:space="preserve"> Do as follows:</w:t>
+      </w:r>
+    </w:p>
+    <w:p>
+      <w:pPr>
+        <w:jc w:val="both"/>
         <w:rPr>
           <w:rFonts w:cs="Times New Roman"/>
           <w:b/>
@@ -6303,698 +7769,7 @@
           <w:sz w:val="24"/>
           <w:szCs w:val="24"/>
         </w:rPr>
-        <w:t>project manager -&gt; m browse/edit/simulate -&gt; c compositions -&gt; a geometry &amp; attributions</w:t>
-      </w:r>
-    </w:p>
-    <w:p>
-      <w:pPr>
-        <w:rPr>
-          <w:rFonts w:ascii="Times New Roman" w:hAnsi="Times New Roman" w:cs="Times New Roman"/>
-          <w:sz w:val="24"/>
-          <w:szCs w:val="24"/>
-        </w:rPr>
-      </w:pPr>
-      <w:r>
-        <w:rPr>
-          <w:rFonts w:ascii="Times New Roman" w:hAnsi="Times New Roman" w:cs="Times New Roman"/>
-          <w:sz w:val="24"/>
-          <w:szCs w:val="24"/>
-        </w:rPr>
-        <w:t>Now you can select your plan name which is here Main</w:t>
-      </w:r>
-      <w:r>
-        <w:rPr>
-          <w:rFonts w:ascii="Times New Roman" w:hAnsi="Times New Roman" w:cs="Times New Roman"/>
-          <w:sz w:val="24"/>
-          <w:szCs w:val="24"/>
-        </w:rPr>
-        <w:t>. Then select:</w:t>
-      </w:r>
-    </w:p>
-    <w:p>
-      <w:pPr>
-        <w:rPr>
-          <w:rFonts w:cs="Times New Roman"/>
-          <w:b/>
-          <w:sz w:val="24"/>
-          <w:szCs w:val="24"/>
-        </w:rPr>
-      </w:pPr>
-      <w:r>
-        <w:rPr>
-          <w:rFonts w:cs="Times New Roman"/>
-          <w:b/>
-          <w:sz w:val="24"/>
-          <w:szCs w:val="24"/>
-        </w:rPr>
-        <w:t>f surface attributes -&gt; * attribute many</w:t>
-      </w:r>
-      <w:r>
-        <w:rPr>
-          <w:rFonts w:cs="Times New Roman"/>
-          <w:b/>
-          <w:sz w:val="24"/>
-          <w:szCs w:val="24"/>
-        </w:rPr>
-        <w:t xml:space="preserve"> -&gt; composition</w:t>
-      </w:r>
-      <w:r>
-        <w:rPr>
-          <w:rFonts w:cs="Times New Roman"/>
-          <w:b/>
-          <w:sz w:val="24"/>
-          <w:szCs w:val="24"/>
-        </w:rPr>
-        <w:t xml:space="preserve"> (such as External-wall)</w:t>
-      </w:r>
-      <w:r>
-        <w:rPr>
-          <w:rFonts w:cs="Times New Roman"/>
-          <w:b/>
-          <w:sz w:val="24"/>
-          <w:szCs w:val="24"/>
-        </w:rPr>
-        <w:t xml:space="preserve"> </w:t>
-      </w:r>
-    </w:p>
-    <w:p>
-      <w:pPr>
-        <w:rPr>
-          <w:rFonts w:ascii="Times New Roman" w:hAnsi="Times New Roman" w:cs="Times New Roman"/>
-          <w:sz w:val="24"/>
-          <w:szCs w:val="24"/>
-        </w:rPr>
-      </w:pPr>
-      <w:r>
-        <w:rPr>
-          <w:rFonts w:ascii="Times New Roman" w:hAnsi="Times New Roman" w:cs="Times New Roman"/>
-          <w:sz w:val="24"/>
-          <w:szCs w:val="24"/>
-        </w:rPr>
-        <w:t>And then select the surfaces you want to attribute (such as wall 1 – 7)</w:t>
-      </w:r>
-    </w:p>
-    <w:p>
-      <w:pPr>
-        <w:jc w:val="both"/>
-        <w:rPr>
-          <w:rFonts w:ascii="Times New Roman" w:hAnsi="Times New Roman" w:cs="Times New Roman"/>
-          <w:sz w:val="24"/>
-          <w:szCs w:val="24"/>
-        </w:rPr>
-      </w:pPr>
-      <w:r>
-        <w:rPr>
-          <w:rFonts w:ascii="Times New Roman" w:hAnsi="Times New Roman" w:cs="Times New Roman"/>
-          <w:sz w:val="24"/>
-          <w:szCs w:val="24"/>
-        </w:rPr>
-        <w:t>For ceiling and floor you have to define their construction one by one. First click on the surface you want to change its construction then click on construction which is defined as unknown now and then select the composition you want. Finally exit the menu and the construction of that surface has been changed.</w:t>
-      </w:r>
-    </w:p>
-    <w:p>
-      <w:pPr>
-        <w:rPr>
-          <w:rFonts w:ascii="Times New Roman" w:eastAsia="Calibri" w:hAnsi="Times New Roman" w:cs="Times New Roman"/>
-          <w:b/>
-          <w:color w:val="FF0000"/>
-          <w:sz w:val="24"/>
-          <w:szCs w:val="24"/>
-        </w:rPr>
-      </w:pPr>
-    </w:p>
-    <w:p>
-      <w:pPr>
-        <w:rPr>
-          <w:rFonts w:ascii="Times New Roman" w:eastAsia="Calibri" w:hAnsi="Times New Roman" w:cs="Times New Roman"/>
-          <w:b/>
-          <w:color w:val="FF0000"/>
-          <w:sz w:val="24"/>
-          <w:szCs w:val="24"/>
-        </w:rPr>
-      </w:pPr>
-      <w:r>
-        <w:rPr>
-          <w:rFonts w:ascii="Times New Roman" w:eastAsia="Calibri" w:hAnsi="Times New Roman" w:cs="Times New Roman"/>
-          <w:b/>
-          <w:color w:val="FF0000"/>
-          <w:sz w:val="24"/>
-          <w:szCs w:val="24"/>
-        </w:rPr>
-        <w:t>Step 7</w:t>
-      </w:r>
-      <w:r>
-        <w:rPr>
-          <w:rFonts w:ascii="Times New Roman" w:eastAsia="Calibri" w:hAnsi="Times New Roman" w:cs="Times New Roman"/>
-          <w:b/>
-          <w:color w:val="FF0000"/>
-          <w:sz w:val="24"/>
-          <w:szCs w:val="24"/>
-        </w:rPr>
-        <w:t>:</w:t>
-      </w:r>
-    </w:p>
-    <w:p>
-      <w:pPr>
-        <w:rPr>
-          <w:rFonts w:ascii="Times New Roman" w:eastAsia="Calibri" w:hAnsi="Times New Roman" w:cs="Times New Roman"/>
-          <w:sz w:val="24"/>
-          <w:szCs w:val="24"/>
-        </w:rPr>
-      </w:pPr>
-      <w:r>
-        <w:rPr>
-          <w:rFonts w:ascii="Times New Roman" w:eastAsia="Calibri" w:hAnsi="Times New Roman" w:cs="Times New Roman"/>
-          <w:sz w:val="24"/>
-          <w:szCs w:val="24"/>
-        </w:rPr>
-        <w:t xml:space="preserve">In this stage </w:t>
-      </w:r>
-      <w:r>
-        <w:rPr>
-          <w:rFonts w:ascii="Times New Roman" w:eastAsia="Calibri" w:hAnsi="Times New Roman" w:cs="Times New Roman"/>
-          <w:sz w:val="24"/>
-          <w:szCs w:val="24"/>
-        </w:rPr>
-        <w:t xml:space="preserve">we should define boundary conditions. </w:t>
-      </w:r>
-      <w:r>
-        <w:rPr>
-          <w:rFonts w:ascii="Times New Roman" w:eastAsia="Calibri" w:hAnsi="Times New Roman" w:cs="Times New Roman"/>
-          <w:sz w:val="24"/>
-          <w:szCs w:val="24"/>
-        </w:rPr>
-        <w:t>Go to:</w:t>
-      </w:r>
-    </w:p>
-    <w:p>
-      <w:pPr>
-        <w:rPr>
-          <w:rFonts w:cs="Times New Roman"/>
-          <w:b/>
-          <w:sz w:val="24"/>
-          <w:szCs w:val="24"/>
-        </w:rPr>
-      </w:pPr>
-      <w:r>
-        <w:rPr>
-          <w:rFonts w:cs="Times New Roman"/>
-          <w:b/>
-          <w:sz w:val="24"/>
-          <w:szCs w:val="24"/>
-        </w:rPr>
-        <w:t xml:space="preserve">project manager -&gt; m browse/edit/simulate -&gt; c compositions -&gt; </w:t>
-      </w:r>
-      <w:r>
-        <w:rPr>
-          <w:rFonts w:cs="Times New Roman"/>
-          <w:b/>
-          <w:sz w:val="24"/>
-          <w:szCs w:val="24"/>
-        </w:rPr>
-        <w:t>d surface connections &amp; boundary -&gt; r check via vertex contiguity</w:t>
-      </w:r>
-    </w:p>
-    <w:p>
-      <w:pPr>
-        <w:rPr>
-          <w:rFonts w:cs="Times New Roman"/>
-          <w:sz w:val="24"/>
-          <w:szCs w:val="24"/>
-        </w:rPr>
-      </w:pPr>
-      <w:r>
-        <w:rPr>
-          <w:rFonts w:cs="Times New Roman"/>
-          <w:b/>
-          <w:sz w:val="24"/>
-          <w:szCs w:val="24"/>
-        </w:rPr>
-        <w:t xml:space="preserve">Select the file name </w:t>
-      </w:r>
-      <w:r>
-        <w:rPr>
-          <w:rFonts w:cs="Times New Roman"/>
-          <w:sz w:val="24"/>
-          <w:szCs w:val="24"/>
-        </w:rPr>
-        <w:t>(here it is Main)</w:t>
-      </w:r>
-    </w:p>
-    <w:p>
-      <w:pPr>
-        <w:rPr>
-          <w:rFonts w:cs="Times New Roman"/>
-          <w:sz w:val="24"/>
-          <w:szCs w:val="24"/>
-        </w:rPr>
-      </w:pPr>
-      <w:r>
-        <w:rPr>
-          <w:rFonts w:ascii="Times New Roman" w:hAnsi="Times New Roman" w:cs="Times New Roman"/>
-          <w:sz w:val="24"/>
-          <w:szCs w:val="24"/>
-        </w:rPr>
-        <w:t>Select the boundary condition you wish here</w:t>
-      </w:r>
-      <w:r>
-        <w:rPr>
-          <w:rFonts w:cs="Times New Roman"/>
-          <w:sz w:val="24"/>
-          <w:szCs w:val="24"/>
-        </w:rPr>
-        <w:t>:</w:t>
-      </w:r>
-    </w:p>
-    <w:p>
-      <w:pPr>
-        <w:rPr>
-          <w:rFonts w:cs="Times New Roman"/>
-          <w:b/>
-          <w:sz w:val="24"/>
-          <w:szCs w:val="24"/>
-        </w:rPr>
-      </w:pPr>
-      <w:r>
-        <w:rPr>
-          <w:rFonts w:cs="Times New Roman"/>
-          <w:b/>
-          <w:sz w:val="24"/>
-          <w:szCs w:val="24"/>
-        </w:rPr>
-        <w:t>Connect windows, walls and ceiling to exterior.</w:t>
-      </w:r>
-    </w:p>
-    <w:p>
-      <w:pPr>
-        <w:rPr>
-          <w:rFonts w:cs="Times New Roman"/>
-          <w:sz w:val="24"/>
-          <w:szCs w:val="24"/>
-        </w:rPr>
-      </w:pPr>
-      <w:r>
-        <w:rPr>
-          <w:rFonts w:cs="Times New Roman"/>
-          <w:b/>
-          <w:sz w:val="24"/>
-          <w:szCs w:val="24"/>
-        </w:rPr>
-        <w:t>Connect floor to BASESIMP, and use configuration 42.</w:t>
-      </w:r>
-      <w:r>
-        <w:rPr>
-          <w:rFonts w:cs="Times New Roman"/>
-          <w:b/>
-          <w:sz w:val="24"/>
-          <w:szCs w:val="24"/>
-        </w:rPr>
-        <w:t xml:space="preserve"> </w:t>
-      </w:r>
-    </w:p>
-    <w:p>
-      <w:pPr>
-        <w:rPr>
-          <w:rFonts w:ascii="Times New Roman" w:hAnsi="Times New Roman" w:cs="Times New Roman"/>
-          <w:sz w:val="24"/>
-          <w:szCs w:val="24"/>
-        </w:rPr>
-      </w:pPr>
-      <w:r>
-        <w:rPr>
-          <w:rFonts w:ascii="Times New Roman" w:hAnsi="Times New Roman" w:cs="Times New Roman"/>
-          <w:sz w:val="24"/>
-          <w:szCs w:val="24"/>
-        </w:rPr>
-        <w:t>At this point the geometry of plan is finished.</w:t>
-      </w:r>
-      <w:r>
-        <w:rPr>
-          <w:rFonts w:ascii="Times New Roman" w:hAnsi="Times New Roman" w:cs="Times New Roman"/>
-          <w:sz w:val="24"/>
-          <w:szCs w:val="24"/>
-        </w:rPr>
-        <w:t xml:space="preserve"> The next step is defining loads and air conditioning st</w:t>
-      </w:r>
-      <w:r>
-        <w:rPr>
-          <w:rFonts w:ascii="Times New Roman" w:hAnsi="Times New Roman" w:cs="Times New Roman"/>
-          <w:sz w:val="24"/>
-          <w:szCs w:val="24"/>
-        </w:rPr>
-        <w:t>u</w:t>
-      </w:r>
-      <w:r>
-        <w:rPr>
-          <w:rFonts w:ascii="Times New Roman" w:hAnsi="Times New Roman" w:cs="Times New Roman"/>
-          <w:sz w:val="24"/>
-          <w:szCs w:val="24"/>
-        </w:rPr>
-        <w:t xml:space="preserve">ffs. </w:t>
-      </w:r>
-    </w:p>
-    <w:p>
-      <w:pPr>
-        <w:rPr>
-          <w:rFonts w:ascii="Times New Roman" w:hAnsi="Times New Roman" w:cs="Times New Roman"/>
-          <w:b/>
-          <w:color w:val="FF0000"/>
-          <w:sz w:val="24"/>
-          <w:szCs w:val="24"/>
-        </w:rPr>
-      </w:pPr>
-    </w:p>
-    <w:p>
-      <w:pPr>
-        <w:rPr>
-          <w:rFonts w:ascii="Times New Roman" w:hAnsi="Times New Roman" w:cs="Times New Roman"/>
-          <w:b/>
-          <w:color w:val="FF0000"/>
-          <w:sz w:val="24"/>
-          <w:szCs w:val="24"/>
-        </w:rPr>
-      </w:pPr>
-      <w:r>
-        <w:rPr>
-          <w:rFonts w:ascii="Times New Roman" w:hAnsi="Times New Roman" w:cs="Times New Roman"/>
-          <w:b/>
-          <w:color w:val="FF0000"/>
-          <w:sz w:val="24"/>
-          <w:szCs w:val="24"/>
-        </w:rPr>
-        <w:t>Step 8:</w:t>
-      </w:r>
-    </w:p>
-    <w:p>
-      <w:pPr>
-        <w:rPr>
-          <w:rFonts w:ascii="Times New Roman" w:eastAsia="Calibri" w:hAnsi="Times New Roman" w:cs="Times New Roman"/>
-          <w:sz w:val="24"/>
-          <w:szCs w:val="24"/>
-        </w:rPr>
-      </w:pPr>
-      <w:r>
-        <w:rPr>
-          <w:rFonts w:ascii="Times New Roman" w:eastAsia="Calibri" w:hAnsi="Times New Roman" w:cs="Times New Roman"/>
-          <w:sz w:val="24"/>
-          <w:szCs w:val="24"/>
-        </w:rPr>
-        <w:t>In this part do as follows:</w:t>
-      </w:r>
-    </w:p>
-    <w:p>
-      <w:pPr>
-        <w:jc w:val="both"/>
-        <w:rPr>
-          <w:rFonts w:cs="Times New Roman"/>
-          <w:b/>
-          <w:sz w:val="24"/>
-          <w:szCs w:val="24"/>
-        </w:rPr>
-      </w:pPr>
-      <w:r>
-        <w:rPr>
-          <w:rFonts w:cs="Times New Roman"/>
-          <w:b/>
-          <w:sz w:val="24"/>
-          <w:szCs w:val="24"/>
-        </w:rPr>
-        <w:t>project manager -&gt; m browse/edit/simulate -&gt; c compositions</w:t>
-      </w:r>
-      <w:r>
-        <w:rPr>
-          <w:rFonts w:cs="Times New Roman"/>
-          <w:b/>
-          <w:sz w:val="24"/>
-          <w:szCs w:val="24"/>
-        </w:rPr>
-        <w:t xml:space="preserve"> -&gt; c operational details -&gt; sketch -&gt; define casual gain and airflow</w:t>
-      </w:r>
-    </w:p>
-    <w:p>
-      <w:pPr>
-        <w:rPr>
-          <w:rFonts w:cs="Times New Roman"/>
-          <w:b/>
-          <w:sz w:val="24"/>
-          <w:szCs w:val="24"/>
-        </w:rPr>
-      </w:pPr>
-      <w:r>
-        <w:rPr>
-          <w:rFonts w:cs="Times New Roman"/>
-          <w:b/>
-          <w:sz w:val="24"/>
-          <w:szCs w:val="24"/>
-        </w:rPr>
-        <w:t>Infiltration</w:t>
-      </w:r>
-    </w:p>
-    <w:p>
-      <w:pPr>
-        <w:rPr>
-          <w:rFonts w:cs="Times New Roman"/>
-          <w:sz w:val="24"/>
-          <w:szCs w:val="24"/>
-        </w:rPr>
-      </w:pPr>
-      <w:r>
-        <w:rPr>
-          <w:rFonts w:cs="Times New Roman"/>
-          <w:sz w:val="24"/>
-          <w:szCs w:val="24"/>
-        </w:rPr>
-        <w:t>0h00 – 7h00: 0.5 ach</w:t>
-      </w:r>
-    </w:p>
-    <w:p>
-      <w:pPr>
-        <w:rPr>
-          <w:rFonts w:ascii="Times New Roman" w:eastAsia="Calibri" w:hAnsi="Times New Roman" w:cs="Times New Roman"/>
-          <w:sz w:val="24"/>
-          <w:szCs w:val="24"/>
-        </w:rPr>
-      </w:pPr>
-      <w:r>
-        <w:rPr>
-          <w:rFonts w:cs="Times New Roman"/>
-          <w:sz w:val="24"/>
-          <w:szCs w:val="24"/>
-        </w:rPr>
-        <w:t>7h00 – 20h00: 0.1 ach</w:t>
-      </w:r>
-    </w:p>
-    <w:p>
-      <w:pPr>
-        <w:rPr>
-          <w:rFonts w:cs="Times New Roman"/>
-          <w:sz w:val="24"/>
-          <w:szCs w:val="24"/>
-        </w:rPr>
-      </w:pPr>
-      <w:r>
-        <w:rPr>
-          <w:rFonts w:cs="Times New Roman"/>
-          <w:sz w:val="24"/>
-          <w:szCs w:val="24"/>
-        </w:rPr>
-        <w:t>20h00 – 24h00: 0.5 ach</w:t>
-      </w:r>
-    </w:p>
-    <w:p>
-      <w:pPr>
-        <w:rPr>
-          <w:rFonts w:cs="Times New Roman"/>
-          <w:b/>
-          <w:sz w:val="24"/>
-          <w:szCs w:val="24"/>
-        </w:rPr>
-      </w:pPr>
-      <w:r>
-        <w:rPr>
-          <w:rFonts w:cs="Times New Roman"/>
-          <w:b/>
-          <w:sz w:val="24"/>
-          <w:szCs w:val="24"/>
-        </w:rPr>
-        <w:t>Internal loads</w:t>
-      </w:r>
-    </w:p>
-    <w:p>
-      <w:pPr>
-        <w:rPr>
-          <w:rFonts w:cs="Times New Roman"/>
-          <w:sz w:val="24"/>
-          <w:szCs w:val="24"/>
-        </w:rPr>
-      </w:pPr>
-      <w:r>
-        <w:rPr>
-          <w:rFonts w:cs="Times New Roman"/>
-          <w:sz w:val="24"/>
-          <w:szCs w:val="24"/>
-        </w:rPr>
-        <w:t>Sensible load = 600 W</w:t>
-      </w:r>
-    </w:p>
-    <w:p>
-      <w:pPr>
-        <w:rPr>
-          <w:rFonts w:cs="Times New Roman"/>
-          <w:sz w:val="24"/>
-          <w:szCs w:val="24"/>
-        </w:rPr>
-      </w:pPr>
-      <w:r>
-        <w:rPr>
-          <w:rFonts w:cs="Times New Roman"/>
-          <w:sz w:val="24"/>
-          <w:szCs w:val="24"/>
-        </w:rPr>
-        <w:t>Latent Load = 150 W</w:t>
-      </w:r>
-    </w:p>
-    <w:p>
-      <w:pPr>
-        <w:rPr>
-          <w:rFonts w:cs="Times New Roman"/>
-          <w:sz w:val="24"/>
-          <w:szCs w:val="24"/>
-        </w:rPr>
-      </w:pPr>
-      <w:r>
-        <w:rPr>
-          <w:rFonts w:cs="Times New Roman"/>
-          <w:sz w:val="24"/>
-          <w:szCs w:val="24"/>
-        </w:rPr>
-        <w:t>Radiative 0.7, Convective 0.3</w:t>
-      </w:r>
-    </w:p>
-    <w:p>
-      <w:pPr>
-        <w:rPr>
-          <w:rFonts w:ascii="Times New Roman" w:hAnsi="Times New Roman" w:cs="Times New Roman"/>
-          <w:sz w:val="24"/>
-          <w:szCs w:val="24"/>
-        </w:rPr>
-      </w:pPr>
-      <w:r>
-        <w:rPr>
-          <w:rFonts w:ascii="Times New Roman" w:hAnsi="Times New Roman" w:cs="Times New Roman"/>
-          <w:sz w:val="24"/>
-          <w:szCs w:val="24"/>
-        </w:rPr>
-        <w:t>Copy the loads and airflows for Saturday and Sunday.</w:t>
-      </w:r>
-    </w:p>
-    <w:p>
-      <w:pPr>
-        <w:rPr>
-          <w:rFonts w:ascii="Times New Roman" w:hAnsi="Times New Roman" w:cs="Times New Roman"/>
-          <w:b/>
-          <w:color w:val="FF0000"/>
-          <w:sz w:val="24"/>
-          <w:szCs w:val="24"/>
-        </w:rPr>
-      </w:pPr>
-    </w:p>
-    <w:p>
-      <w:pPr>
-        <w:rPr>
-          <w:rFonts w:ascii="Times New Roman" w:hAnsi="Times New Roman" w:cs="Times New Roman"/>
-          <w:b/>
-          <w:color w:val="FF0000"/>
-          <w:sz w:val="24"/>
-          <w:szCs w:val="24"/>
-        </w:rPr>
-      </w:pPr>
-      <w:r>
-        <w:rPr>
-          <w:rFonts w:ascii="Times New Roman" w:hAnsi="Times New Roman" w:cs="Times New Roman"/>
-          <w:b/>
-          <w:color w:val="FF0000"/>
-          <w:sz w:val="24"/>
-          <w:szCs w:val="24"/>
-        </w:rPr>
         <w:lastRenderedPageBreak/>
-        <w:t>Step 9:</w:t>
-      </w:r>
-    </w:p>
-    <w:p>
-      <w:pPr>
-        <w:rPr>
-          <w:rFonts w:ascii="Times New Roman" w:hAnsi="Times New Roman" w:cs="Times New Roman"/>
-          <w:sz w:val="24"/>
-          <w:szCs w:val="24"/>
-        </w:rPr>
-      </w:pPr>
-      <w:r>
-        <w:rPr>
-          <w:rFonts w:ascii="Times New Roman" w:hAnsi="Times New Roman" w:cs="Times New Roman"/>
-          <w:sz w:val="24"/>
-          <w:szCs w:val="24"/>
-        </w:rPr>
-        <w:t xml:space="preserve">In this </w:t>
-      </w:r>
-      <w:r>
-        <w:rPr>
-          <w:rFonts w:ascii="Times New Roman" w:hAnsi="Times New Roman" w:cs="Times New Roman"/>
-          <w:sz w:val="24"/>
-          <w:szCs w:val="24"/>
-        </w:rPr>
-        <w:t xml:space="preserve">step we want to define the </w:t>
-      </w:r>
-      <w:r>
-        <w:rPr>
-          <w:rFonts w:ascii="Times New Roman" w:hAnsi="Times New Roman" w:cs="Times New Roman"/>
-          <w:sz w:val="24"/>
-          <w:szCs w:val="24"/>
-        </w:rPr>
-        <w:t xml:space="preserve">Thermostat </w:t>
-      </w:r>
-      <w:r>
-        <w:rPr>
-          <w:rFonts w:ascii="Times New Roman" w:hAnsi="Times New Roman" w:cs="Times New Roman"/>
-          <w:sz w:val="24"/>
-          <w:szCs w:val="24"/>
-        </w:rPr>
-        <w:t xml:space="preserve">control </w:t>
-      </w:r>
-      <w:r>
-        <w:rPr>
-          <w:rFonts w:ascii="Times New Roman" w:hAnsi="Times New Roman" w:cs="Times New Roman"/>
-          <w:sz w:val="24"/>
-          <w:szCs w:val="24"/>
-        </w:rPr>
-        <w:t>strategies.</w:t>
-      </w:r>
-      <w:r>
-        <w:rPr>
-          <w:rFonts w:ascii="Times New Roman" w:hAnsi="Times New Roman" w:cs="Times New Roman"/>
-          <w:sz w:val="24"/>
-          <w:szCs w:val="24"/>
-        </w:rPr>
-        <w:t xml:space="preserve"> Do as follows:</w:t>
-      </w:r>
-    </w:p>
-    <w:p>
-      <w:pPr>
-        <w:jc w:val="both"/>
-        <w:rPr>
-          <w:rFonts w:cs="Times New Roman"/>
-          <w:b/>
-          <w:sz w:val="24"/>
-          <w:szCs w:val="24"/>
-        </w:rPr>
-      </w:pPr>
-      <w:r>
-        <w:rPr>
-          <w:rFonts w:cs="Times New Roman"/>
-          <w:b/>
-          <w:sz w:val="24"/>
-          <w:szCs w:val="24"/>
-        </w:rPr>
         <w:t>project manage</w:t>
       </w:r>
       <w:r>
@@ -8057,6 +8832,7 @@
           <w:color w:val="FF0066"/>
           <w:sz w:val="24"/>
           <w:szCs w:val="24"/>
+          <w:lang w:val="en-CA" w:eastAsia="en-CA"/>
         </w:rPr>
         <w:drawing>
           <wp:anchor distT="0" distB="0" distL="114300" distR="114300" simplePos="0" relativeHeight="251661312" behindDoc="0" locked="0" layoutInCell="1" allowOverlap="1">
@@ -8082,7 +8858,7 @@
                     <pic:cNvPicPr/>
                   </pic:nvPicPr>
                   <pic:blipFill>
-                    <a:blip r:embed="rId10"/>
+                    <a:blip r:embed="rId12"/>
                     <a:stretch>
                       <a:fillRect/>
                     </a:stretch>
@@ -8179,6 +8955,7 @@
           <w:noProof/>
           <w:sz w:val="24"/>
           <w:szCs w:val="24"/>
+          <w:lang w:val="en-CA" w:eastAsia="en-CA"/>
         </w:rPr>
         <w:drawing>
           <wp:inline distT="0" distB="0" distL="0" distR="0">
@@ -8196,7 +8973,7 @@
                     <pic:cNvPicPr/>
                   </pic:nvPicPr>
                   <pic:blipFill>
-                    <a:blip r:embed="rId11"/>
+                    <a:blip r:embed="rId13"/>
                     <a:stretch>
                       <a:fillRect/>
                     </a:stretch>
@@ -8500,7 +9277,6 @@
           <w:sz w:val="24"/>
           <w:szCs w:val="24"/>
         </w:rPr>
-        <w:lastRenderedPageBreak/>
         <w:t>Relative humidity (%).</w:t>
       </w:r>
     </w:p>
@@ -8521,6 +9297,7 @@
           <w:sz w:val="24"/>
           <w:szCs w:val="24"/>
         </w:rPr>
+        <w:lastRenderedPageBreak/>
         <w:t>Also included is the site latitude, longitude difference from the local reference Meridian, the site altitude and a site name.</w:t>
       </w:r>
     </w:p>
@@ -9129,7 +9906,6 @@
           <w:szCs w:val="24"/>
           <w:u w:val="single"/>
         </w:rPr>
-        <w:lastRenderedPageBreak/>
         <w:t>Materials</w:t>
       </w:r>
       <w:r>
@@ -9160,6 +9936,7 @@
           <w:sz w:val="24"/>
           <w:szCs w:val="24"/>
         </w:rPr>
+        <w:lastRenderedPageBreak/>
         <w:t>The definition and description of the thermo-physical properties within a problem are built up via the use of two databases: the Materials db and the Constructions db. A description of the former follows.</w:t>
       </w:r>
     </w:p>
@@ -16979,7 +17756,7 @@
         </w:rPr>
         <w:t xml:space="preserve">svn checkout </w:t>
       </w:r>
-      <w:hyperlink r:id="rId12" w:tgtFrame="_blank" w:history="1">
+      <w:hyperlink r:id="rId14" w:tgtFrame="_blank" w:history="1">
         <w:r>
           <w:rPr>
             <w:rStyle w:val="Hyperlink"/>
@@ -17019,7 +17796,7 @@
         </w:rPr>
         <w:t xml:space="preserve">svn checkout </w:t>
       </w:r>
-      <w:hyperlink r:id="rId13" w:history="1">
+      <w:hyperlink r:id="rId15" w:history="1">
         <w:r>
           <w:rPr>
             <w:rStyle w:val="Hyperlink"/>
@@ -17064,6 +17841,11 @@
     </w:p>
     <w:p>
       <w:pPr>
+        <w:pStyle w:val="ListParagraph"/>
+        <w:numPr>
+          <w:ilvl w:val="0"/>
+          <w:numId w:val="16"/>
+        </w:numPr>
         <w:spacing w:after="0" w:line="240" w:lineRule="auto"/>
         <w:rPr>
           <w:rFonts w:ascii="Times New Roman" w:hAnsi="Times New Roman" w:cs="Times New Roman"/>
@@ -17071,11 +17853,63 @@
           <w:szCs w:val="24"/>
         </w:rPr>
       </w:pPr>
-    </w:p>
-    <w:p>
-      <w:pPr>
+      <w:r>
+        <w:rPr>
+          <w:rFonts w:ascii="Times New Roman" w:hAnsi="Times New Roman" w:cs="Times New Roman"/>
+          <w:sz w:val="24"/>
+          <w:szCs w:val="24"/>
+        </w:rPr>
+        <w:t>To change the property of a file or folder</w:t>
+      </w:r>
+    </w:p>
+    <w:p>
+      <w:pPr>
+        <w:pStyle w:val="ListParagraph"/>
         <w:spacing w:after="0" w:line="240" w:lineRule="auto"/>
         <w:rPr>
+          <w:i/>
+          <w:iCs/>
+        </w:rPr>
+      </w:pPr>
+      <w:r>
+        <w:rPr>
+          <w:i/>
+          <w:iCs/>
+        </w:rPr>
+        <w:t>svn propset to add the property</w:t>
+      </w:r>
+    </w:p>
+    <w:p>
+      <w:pPr>
+        <w:pStyle w:val="ListParagraph"/>
+        <w:spacing w:after="0" w:line="240" w:lineRule="auto"/>
+        <w:rPr>
+          <w:i/>
+          <w:iCs/>
+        </w:rPr>
+      </w:pPr>
+      <w:r>
+        <w:rPr>
+          <w:i/>
+          <w:iCs/>
+        </w:rPr>
+        <w:t>svn propdel to delete the property (exp. svn propdel executable)</w:t>
+      </w:r>
+    </w:p>
+    <w:p>
+      <w:pPr>
+        <w:spacing w:after="0" w:line="240" w:lineRule="auto"/>
+        <w:rPr>
+          <w:rFonts w:ascii="Times New Roman" w:hAnsi="Times New Roman" w:cs="Times New Roman"/>
+          <w:sz w:val="24"/>
+          <w:szCs w:val="24"/>
+        </w:rPr>
+      </w:pPr>
+    </w:p>
+    <w:p>
+      <w:pPr>
+        <w:spacing w:after="0" w:line="240" w:lineRule="auto"/>
+        <w:rPr>
           <w:rFonts w:ascii="Times New Roman" w:hAnsi="Times New Roman" w:cs="Times New Roman"/>
           <w:sz w:val="24"/>
           <w:szCs w:val="24"/>
@@ -17122,7 +17956,7 @@
       <w:pPr>
         <w:spacing w:after="0" w:line="240" w:lineRule="auto"/>
       </w:pPr>
-      <w:hyperlink r:id="rId14" w:history="1">
+      <w:hyperlink r:id="rId16" w:history="1">
         <w:r>
           <w:rPr>
             <w:rStyle w:val="Hyperlink"/>
@@ -17176,7 +18010,7 @@
           <w:szCs w:val="24"/>
         </w:rPr>
       </w:pPr>
-      <w:hyperlink r:id="rId15" w:history="1">
+      <w:hyperlink r:id="rId17" w:history="1">
         <w:r>
           <w:rPr>
             <w:rStyle w:val="Hyperlink"/>
@@ -17235,7 +18069,7 @@
           <w:szCs w:val="24"/>
         </w:rPr>
       </w:pPr>
-      <w:hyperlink r:id="rId16" w:history="1">
+      <w:hyperlink r:id="rId18" w:history="1">
         <w:r>
           <w:rPr>
             <w:rStyle w:val="Hyperlink"/>
@@ -18019,6 +18853,7 @@
           <w:sz w:val="24"/>
           <w:szCs w:val="24"/>
         </w:rPr>
+        <w:lastRenderedPageBreak/>
         <w:t>The typical work cycle looks like this:</w:t>
       </w:r>
     </w:p>
@@ -18085,7 +18920,6 @@
           <w:sz w:val="24"/>
           <w:szCs w:val="24"/>
         </w:rPr>
-        <w:lastRenderedPageBreak/>
         <w:t>2. Make changes.</w:t>
       </w:r>
     </w:p>
@@ -18639,7 +19473,7 @@
         </w:rPr>
         <w:t xml:space="preserve">svn co </w:t>
       </w:r>
-      <w:hyperlink r:id="rId17" w:history="1">
+      <w:hyperlink r:id="rId19" w:history="1">
         <w:r>
           <w:rPr>
             <w:rStyle w:val="Hyperlink"/>
@@ -18731,7 +19565,7 @@
           <w:szCs w:val="24"/>
         </w:rPr>
       </w:pPr>
-      <w:hyperlink r:id="rId18" w:history="1">
+      <w:hyperlink r:id="rId20" w:history="1">
         <w:r>
           <w:rPr>
             <w:rStyle w:val="Hyperlink"/>
@@ -18995,7 +19829,7 @@
         </w:rPr>
         <w:t xml:space="preserve">svn co </w:t>
       </w:r>
-      <w:hyperlink r:id="rId19" w:history="1">
+      <w:hyperlink r:id="rId21" w:history="1">
         <w:r>
           <w:rPr>
             <w:rStyle w:val="Hyperlink"/>
@@ -19022,6 +19856,7 @@
           <w:sz w:val="24"/>
           <w:szCs w:val="24"/>
         </w:rPr>
+        <w:lastRenderedPageBreak/>
         <w:t>Add Lukas’s version to mine.</w:t>
       </w:r>
     </w:p>
@@ -19068,7 +19903,6 @@
           <w:sz w:val="24"/>
           <w:szCs w:val="24"/>
         </w:rPr>
-        <w:lastRenderedPageBreak/>
         <w:t>/usr/esru/esp-r/climate1</w:t>
       </w:r>
     </w:p>
@@ -19173,16 +20007,6 @@
         </w:rPr>
         <w:br w:type="page"/>
       </w:r>
-    </w:p>
-    <w:p>
-      <w:pPr>
-        <w:spacing w:after="0" w:line="240" w:lineRule="auto"/>
-        <w:rPr>
-          <w:rFonts w:ascii="Times New Roman" w:hAnsi="Times New Roman" w:cs="Times New Roman"/>
-          <w:sz w:val="24"/>
-          <w:szCs w:val="24"/>
-        </w:rPr>
-      </w:pPr>
       <w:r>
         <w:rPr>
           <w:rFonts w:ascii="Times New Roman" w:hAnsi="Times New Roman" w:cs="Times New Roman"/>
@@ -19190,44 +20014,11 @@
           <w:szCs w:val="24"/>
         </w:rPr>
         <w:lastRenderedPageBreak/>
-        <w:t>Some questions:</w:t>
-      </w:r>
-    </w:p>
-    <w:p>
-      <w:pPr>
-        <w:spacing w:after="0" w:line="240" w:lineRule="auto"/>
-        <w:rPr>
-          <w:rFonts w:ascii="Times New Roman" w:hAnsi="Times New Roman" w:cs="Times New Roman"/>
-          <w:sz w:val="24"/>
-          <w:szCs w:val="24"/>
-        </w:rPr>
-      </w:pPr>
-    </w:p>
-    <w:p>
-      <w:pPr>
-        <w:pStyle w:val="ListParagraph"/>
-        <w:numPr>
-          <w:ilvl w:val="0"/>
-          <w:numId w:val="18"/>
-        </w:numPr>
-        <w:spacing w:after="0" w:line="240" w:lineRule="auto"/>
-        <w:rPr>
-          <w:rFonts w:ascii="Times New Roman" w:hAnsi="Times New Roman" w:cs="Times New Roman"/>
-          <w:sz w:val="24"/>
-          <w:szCs w:val="24"/>
-        </w:rPr>
-      </w:pPr>
-      <w:r>
-        <w:rPr>
-          <w:rFonts w:ascii="Times New Roman" w:hAnsi="Times New Roman" w:cs="Times New Roman"/>
-          <w:sz w:val="24"/>
-          <w:szCs w:val="24"/>
-        </w:rPr>
-        <w:t xml:space="preserve">it seems that for </w:t>
+        <w:t xml:space="preserve"> </w:t>
       </w:r>
     </w:p>
     <w:sectPr>
-      <w:footerReference w:type="default" r:id="rId20"/>
+      <w:footerReference w:type="default" r:id="rId22"/>
       <w:pgSz w:w="12240" w:h="15840"/>
       <w:pgMar w:top="1440" w:right="1440" w:bottom="1440" w:left="1440" w:header="720" w:footer="720" w:gutter="0"/>
       <w:cols w:space="720"/>
@@ -19318,7 +20109,7 @@
                 <w:b/>
                 <w:noProof/>
               </w:rPr>
-              <w:t>24</w:t>
+              <w:t>22</w:t>
             </w:r>
             <w:r>
               <w:rPr>
@@ -19358,7 +20149,7 @@
                 <w:b/>
                 <w:noProof/>
               </w:rPr>
-              <w:t>24</w:t>
+              <w:t>25</w:t>
             </w:r>
             <w:r>
               <w:rPr>
@@ -19626,7 +20417,7 @@
         <w:rFonts w:ascii="Symbol" w:hAnsi="Symbol" w:hint="default"/>
       </w:rPr>
     </w:lvl>
-    <w:lvl w:ilvl="1" w:tplc="04090003" w:tentative="1">
+    <w:lvl w:ilvl="1" w:tplc="04090003">
       <w:start w:val="1"/>
       <w:numFmt w:val="bullet"/>
       <w:lvlText w:val="o"/>
@@ -20012,6 +20803,95 @@
     </w:lvl>
   </w:abstractNum>
   <w:abstractNum w:abstractNumId="6">
+    <w:nsid w:val="20BC0B26"/>
+    <w:multiLevelType w:val="hybridMultilevel"/>
+    <w:tmpl w:val="06A2D13C"/>
+    <w:lvl w:ilvl="0" w:tplc="EB5E10DC">
+      <w:start w:val="1"/>
+      <w:numFmt w:val="decimal"/>
+      <w:lvlText w:val="%1-"/>
+      <w:lvlJc w:val="left"/>
+      <w:pPr>
+        <w:ind w:left="720" w:hanging="360"/>
+      </w:pPr>
+      <w:rPr>
+        <w:rFonts w:hint="default"/>
+      </w:rPr>
+    </w:lvl>
+    <w:lvl w:ilvl="1" w:tplc="04090019">
+      <w:start w:val="1"/>
+      <w:numFmt w:val="lowerLetter"/>
+      <w:lvlText w:val="%2."/>
+      <w:lvlJc w:val="left"/>
+      <w:pPr>
+        <w:ind w:left="1440" w:hanging="360"/>
+      </w:pPr>
+    </w:lvl>
+    <w:lvl w:ilvl="2" w:tplc="0409001B" w:tentative="1">
+      <w:start w:val="1"/>
+      <w:numFmt w:val="lowerRoman"/>
+      <w:lvlText w:val="%3."/>
+      <w:lvlJc w:val="right"/>
+      <w:pPr>
+        <w:ind w:left="2160" w:hanging="180"/>
+      </w:pPr>
+    </w:lvl>
+    <w:lvl w:ilvl="3" w:tplc="0409000F" w:tentative="1">
+      <w:start w:val="1"/>
+      <w:numFmt w:val="decimal"/>
+      <w:lvlText w:val="%4."/>
+      <w:lvlJc w:val="left"/>
+      <w:pPr>
+        <w:ind w:left="2880" w:hanging="360"/>
+      </w:pPr>
+    </w:lvl>
+    <w:lvl w:ilvl="4" w:tplc="04090019" w:tentative="1">
+      <w:start w:val="1"/>
+      <w:numFmt w:val="lowerLetter"/>
+      <w:lvlText w:val="%5."/>
+      <w:lvlJc w:val="left"/>
+      <w:pPr>
+        <w:ind w:left="3600" w:hanging="360"/>
+      </w:pPr>
+    </w:lvl>
+    <w:lvl w:ilvl="5" w:tplc="0409001B" w:tentative="1">
+      <w:start w:val="1"/>
+      <w:numFmt w:val="lowerRoman"/>
+      <w:lvlText w:val="%6."/>
+      <w:lvlJc w:val="right"/>
+      <w:pPr>
+        <w:ind w:left="4320" w:hanging="180"/>
+      </w:pPr>
+    </w:lvl>
+    <w:lvl w:ilvl="6" w:tplc="0409000F" w:tentative="1">
+      <w:start w:val="1"/>
+      <w:numFmt w:val="decimal"/>
+      <w:lvlText w:val="%7."/>
+      <w:lvlJc w:val="left"/>
+      <w:pPr>
+        <w:ind w:left="5040" w:hanging="360"/>
+      </w:pPr>
+    </w:lvl>
+    <w:lvl w:ilvl="7" w:tplc="04090019" w:tentative="1">
+      <w:start w:val="1"/>
+      <w:numFmt w:val="lowerLetter"/>
+      <w:lvlText w:val="%8."/>
+      <w:lvlJc w:val="left"/>
+      <w:pPr>
+        <w:ind w:left="5760" w:hanging="360"/>
+      </w:pPr>
+    </w:lvl>
+    <w:lvl w:ilvl="8" w:tplc="0409001B" w:tentative="1">
+      <w:start w:val="1"/>
+      <w:numFmt w:val="lowerRoman"/>
+      <w:lvlText w:val="%9."/>
+      <w:lvlJc w:val="right"/>
+      <w:pPr>
+        <w:ind w:left="6480" w:hanging="180"/>
+      </w:pPr>
+    </w:lvl>
+  </w:abstractNum>
+  <w:abstractNum w:abstractNumId="7">
     <w:nsid w:val="215A3506"/>
     <w:multiLevelType w:val="hybridMultilevel"/>
     <w:tmpl w:val="C02A989C"/>
@@ -20100,7 +20980,7 @@
       </w:pPr>
     </w:lvl>
   </w:abstractNum>
-  <w:abstractNum w:abstractNumId="7">
+  <w:abstractNum w:abstractNumId="8">
     <w:nsid w:val="2BBA28C7"/>
     <w:multiLevelType w:val="hybridMultilevel"/>
     <w:tmpl w:val="758ACD76"/>
@@ -20186,7 +21066,7 @@
       </w:pPr>
     </w:lvl>
   </w:abstractNum>
-  <w:abstractNum w:abstractNumId="8">
+  <w:abstractNum w:abstractNumId="9">
     <w:nsid w:val="325E0766"/>
     <w:multiLevelType w:val="hybridMultilevel"/>
     <w:tmpl w:val="936ACE10"/>
@@ -20275,7 +21155,7 @@
       </w:pPr>
     </w:lvl>
   </w:abstractNum>
-  <w:abstractNum w:abstractNumId="9">
+  <w:abstractNum w:abstractNumId="10">
     <w:nsid w:val="527A6184"/>
     <w:multiLevelType w:val="hybridMultilevel"/>
     <w:tmpl w:val="936ACE10"/>
@@ -20364,7 +21244,7 @@
       </w:pPr>
     </w:lvl>
   </w:abstractNum>
-  <w:abstractNum w:abstractNumId="10">
+  <w:abstractNum w:abstractNumId="11">
     <w:nsid w:val="552959B3"/>
     <w:multiLevelType w:val="hybridMultilevel"/>
     <w:tmpl w:val="89FAE3EC"/>
@@ -20453,7 +21333,7 @@
       </w:pPr>
     </w:lvl>
   </w:abstractNum>
-  <w:abstractNum w:abstractNumId="11">
+  <w:abstractNum w:abstractNumId="12">
     <w:nsid w:val="563C76DC"/>
     <w:multiLevelType w:val="hybridMultilevel"/>
     <w:tmpl w:val="47DE823C"/>
@@ -20566,7 +21446,7 @@
       </w:rPr>
     </w:lvl>
   </w:abstractNum>
-  <w:abstractNum w:abstractNumId="12">
+  <w:abstractNum w:abstractNumId="13">
     <w:nsid w:val="6A367103"/>
     <w:multiLevelType w:val="hybridMultilevel"/>
     <w:tmpl w:val="936ACE10"/>
@@ -20655,7 +21535,7 @@
       </w:pPr>
     </w:lvl>
   </w:abstractNum>
-  <w:abstractNum w:abstractNumId="13">
+  <w:abstractNum w:abstractNumId="14">
     <w:nsid w:val="6C863013"/>
     <w:multiLevelType w:val="hybridMultilevel"/>
     <w:tmpl w:val="2382B5C0"/>
@@ -20744,7 +21624,7 @@
       </w:pPr>
     </w:lvl>
   </w:abstractNum>
-  <w:abstractNum w:abstractNumId="14">
+  <w:abstractNum w:abstractNumId="15">
     <w:nsid w:val="6EFF6D5E"/>
     <w:multiLevelType w:val="hybridMultilevel"/>
     <w:tmpl w:val="3604C48E"/>
@@ -20833,7 +21713,7 @@
       </w:pPr>
     </w:lvl>
   </w:abstractNum>
-  <w:abstractNum w:abstractNumId="15">
+  <w:abstractNum w:abstractNumId="16">
     <w:nsid w:val="72660F5D"/>
     <w:multiLevelType w:val="hybridMultilevel"/>
     <w:tmpl w:val="0AFEF510"/>
@@ -20919,7 +21799,7 @@
       </w:pPr>
     </w:lvl>
   </w:abstractNum>
-  <w:abstractNum w:abstractNumId="16">
+  <w:abstractNum w:abstractNumId="17">
     <w:nsid w:val="75F03CAD"/>
     <w:multiLevelType w:val="hybridMultilevel"/>
     <w:tmpl w:val="FAC62BC8"/>
@@ -21010,7 +21890,7 @@
       </w:pPr>
     </w:lvl>
   </w:abstractNum>
-  <w:abstractNum w:abstractNumId="17">
+  <w:abstractNum w:abstractNumId="18">
     <w:nsid w:val="7A962A21"/>
     <w:multiLevelType w:val="hybridMultilevel"/>
     <w:tmpl w:val="936ACE10"/>
@@ -21100,7 +21980,7 @@
     </w:lvl>
   </w:abstractNum>
   <w:num w:numId="1">
-    <w:abstractNumId w:val="7"/>
+    <w:abstractNumId w:val="8"/>
   </w:num>
   <w:num w:numId="2">
     <w:abstractNumId w:val="3"/>
@@ -21109,49 +21989,52 @@
     <w:abstractNumId w:val="0"/>
   </w:num>
   <w:num w:numId="4">
-    <w:abstractNumId w:val="16"/>
+    <w:abstractNumId w:val="17"/>
   </w:num>
   <w:num w:numId="5">
     <w:abstractNumId w:val="5"/>
   </w:num>
   <w:num w:numId="6">
-    <w:abstractNumId w:val="6"/>
+    <w:abstractNumId w:val="7"/>
   </w:num>
   <w:num w:numId="7">
-    <w:abstractNumId w:val="9"/>
+    <w:abstractNumId w:val="10"/>
   </w:num>
   <w:num w:numId="8">
-    <w:abstractNumId w:val="12"/>
+    <w:abstractNumId w:val="13"/>
   </w:num>
   <w:num w:numId="9">
     <w:abstractNumId w:val="4"/>
   </w:num>
   <w:num w:numId="10">
-    <w:abstractNumId w:val="15"/>
+    <w:abstractNumId w:val="16"/>
   </w:num>
   <w:num w:numId="11">
-    <w:abstractNumId w:val="17"/>
+    <w:abstractNumId w:val="18"/>
   </w:num>
   <w:num w:numId="12">
     <w:abstractNumId w:val="1"/>
   </w:num>
   <w:num w:numId="13">
-    <w:abstractNumId w:val="8"/>
+    <w:abstractNumId w:val="9"/>
   </w:num>
   <w:num w:numId="14">
-    <w:abstractNumId w:val="10"/>
+    <w:abstractNumId w:val="11"/>
   </w:num>
   <w:num w:numId="15">
-    <w:abstractNumId w:val="11"/>
+    <w:abstractNumId w:val="12"/>
   </w:num>
   <w:num w:numId="16">
     <w:abstractNumId w:val="2"/>
   </w:num>
   <w:num w:numId="17">
-    <w:abstractNumId w:val="13"/>
+    <w:abstractNumId w:val="14"/>
   </w:num>
   <w:num w:numId="18">
-    <w:abstractNumId w:val="14"/>
+    <w:abstractNumId w:val="15"/>
+  </w:num>
+  <w:num w:numId="19">
+    <w:abstractNumId w:val="6"/>
   </w:num>
 </w:numbering>
 </file>

</xml_diff>

<commit_message>
This commit, deleted the esp-r handout file executable propert and added some information in the file.
</commit_message>
<xml_diff>
--- a/esp-r sara handnotes.docx
+++ b/esp-r sara handnotes.docx
@@ -17893,7 +17893,35 @@
           <w:i/>
           <w:iCs/>
         </w:rPr>
-        <w:t>svn propdel to delete the property (exp. svn propdel executable)</w:t>
+        <w:t xml:space="preserve">svn propdel to delete the property (exp. svn propdel </w:t>
+      </w:r>
+      <w:r>
+        <w:rPr>
+          <w:i/>
+          <w:iCs/>
+        </w:rPr>
+        <w:t>svn:</w:t>
+      </w:r>
+      <w:r>
+        <w:rPr>
+          <w:i/>
+          <w:iCs/>
+        </w:rPr>
+        <w:t>executable</w:t>
+      </w:r>
+      <w:r>
+        <w:rPr>
+          <w:i/>
+          <w:iCs/>
+        </w:rPr>
+        <w:t xml:space="preserve"> filename</w:t>
+      </w:r>
+      <w:r>
+        <w:rPr>
+          <w:i/>
+          <w:iCs/>
+        </w:rPr>
+        <w:t>)</w:t>
       </w:r>
     </w:p>
     <w:p>

</xml_diff>

<commit_message>
this commit modify esp-r sara handnotes.
</commit_message>
<xml_diff>
--- a/esp-r sara handnotes.docx
+++ b/esp-r sara handnotes.docx
@@ -1185,6 +1185,303 @@
         <w:jc w:val="both"/>
         <w:rPr>
           <w:rFonts w:ascii="Times New Roman" w:hAnsi="Times New Roman" w:cs="Times New Roman"/>
+          <w:color w:val="FF0000"/>
+          <w:sz w:val="24"/>
+          <w:szCs w:val="24"/>
+          <w:lang w:val="en-GB"/>
+        </w:rPr>
+      </w:pPr>
+      <w:r>
+        <w:rPr>
+          <w:rFonts w:ascii="Times New Roman" w:hAnsi="Times New Roman" w:cs="Times New Roman"/>
+          <w:color w:val="FF0000"/>
+          <w:sz w:val="24"/>
+          <w:szCs w:val="24"/>
+          <w:lang w:val="en-GB"/>
+        </w:rPr>
+        <w:t>NOTE: Using Ubuntu version 8.10 needs some updates to  be able to get gfortran 4.1</w:t>
+      </w:r>
+    </w:p>
+    <w:p>
+      <w:pPr>
+        <w:pStyle w:val="ListParagraph"/>
+        <w:numPr>
+          <w:ilvl w:val="1"/>
+          <w:numId w:val="19"/>
+        </w:numPr>
+        <w:jc w:val="both"/>
+        <w:rPr>
+          <w:rFonts w:ascii="Times New Roman" w:hAnsi="Times New Roman" w:cs="Times New Roman"/>
+          <w:color w:val="FF0000"/>
+          <w:sz w:val="24"/>
+          <w:szCs w:val="24"/>
+          <w:lang w:val="en-GB"/>
+        </w:rPr>
+      </w:pPr>
+      <w:r>
+        <w:rPr>
+          <w:rFonts w:ascii="Times New Roman" w:hAnsi="Times New Roman" w:cs="Times New Roman"/>
+          <w:color w:val="FF0000"/>
+          <w:sz w:val="24"/>
+          <w:szCs w:val="24"/>
+          <w:lang w:val="en-GB"/>
+        </w:rPr>
+        <w:t>Sudo kate /etc/apt/sources.list</w:t>
+      </w:r>
+    </w:p>
+    <w:p>
+      <w:pPr>
+        <w:pStyle w:val="ListParagraph"/>
+        <w:numPr>
+          <w:ilvl w:val="1"/>
+          <w:numId w:val="19"/>
+        </w:numPr>
+        <w:jc w:val="both"/>
+        <w:rPr>
+          <w:rFonts w:ascii="Times New Roman" w:hAnsi="Times New Roman" w:cs="Times New Roman"/>
+          <w:color w:val="FF0000"/>
+          <w:sz w:val="24"/>
+          <w:szCs w:val="24"/>
+          <w:lang w:val="en-GB"/>
+        </w:rPr>
+      </w:pPr>
+      <w:r>
+        <w:rPr>
+          <w:rFonts w:ascii="Times New Roman" w:hAnsi="Times New Roman" w:cs="Times New Roman"/>
+          <w:color w:val="FF0000"/>
+          <w:sz w:val="24"/>
+          <w:szCs w:val="24"/>
+          <w:lang w:val="en-GB"/>
+        </w:rPr>
+        <w:t>Add:</w:t>
+      </w:r>
+    </w:p>
+    <w:p>
+      <w:pPr>
+        <w:pStyle w:val="ListParagraph"/>
+        <w:numPr>
+          <w:ilvl w:val="2"/>
+          <w:numId w:val="19"/>
+        </w:numPr>
+        <w:jc w:val="both"/>
+        <w:rPr>
+          <w:rFonts w:ascii="Times New Roman" w:hAnsi="Times New Roman" w:cs="Times New Roman"/>
+          <w:color w:val="FF0000"/>
+          <w:sz w:val="24"/>
+          <w:szCs w:val="24"/>
+          <w:lang w:val="en-GB"/>
+        </w:rPr>
+      </w:pPr>
+      <w:r>
+        <w:rPr>
+          <w:rFonts w:ascii="Times New Roman" w:hAnsi="Times New Roman" w:cs="Times New Roman"/>
+          <w:color w:val="FF0000"/>
+          <w:sz w:val="24"/>
+          <w:szCs w:val="24"/>
+          <w:lang w:val="en-GB"/>
+        </w:rPr>
+        <w:t>deb http://ca.archive.ubuntu.com/ubuntu hardy main restricted universe multiverse</w:t>
+      </w:r>
+    </w:p>
+    <w:p>
+      <w:pPr>
+        <w:pStyle w:val="ListParagraph"/>
+        <w:numPr>
+          <w:ilvl w:val="2"/>
+          <w:numId w:val="19"/>
+        </w:numPr>
+        <w:jc w:val="both"/>
+        <w:rPr>
+          <w:rFonts w:ascii="Times New Roman" w:hAnsi="Times New Roman" w:cs="Times New Roman"/>
+          <w:color w:val="FF0000"/>
+          <w:sz w:val="24"/>
+          <w:szCs w:val="24"/>
+          <w:lang w:val="en-GB"/>
+        </w:rPr>
+      </w:pPr>
+      <w:r>
+        <w:rPr>
+          <w:rFonts w:ascii="Times New Roman" w:hAnsi="Times New Roman" w:cs="Times New Roman"/>
+          <w:color w:val="FF0000"/>
+          <w:sz w:val="24"/>
+          <w:szCs w:val="24"/>
+          <w:lang w:val="en-GB"/>
+        </w:rPr>
+        <w:t>deb-src http://ca.archive.ubuntu.com/ubuntu hardy main restricted universe multiverse</w:t>
+      </w:r>
+    </w:p>
+    <w:p>
+      <w:pPr>
+        <w:pStyle w:val="ListParagraph"/>
+        <w:numPr>
+          <w:ilvl w:val="2"/>
+          <w:numId w:val="19"/>
+        </w:numPr>
+        <w:jc w:val="both"/>
+        <w:rPr>
+          <w:rFonts w:ascii="Times New Roman" w:hAnsi="Times New Roman" w:cs="Times New Roman"/>
+          <w:color w:val="FF0000"/>
+          <w:sz w:val="24"/>
+          <w:szCs w:val="24"/>
+          <w:lang w:val="en-GB"/>
+        </w:rPr>
+      </w:pPr>
+      <w:r>
+        <w:rPr>
+          <w:rFonts w:ascii="Times New Roman" w:hAnsi="Times New Roman" w:cs="Times New Roman"/>
+          <w:color w:val="FF0000"/>
+          <w:sz w:val="24"/>
+          <w:szCs w:val="24"/>
+          <w:lang w:val="en-GB"/>
+        </w:rPr>
+        <w:t>deb http://ca.archive.ubuntu.com/ubuntu hardy-updates main restricted universe multiverse</w:t>
+      </w:r>
+    </w:p>
+    <w:p>
+      <w:pPr>
+        <w:pStyle w:val="ListParagraph"/>
+        <w:numPr>
+          <w:ilvl w:val="2"/>
+          <w:numId w:val="19"/>
+        </w:numPr>
+        <w:jc w:val="both"/>
+        <w:rPr>
+          <w:rFonts w:ascii="Times New Roman" w:hAnsi="Times New Roman" w:cs="Times New Roman"/>
+          <w:color w:val="FF0000"/>
+          <w:sz w:val="24"/>
+          <w:szCs w:val="24"/>
+          <w:lang w:val="en-GB"/>
+        </w:rPr>
+      </w:pPr>
+      <w:r>
+        <w:rPr>
+          <w:rFonts w:ascii="Times New Roman" w:hAnsi="Times New Roman" w:cs="Times New Roman"/>
+          <w:color w:val="FF0000"/>
+          <w:sz w:val="24"/>
+          <w:szCs w:val="24"/>
+          <w:lang w:val="en-GB"/>
+        </w:rPr>
+        <w:t>deb-src http://ca.archive.ubuntu.com/ubuntu hardy-updates main restricted universe multiverse</w:t>
+      </w:r>
+    </w:p>
+    <w:p>
+      <w:pPr>
+        <w:pStyle w:val="ListParagraph"/>
+        <w:numPr>
+          <w:ilvl w:val="2"/>
+          <w:numId w:val="19"/>
+        </w:numPr>
+        <w:jc w:val="both"/>
+        <w:rPr>
+          <w:rFonts w:ascii="Times New Roman" w:hAnsi="Times New Roman" w:cs="Times New Roman"/>
+          <w:color w:val="FF0000"/>
+          <w:sz w:val="24"/>
+          <w:szCs w:val="24"/>
+          <w:lang w:val="en-GB"/>
+        </w:rPr>
+      </w:pPr>
+      <w:r>
+        <w:rPr>
+          <w:rFonts w:ascii="Times New Roman" w:hAnsi="Times New Roman" w:cs="Times New Roman"/>
+          <w:color w:val="FF0000"/>
+          <w:sz w:val="24"/>
+          <w:szCs w:val="24"/>
+          <w:lang w:val="en-GB"/>
+        </w:rPr>
+        <w:t>deb http://ca.archive.ubuntu.com/ubuntu hardy-backports main restricted universe multiverse</w:t>
+      </w:r>
+    </w:p>
+    <w:p>
+      <w:pPr>
+        <w:pStyle w:val="ListParagraph"/>
+        <w:numPr>
+          <w:ilvl w:val="2"/>
+          <w:numId w:val="19"/>
+        </w:numPr>
+        <w:jc w:val="both"/>
+        <w:rPr>
+          <w:rFonts w:ascii="Times New Roman" w:hAnsi="Times New Roman" w:cs="Times New Roman"/>
+          <w:color w:val="FF0000"/>
+          <w:sz w:val="24"/>
+          <w:szCs w:val="24"/>
+          <w:lang w:val="en-GB"/>
+        </w:rPr>
+      </w:pPr>
+      <w:r>
+        <w:rPr>
+          <w:rFonts w:ascii="Times New Roman" w:hAnsi="Times New Roman" w:cs="Times New Roman"/>
+          <w:color w:val="FF0000"/>
+          <w:sz w:val="24"/>
+          <w:szCs w:val="24"/>
+          <w:lang w:val="en-GB"/>
+        </w:rPr>
+        <w:t>deb-src http://ca.archive.ubuntu.com/ubuntu hardy-backports main restricted universe multiverse</w:t>
+      </w:r>
+    </w:p>
+    <w:p>
+      <w:pPr>
+        <w:pStyle w:val="ListParagraph"/>
+        <w:numPr>
+          <w:ilvl w:val="1"/>
+          <w:numId w:val="19"/>
+        </w:numPr>
+        <w:jc w:val="both"/>
+        <w:rPr>
+          <w:rFonts w:ascii="Times New Roman" w:hAnsi="Times New Roman" w:cs="Times New Roman"/>
+          <w:color w:val="FF0000"/>
+          <w:sz w:val="24"/>
+          <w:szCs w:val="24"/>
+          <w:lang w:val="en-GB"/>
+        </w:rPr>
+      </w:pPr>
+      <w:r>
+        <w:rPr>
+          <w:rFonts w:ascii="Times New Roman" w:hAnsi="Times New Roman" w:cs="Times New Roman"/>
+          <w:color w:val="FF0000"/>
+          <w:sz w:val="24"/>
+          <w:szCs w:val="24"/>
+          <w:lang w:val="en-GB"/>
+        </w:rPr>
+        <w:t>sudo aptitiude update</w:t>
+      </w:r>
+    </w:p>
+    <w:p>
+      <w:pPr>
+        <w:pStyle w:val="ListParagraph"/>
+        <w:numPr>
+          <w:ilvl w:val="1"/>
+          <w:numId w:val="19"/>
+        </w:numPr>
+        <w:jc w:val="both"/>
+        <w:rPr>
+          <w:rFonts w:ascii="Times New Roman" w:hAnsi="Times New Roman" w:cs="Times New Roman"/>
+          <w:color w:val="FF0000"/>
+          <w:sz w:val="24"/>
+          <w:szCs w:val="24"/>
+          <w:lang w:val="en-GB"/>
+        </w:rPr>
+      </w:pPr>
+      <w:r>
+        <w:rPr>
+          <w:rFonts w:ascii="Times New Roman" w:hAnsi="Times New Roman" w:cs="Times New Roman"/>
+          <w:color w:val="FF0000"/>
+          <w:sz w:val="24"/>
+          <w:szCs w:val="24"/>
+          <w:lang w:val="en-GB"/>
+        </w:rPr>
+        <w:t>now ready to get gfortran</w:t>
+      </w:r>
+    </w:p>
+    <w:p>
+      <w:pPr>
+        <w:pStyle w:val="ListParagraph"/>
+        <w:numPr>
+          <w:ilvl w:val="0"/>
+          <w:numId w:val="19"/>
+        </w:numPr>
+        <w:jc w:val="both"/>
+        <w:rPr>
+          <w:rFonts w:ascii="Times New Roman" w:hAnsi="Times New Roman" w:cs="Times New Roman"/>
           <w:sz w:val="24"/>
           <w:szCs w:val="24"/>
           <w:lang w:val="en-GB"/>
@@ -1520,6 +1817,7 @@
           <w:szCs w:val="24"/>
           <w:lang w:val="en-GB"/>
         </w:rPr>
+        <w:lastRenderedPageBreak/>
         <w:t>logout and login</w:t>
       </w:r>
     </w:p>
@@ -1647,6 +1945,31 @@
           <w:szCs w:val="24"/>
           <w:lang w:val="en-GB"/>
         </w:rPr>
+        <w:t>You van instead, right click on the file and run it as a root.</w:t>
+      </w:r>
+    </w:p>
+    <w:p>
+      <w:pPr>
+        <w:pStyle w:val="ListParagraph"/>
+        <w:numPr>
+          <w:ilvl w:val="0"/>
+          <w:numId w:val="19"/>
+        </w:numPr>
+        <w:jc w:val="both"/>
+        <w:rPr>
+          <w:rFonts w:ascii="Times New Roman" w:hAnsi="Times New Roman" w:cs="Times New Roman"/>
+          <w:sz w:val="24"/>
+          <w:szCs w:val="24"/>
+          <w:lang w:val="en-GB"/>
+        </w:rPr>
+      </w:pPr>
+      <w:r>
+        <w:rPr>
+          <w:rFonts w:ascii="Times New Roman" w:hAnsi="Times New Roman" w:cs="Times New Roman"/>
+          <w:sz w:val="24"/>
+          <w:szCs w:val="24"/>
+          <w:lang w:val="en-GB"/>
+        </w:rPr>
         <w:t>Sharing a folder between VM and windows:</w:t>
       </w:r>
     </w:p>
@@ -1848,448 +2171,448 @@
           <w:sz w:val="24"/>
           <w:szCs w:val="24"/>
         </w:rPr>
+        <w:t xml:space="preserve">mkdir </w:t>
+      </w:r>
+      <w:r>
+        <w:rPr>
+          <w:rFonts w:eastAsia="Calibri" w:cs="Times New Roman"/>
+          <w:sz w:val="24"/>
+          <w:szCs w:val="24"/>
+        </w:rPr>
+        <w:t>NAME of directory</w:t>
+      </w:r>
+      <w:r>
+        <w:rPr>
+          <w:rFonts w:eastAsia="Calibri" w:cs="Times New Roman"/>
+          <w:b/>
+          <w:sz w:val="24"/>
+          <w:szCs w:val="24"/>
+        </w:rPr>
+        <w:t xml:space="preserve"> </w:t>
+      </w:r>
+      <w:r>
+        <w:rPr>
+          <w:rFonts w:eastAsia="Calibri" w:cs="Times New Roman"/>
+          <w:sz w:val="24"/>
+          <w:szCs w:val="24"/>
+        </w:rPr>
+        <w:t>(exp. Models)</w:t>
+      </w:r>
+    </w:p>
+    <w:p>
+      <w:pPr>
+        <w:rPr>
+          <w:rFonts w:ascii="Times New Roman" w:eastAsia="Calibri" w:hAnsi="Times New Roman" w:cs="Times New Roman"/>
+          <w:sz w:val="24"/>
+          <w:szCs w:val="24"/>
+        </w:rPr>
+      </w:pPr>
+      <w:r>
+        <w:rPr>
+          <w:rFonts w:ascii="Times New Roman" w:eastAsia="Calibri" w:hAnsi="Times New Roman" w:cs="Times New Roman"/>
+          <w:sz w:val="24"/>
+          <w:szCs w:val="24"/>
+        </w:rPr>
+        <w:t>This is the only time that you need to make a directory for your models. Then go to directory that you have made by writing:</w:t>
+      </w:r>
+    </w:p>
+    <w:p>
+      <w:pPr>
+        <w:rPr>
+          <w:rFonts w:eastAsia="Calibri" w:cs="Times New Roman"/>
+          <w:sz w:val="24"/>
+          <w:szCs w:val="24"/>
+        </w:rPr>
+      </w:pPr>
+      <w:r>
+        <w:rPr>
+          <w:rFonts w:eastAsia="Calibri" w:cs="Times New Roman"/>
+          <w:b/>
+          <w:sz w:val="24"/>
+          <w:szCs w:val="24"/>
+        </w:rPr>
+        <w:t>cd</w:t>
+      </w:r>
+      <w:r>
+        <w:rPr>
+          <w:rFonts w:eastAsia="Calibri" w:cs="Times New Roman"/>
+          <w:sz w:val="24"/>
+          <w:szCs w:val="24"/>
+        </w:rPr>
+        <w:t xml:space="preserve"> (means change directory) NAME of directory (exp. Models)</w:t>
+      </w:r>
+    </w:p>
+    <w:p>
+      <w:pPr>
+        <w:rPr>
+          <w:rFonts w:ascii="Times New Roman" w:eastAsia="Calibri" w:hAnsi="Times New Roman" w:cs="Times New Roman"/>
+          <w:sz w:val="24"/>
+          <w:szCs w:val="24"/>
+        </w:rPr>
+      </w:pPr>
+      <w:r>
+        <w:rPr>
+          <w:rFonts w:ascii="Times New Roman" w:eastAsia="Calibri" w:hAnsi="Times New Roman" w:cs="Times New Roman"/>
+          <w:sz w:val="24"/>
+          <w:szCs w:val="24"/>
+        </w:rPr>
+        <w:t xml:space="preserve">Now by writing </w:t>
+      </w:r>
+      <w:r>
+        <w:rPr>
+          <w:rFonts w:ascii="Times New Roman" w:eastAsia="Calibri" w:hAnsi="Times New Roman" w:cs="Times New Roman"/>
+          <w:sz w:val="24"/>
+          <w:szCs w:val="24"/>
+        </w:rPr>
+        <w:t>“</w:t>
+      </w:r>
+      <w:r>
+        <w:rPr>
+          <w:rFonts w:eastAsia="Calibri" w:cs="Times New Roman"/>
+          <w:b/>
+          <w:sz w:val="24"/>
+          <w:szCs w:val="24"/>
+        </w:rPr>
+        <w:t>esp-r</w:t>
+      </w:r>
+      <w:r>
+        <w:rPr>
+          <w:rFonts w:eastAsia="Calibri" w:cs="Times New Roman"/>
+          <w:sz w:val="24"/>
+          <w:szCs w:val="24"/>
+        </w:rPr>
+        <w:t>”</w:t>
+      </w:r>
+      <w:r>
+        <w:rPr>
+          <w:rFonts w:ascii="Times New Roman" w:eastAsia="Calibri" w:hAnsi="Times New Roman" w:cs="Times New Roman"/>
+          <w:sz w:val="24"/>
+          <w:szCs w:val="24"/>
+        </w:rPr>
+        <w:t xml:space="preserve"> or </w:t>
+      </w:r>
+      <w:r>
+        <w:rPr>
+          <w:rFonts w:ascii="Times New Roman" w:eastAsia="Calibri" w:hAnsi="Times New Roman" w:cs="Times New Roman"/>
+          <w:sz w:val="24"/>
+          <w:szCs w:val="24"/>
+        </w:rPr>
+        <w:t>“</w:t>
+      </w:r>
+      <w:r>
+        <w:rPr>
+          <w:rFonts w:eastAsia="Calibri" w:cs="Times New Roman"/>
+          <w:b/>
+          <w:sz w:val="24"/>
+          <w:szCs w:val="24"/>
+        </w:rPr>
+        <w:t>prj</w:t>
+      </w:r>
+      <w:r>
+        <w:rPr>
+          <w:rFonts w:eastAsia="Calibri" w:cs="Times New Roman"/>
+          <w:sz w:val="24"/>
+          <w:szCs w:val="24"/>
+        </w:rPr>
+        <w:t>”</w:t>
+      </w:r>
+      <w:r>
+        <w:rPr>
+          <w:rFonts w:ascii="Times New Roman" w:eastAsia="Calibri" w:hAnsi="Times New Roman" w:cs="Times New Roman"/>
+          <w:sz w:val="24"/>
+          <w:szCs w:val="24"/>
+        </w:rPr>
+        <w:t xml:space="preserve"> you can start esp-r window.</w:t>
+      </w:r>
+    </w:p>
+    <w:p>
+      <w:pPr>
+        <w:rPr>
+          <w:rFonts w:ascii="Times New Roman" w:eastAsia="Calibri" w:hAnsi="Times New Roman" w:cs="Times New Roman"/>
+          <w:b/>
+          <w:sz w:val="24"/>
+          <w:szCs w:val="24"/>
+        </w:rPr>
+      </w:pPr>
+      <w:r>
+        <w:rPr>
+          <w:rFonts w:ascii="Times New Roman" w:eastAsia="Calibri" w:hAnsi="Times New Roman" w:cs="Times New Roman"/>
+          <w:b/>
+          <w:sz w:val="24"/>
+          <w:szCs w:val="24"/>
+          <w:highlight w:val="lightGray"/>
+        </w:rPr>
+        <w:t>CREATING NEW PROJECT</w:t>
+      </w:r>
+    </w:p>
+    <w:p>
+      <w:pPr>
+        <w:jc w:val="both"/>
+        <w:rPr>
+          <w:rFonts w:ascii="Times New Roman" w:eastAsia="Calibri" w:hAnsi="Times New Roman" w:cs="Times New Roman"/>
+          <w:b/>
+          <w:color w:val="FF0000"/>
+          <w:sz w:val="24"/>
+          <w:szCs w:val="24"/>
+        </w:rPr>
+      </w:pPr>
+      <w:r>
+        <w:rPr>
+          <w:rFonts w:ascii="Times New Roman" w:eastAsia="Calibri" w:hAnsi="Times New Roman" w:cs="Times New Roman"/>
+          <w:b/>
+          <w:color w:val="FF0000"/>
+          <w:sz w:val="24"/>
+          <w:szCs w:val="24"/>
+        </w:rPr>
+        <w:t>Step 1:</w:t>
+      </w:r>
+    </w:p>
+    <w:p>
+      <w:pPr>
+        <w:jc w:val="both"/>
+        <w:rPr>
+          <w:rFonts w:ascii="Times New Roman" w:eastAsia="Calibri" w:hAnsi="Times New Roman" w:cs="Times New Roman"/>
+          <w:sz w:val="24"/>
+          <w:szCs w:val="24"/>
+        </w:rPr>
+      </w:pPr>
+      <w:r>
+        <w:rPr>
+          <w:rFonts w:ascii="Times New Roman" w:eastAsia="Calibri" w:hAnsi="Times New Roman" w:cs="Times New Roman"/>
+          <w:sz w:val="24"/>
+          <w:szCs w:val="24"/>
+        </w:rPr>
+        <w:t xml:space="preserve">In </w:t>
+      </w:r>
+      <w:r>
+        <w:rPr>
+          <w:rFonts w:ascii="Times New Roman" w:eastAsia="Calibri" w:hAnsi="Times New Roman" w:cs="Times New Roman"/>
+          <w:sz w:val="24"/>
+          <w:szCs w:val="24"/>
+        </w:rPr>
+        <w:t xml:space="preserve">left hand side of </w:t>
+      </w:r>
+      <w:r>
+        <w:rPr>
+          <w:rFonts w:ascii="Times New Roman" w:eastAsia="Calibri" w:hAnsi="Times New Roman" w:cs="Times New Roman"/>
+          <w:sz w:val="24"/>
+          <w:szCs w:val="24"/>
+        </w:rPr>
+        <w:t xml:space="preserve">ESP-r </w:t>
+      </w:r>
+      <w:r>
+        <w:rPr>
+          <w:rFonts w:ascii="Times New Roman" w:eastAsia="Calibri" w:hAnsi="Times New Roman" w:cs="Times New Roman"/>
+          <w:sz w:val="24"/>
+          <w:szCs w:val="24"/>
+        </w:rPr>
+        <w:t>project manager page under Model Selection section select “</w:t>
+      </w:r>
+      <w:r>
+        <w:rPr>
+          <w:rFonts w:eastAsia="Calibri" w:cs="Times New Roman"/>
+          <w:b/>
+          <w:sz w:val="24"/>
+          <w:szCs w:val="24"/>
+        </w:rPr>
+        <w:t>e create new</w:t>
+      </w:r>
+      <w:r>
+        <w:rPr>
+          <w:rFonts w:ascii="Times New Roman" w:eastAsia="Calibri" w:hAnsi="Times New Roman" w:cs="Times New Roman"/>
+          <w:sz w:val="24"/>
+          <w:szCs w:val="24"/>
+        </w:rPr>
+        <w:t>”</w:t>
+      </w:r>
+      <w:r>
+        <w:rPr>
+          <w:rFonts w:ascii="Times New Roman" w:eastAsia="Calibri" w:hAnsi="Times New Roman" w:cs="Times New Roman"/>
+          <w:sz w:val="24"/>
+          <w:szCs w:val="24"/>
+        </w:rPr>
+        <w:t>. It asks:</w:t>
+      </w:r>
+    </w:p>
+    <w:p>
+      <w:pPr>
+        <w:jc w:val="both"/>
+        <w:rPr>
+          <w:rFonts w:eastAsia="Calibri" w:cs="Times New Roman"/>
+          <w:b/>
+          <w:sz w:val="24"/>
+          <w:szCs w:val="24"/>
+        </w:rPr>
+      </w:pPr>
+      <w:r>
+        <w:rPr>
+          <w:rFonts w:eastAsia="Calibri" w:cs="Times New Roman"/>
+          <w:b/>
+          <w:sz w:val="24"/>
+          <w:szCs w:val="24"/>
+        </w:rPr>
+        <w:t>Model root name?</w:t>
+      </w:r>
+      <w:r>
+        <w:rPr>
+          <w:rFonts w:eastAsia="Calibri" w:cs="Times New Roman"/>
+          <w:b/>
+          <w:sz w:val="24"/>
+          <w:szCs w:val="24"/>
+        </w:rPr>
+        <w:t xml:space="preserve"> </w:t>
+      </w:r>
+    </w:p>
+    <w:p>
+      <w:pPr>
+        <w:jc w:val="both"/>
+        <w:rPr>
+          <w:rFonts w:ascii="Times New Roman" w:eastAsia="Calibri" w:hAnsi="Times New Roman" w:cs="Times New Roman"/>
+          <w:sz w:val="24"/>
+          <w:szCs w:val="24"/>
+        </w:rPr>
+      </w:pPr>
+      <w:r>
+        <w:rPr>
+          <w:rFonts w:ascii="Times New Roman" w:eastAsia="Calibri" w:hAnsi="Times New Roman" w:cs="Times New Roman"/>
+          <w:sz w:val="24"/>
+          <w:szCs w:val="24"/>
+        </w:rPr>
+        <w:t>Write the name you prefer for your project, it is better someth</w:t>
+      </w:r>
+      <w:r>
+        <w:rPr>
+          <w:rFonts w:ascii="Times New Roman" w:eastAsia="Calibri" w:hAnsi="Times New Roman" w:cs="Times New Roman"/>
+          <w:sz w:val="24"/>
+          <w:szCs w:val="24"/>
+        </w:rPr>
+        <w:t>ing</w:t>
+      </w:r>
+      <w:r>
+        <w:rPr>
+          <w:rFonts w:ascii="Times New Roman" w:eastAsia="Calibri" w:hAnsi="Times New Roman" w:cs="Times New Roman"/>
+          <w:sz w:val="24"/>
+          <w:szCs w:val="24"/>
+        </w:rPr>
+        <w:t xml:space="preserve"> that </w:t>
+      </w:r>
+      <w:r>
+        <w:rPr>
+          <w:rFonts w:ascii="Times New Roman" w:eastAsia="Calibri" w:hAnsi="Times New Roman" w:cs="Times New Roman"/>
+          <w:sz w:val="24"/>
+          <w:szCs w:val="24"/>
+        </w:rPr>
+        <w:t>explains</w:t>
+      </w:r>
+      <w:r>
+        <w:rPr>
+          <w:rFonts w:ascii="Times New Roman" w:eastAsia="Calibri" w:hAnsi="Times New Roman" w:cs="Times New Roman"/>
+          <w:sz w:val="24"/>
+          <w:szCs w:val="24"/>
+        </w:rPr>
+        <w:t xml:space="preserve"> you</w:t>
+      </w:r>
+      <w:r>
+        <w:rPr>
+          <w:rFonts w:ascii="Times New Roman" w:eastAsia="Calibri" w:hAnsi="Times New Roman" w:cs="Times New Roman"/>
+          <w:sz w:val="24"/>
+          <w:szCs w:val="24"/>
+        </w:rPr>
+        <w:t>r project clearly. Here we can call it Model1.</w:t>
+      </w:r>
+      <w:r>
+        <w:rPr>
+          <w:rFonts w:ascii="Times New Roman" w:eastAsia="Calibri" w:hAnsi="Times New Roman" w:cs="Times New Roman"/>
+          <w:sz w:val="24"/>
+          <w:szCs w:val="24"/>
+        </w:rPr>
+        <w:t xml:space="preserve"> The next question is:</w:t>
+      </w:r>
+    </w:p>
+    <w:p>
+      <w:pPr>
+        <w:jc w:val="both"/>
+        <w:rPr>
+          <w:rFonts w:eastAsia="Calibri" w:cs="Times New Roman"/>
+          <w:b/>
+          <w:sz w:val="24"/>
+          <w:szCs w:val="24"/>
+        </w:rPr>
+      </w:pPr>
+      <w:r>
+        <w:rPr>
+          <w:rFonts w:eastAsia="Calibri" w:cs="Times New Roman"/>
+          <w:b/>
+          <w:sz w:val="24"/>
+          <w:szCs w:val="24"/>
+        </w:rPr>
+        <w:t>Create Model folders? Yes</w:t>
+      </w:r>
+    </w:p>
+    <w:p>
+      <w:pPr>
+        <w:jc w:val="both"/>
+        <w:rPr>
+          <w:rFonts w:eastAsia="Calibri" w:cs="Times New Roman"/>
+          <w:b/>
+          <w:sz w:val="24"/>
+          <w:szCs w:val="24"/>
+        </w:rPr>
+      </w:pPr>
+      <w:r>
+        <w:rPr>
+          <w:rFonts w:eastAsia="Calibri" w:cs="Times New Roman"/>
+          <w:b/>
+          <w:sz w:val="24"/>
+          <w:szCs w:val="24"/>
+        </w:rPr>
+        <w:t>Model description? First Model for learning how to use ESP-r</w:t>
+      </w:r>
+    </w:p>
+    <w:p>
+      <w:pPr>
+        <w:jc w:val="both"/>
+        <w:rPr>
+          <w:rFonts w:ascii="Times New Roman" w:eastAsia="Calibri" w:hAnsi="Times New Roman" w:cs="Times New Roman"/>
+          <w:sz w:val="24"/>
+          <w:szCs w:val="24"/>
+        </w:rPr>
+      </w:pPr>
+      <w:r>
+        <w:rPr>
+          <w:rFonts w:ascii="Times New Roman" w:eastAsia="Calibri" w:hAnsi="Times New Roman" w:cs="Times New Roman"/>
+          <w:sz w:val="24"/>
+          <w:szCs w:val="24"/>
+        </w:rPr>
+        <w:t>Accept all default for questions</w:t>
+      </w:r>
+      <w:r>
+        <w:rPr>
+          <w:rFonts w:ascii="Times New Roman" w:eastAsia="Calibri" w:hAnsi="Times New Roman" w:cs="Times New Roman"/>
+          <w:sz w:val="24"/>
+          <w:szCs w:val="24"/>
+        </w:rPr>
+        <w:t xml:space="preserve"> till latitude:</w:t>
+      </w:r>
+    </w:p>
+    <w:p>
+      <w:pPr>
+        <w:jc w:val="both"/>
+        <w:rPr>
+          <w:rFonts w:eastAsia="Calibri" w:cs="Times New Roman"/>
+          <w:b/>
+          <w:sz w:val="24"/>
+          <w:szCs w:val="24"/>
+        </w:rPr>
+      </w:pPr>
+      <w:r>
+        <w:rPr>
+          <w:rFonts w:eastAsia="Calibri" w:cs="Times New Roman"/>
+          <w:b/>
+          <w:sz w:val="24"/>
+          <w:szCs w:val="24"/>
+        </w:rPr>
         <w:lastRenderedPageBreak/>
-        <w:t xml:space="preserve">mkdir </w:t>
-      </w:r>
-      <w:r>
-        <w:rPr>
-          <w:rFonts w:eastAsia="Calibri" w:cs="Times New Roman"/>
-          <w:sz w:val="24"/>
-          <w:szCs w:val="24"/>
-        </w:rPr>
-        <w:t>NAME of directory</w:t>
-      </w:r>
-      <w:r>
-        <w:rPr>
-          <w:rFonts w:eastAsia="Calibri" w:cs="Times New Roman"/>
-          <w:b/>
-          <w:sz w:val="24"/>
-          <w:szCs w:val="24"/>
-        </w:rPr>
-        <w:t xml:space="preserve"> </w:t>
-      </w:r>
-      <w:r>
-        <w:rPr>
-          <w:rFonts w:eastAsia="Calibri" w:cs="Times New Roman"/>
-          <w:sz w:val="24"/>
-          <w:szCs w:val="24"/>
-        </w:rPr>
-        <w:t>(exp. Models)</w:t>
-      </w:r>
-    </w:p>
-    <w:p>
-      <w:pPr>
-        <w:rPr>
-          <w:rFonts w:ascii="Times New Roman" w:eastAsia="Calibri" w:hAnsi="Times New Roman" w:cs="Times New Roman"/>
-          <w:sz w:val="24"/>
-          <w:szCs w:val="24"/>
-        </w:rPr>
-      </w:pPr>
-      <w:r>
-        <w:rPr>
-          <w:rFonts w:ascii="Times New Roman" w:eastAsia="Calibri" w:hAnsi="Times New Roman" w:cs="Times New Roman"/>
-          <w:sz w:val="24"/>
-          <w:szCs w:val="24"/>
-        </w:rPr>
-        <w:t>This is the only time that you need to make a directory for your models. Then go to directory that you have made by writing:</w:t>
-      </w:r>
-    </w:p>
-    <w:p>
-      <w:pPr>
-        <w:rPr>
-          <w:rFonts w:eastAsia="Calibri" w:cs="Times New Roman"/>
-          <w:sz w:val="24"/>
-          <w:szCs w:val="24"/>
-        </w:rPr>
-      </w:pPr>
-      <w:r>
-        <w:rPr>
-          <w:rFonts w:eastAsia="Calibri" w:cs="Times New Roman"/>
-          <w:b/>
-          <w:sz w:val="24"/>
-          <w:szCs w:val="24"/>
-        </w:rPr>
-        <w:t>cd</w:t>
-      </w:r>
-      <w:r>
-        <w:rPr>
-          <w:rFonts w:eastAsia="Calibri" w:cs="Times New Roman"/>
-          <w:sz w:val="24"/>
-          <w:szCs w:val="24"/>
-        </w:rPr>
-        <w:t xml:space="preserve"> (means change directory) NAME of directory (exp. Models)</w:t>
-      </w:r>
-    </w:p>
-    <w:p>
-      <w:pPr>
-        <w:rPr>
-          <w:rFonts w:ascii="Times New Roman" w:eastAsia="Calibri" w:hAnsi="Times New Roman" w:cs="Times New Roman"/>
-          <w:sz w:val="24"/>
-          <w:szCs w:val="24"/>
-        </w:rPr>
-      </w:pPr>
-      <w:r>
-        <w:rPr>
-          <w:rFonts w:ascii="Times New Roman" w:eastAsia="Calibri" w:hAnsi="Times New Roman" w:cs="Times New Roman"/>
-          <w:sz w:val="24"/>
-          <w:szCs w:val="24"/>
-        </w:rPr>
-        <w:t xml:space="preserve">Now by writing </w:t>
-      </w:r>
-      <w:r>
-        <w:rPr>
-          <w:rFonts w:ascii="Times New Roman" w:eastAsia="Calibri" w:hAnsi="Times New Roman" w:cs="Times New Roman"/>
-          <w:sz w:val="24"/>
-          <w:szCs w:val="24"/>
-        </w:rPr>
-        <w:t>“</w:t>
-      </w:r>
-      <w:r>
-        <w:rPr>
-          <w:rFonts w:eastAsia="Calibri" w:cs="Times New Roman"/>
-          <w:b/>
-          <w:sz w:val="24"/>
-          <w:szCs w:val="24"/>
-        </w:rPr>
-        <w:t>esp-r</w:t>
-      </w:r>
-      <w:r>
-        <w:rPr>
-          <w:rFonts w:eastAsia="Calibri" w:cs="Times New Roman"/>
-          <w:sz w:val="24"/>
-          <w:szCs w:val="24"/>
-        </w:rPr>
-        <w:t>”</w:t>
-      </w:r>
-      <w:r>
-        <w:rPr>
-          <w:rFonts w:ascii="Times New Roman" w:eastAsia="Calibri" w:hAnsi="Times New Roman" w:cs="Times New Roman"/>
-          <w:sz w:val="24"/>
-          <w:szCs w:val="24"/>
-        </w:rPr>
-        <w:t xml:space="preserve"> or </w:t>
-      </w:r>
-      <w:r>
-        <w:rPr>
-          <w:rFonts w:ascii="Times New Roman" w:eastAsia="Calibri" w:hAnsi="Times New Roman" w:cs="Times New Roman"/>
-          <w:sz w:val="24"/>
-          <w:szCs w:val="24"/>
-        </w:rPr>
-        <w:t>“</w:t>
-      </w:r>
-      <w:r>
-        <w:rPr>
-          <w:rFonts w:eastAsia="Calibri" w:cs="Times New Roman"/>
-          <w:b/>
-          <w:sz w:val="24"/>
-          <w:szCs w:val="24"/>
-        </w:rPr>
-        <w:t>prj</w:t>
-      </w:r>
-      <w:r>
-        <w:rPr>
-          <w:rFonts w:eastAsia="Calibri" w:cs="Times New Roman"/>
-          <w:sz w:val="24"/>
-          <w:szCs w:val="24"/>
-        </w:rPr>
-        <w:t>”</w:t>
-      </w:r>
-      <w:r>
-        <w:rPr>
-          <w:rFonts w:ascii="Times New Roman" w:eastAsia="Calibri" w:hAnsi="Times New Roman" w:cs="Times New Roman"/>
-          <w:sz w:val="24"/>
-          <w:szCs w:val="24"/>
-        </w:rPr>
-        <w:t xml:space="preserve"> you can start esp-r window.</w:t>
-      </w:r>
-    </w:p>
-    <w:p>
-      <w:pPr>
-        <w:rPr>
-          <w:rFonts w:ascii="Times New Roman" w:eastAsia="Calibri" w:hAnsi="Times New Roman" w:cs="Times New Roman"/>
-          <w:b/>
-          <w:sz w:val="24"/>
-          <w:szCs w:val="24"/>
-        </w:rPr>
-      </w:pPr>
-      <w:r>
-        <w:rPr>
-          <w:rFonts w:ascii="Times New Roman" w:eastAsia="Calibri" w:hAnsi="Times New Roman" w:cs="Times New Roman"/>
-          <w:b/>
-          <w:sz w:val="24"/>
-          <w:szCs w:val="24"/>
-          <w:highlight w:val="lightGray"/>
-        </w:rPr>
-        <w:t>CREATING NEW PROJECT</w:t>
-      </w:r>
-    </w:p>
-    <w:p>
-      <w:pPr>
-        <w:jc w:val="both"/>
-        <w:rPr>
-          <w:rFonts w:ascii="Times New Roman" w:eastAsia="Calibri" w:hAnsi="Times New Roman" w:cs="Times New Roman"/>
-          <w:b/>
-          <w:color w:val="FF0000"/>
-          <w:sz w:val="24"/>
-          <w:szCs w:val="24"/>
-        </w:rPr>
-      </w:pPr>
-      <w:r>
-        <w:rPr>
-          <w:rFonts w:ascii="Times New Roman" w:eastAsia="Calibri" w:hAnsi="Times New Roman" w:cs="Times New Roman"/>
-          <w:b/>
-          <w:color w:val="FF0000"/>
-          <w:sz w:val="24"/>
-          <w:szCs w:val="24"/>
-        </w:rPr>
-        <w:t>Step 1:</w:t>
-      </w:r>
-    </w:p>
-    <w:p>
-      <w:pPr>
-        <w:jc w:val="both"/>
-        <w:rPr>
-          <w:rFonts w:ascii="Times New Roman" w:eastAsia="Calibri" w:hAnsi="Times New Roman" w:cs="Times New Roman"/>
-          <w:sz w:val="24"/>
-          <w:szCs w:val="24"/>
-        </w:rPr>
-      </w:pPr>
-      <w:r>
-        <w:rPr>
-          <w:rFonts w:ascii="Times New Roman" w:eastAsia="Calibri" w:hAnsi="Times New Roman" w:cs="Times New Roman"/>
-          <w:sz w:val="24"/>
-          <w:szCs w:val="24"/>
-        </w:rPr>
-        <w:t xml:space="preserve">In </w:t>
-      </w:r>
-      <w:r>
-        <w:rPr>
-          <w:rFonts w:ascii="Times New Roman" w:eastAsia="Calibri" w:hAnsi="Times New Roman" w:cs="Times New Roman"/>
-          <w:sz w:val="24"/>
-          <w:szCs w:val="24"/>
-        </w:rPr>
-        <w:t xml:space="preserve">left hand side of </w:t>
-      </w:r>
-      <w:r>
-        <w:rPr>
-          <w:rFonts w:ascii="Times New Roman" w:eastAsia="Calibri" w:hAnsi="Times New Roman" w:cs="Times New Roman"/>
-          <w:sz w:val="24"/>
-          <w:szCs w:val="24"/>
-        </w:rPr>
-        <w:t xml:space="preserve">ESP-r </w:t>
-      </w:r>
-      <w:r>
-        <w:rPr>
-          <w:rFonts w:ascii="Times New Roman" w:eastAsia="Calibri" w:hAnsi="Times New Roman" w:cs="Times New Roman"/>
-          <w:sz w:val="24"/>
-          <w:szCs w:val="24"/>
-        </w:rPr>
-        <w:t>project manager page under Model Selection section select “</w:t>
-      </w:r>
-      <w:r>
-        <w:rPr>
-          <w:rFonts w:eastAsia="Calibri" w:cs="Times New Roman"/>
-          <w:b/>
-          <w:sz w:val="24"/>
-          <w:szCs w:val="24"/>
-        </w:rPr>
-        <w:t>e create new</w:t>
-      </w:r>
-      <w:r>
-        <w:rPr>
-          <w:rFonts w:ascii="Times New Roman" w:eastAsia="Calibri" w:hAnsi="Times New Roman" w:cs="Times New Roman"/>
-          <w:sz w:val="24"/>
-          <w:szCs w:val="24"/>
-        </w:rPr>
-        <w:t>”</w:t>
-      </w:r>
-      <w:r>
-        <w:rPr>
-          <w:rFonts w:ascii="Times New Roman" w:eastAsia="Calibri" w:hAnsi="Times New Roman" w:cs="Times New Roman"/>
-          <w:sz w:val="24"/>
-          <w:szCs w:val="24"/>
-        </w:rPr>
-        <w:t>. It asks:</w:t>
-      </w:r>
-    </w:p>
-    <w:p>
-      <w:pPr>
-        <w:jc w:val="both"/>
-        <w:rPr>
-          <w:rFonts w:eastAsia="Calibri" w:cs="Times New Roman"/>
-          <w:b/>
-          <w:sz w:val="24"/>
-          <w:szCs w:val="24"/>
-        </w:rPr>
-      </w:pPr>
-      <w:r>
-        <w:rPr>
-          <w:rFonts w:eastAsia="Calibri" w:cs="Times New Roman"/>
-          <w:b/>
-          <w:sz w:val="24"/>
-          <w:szCs w:val="24"/>
-        </w:rPr>
-        <w:t>Model root name?</w:t>
-      </w:r>
-      <w:r>
-        <w:rPr>
-          <w:rFonts w:eastAsia="Calibri" w:cs="Times New Roman"/>
-          <w:b/>
-          <w:sz w:val="24"/>
-          <w:szCs w:val="24"/>
-        </w:rPr>
-        <w:t xml:space="preserve"> </w:t>
-      </w:r>
-    </w:p>
-    <w:p>
-      <w:pPr>
-        <w:jc w:val="both"/>
-        <w:rPr>
-          <w:rFonts w:ascii="Times New Roman" w:eastAsia="Calibri" w:hAnsi="Times New Roman" w:cs="Times New Roman"/>
-          <w:sz w:val="24"/>
-          <w:szCs w:val="24"/>
-        </w:rPr>
-      </w:pPr>
-      <w:r>
-        <w:rPr>
-          <w:rFonts w:ascii="Times New Roman" w:eastAsia="Calibri" w:hAnsi="Times New Roman" w:cs="Times New Roman"/>
-          <w:sz w:val="24"/>
-          <w:szCs w:val="24"/>
-        </w:rPr>
-        <w:t>Write the name you prefer for your project, it is better someth</w:t>
-      </w:r>
-      <w:r>
-        <w:rPr>
-          <w:rFonts w:ascii="Times New Roman" w:eastAsia="Calibri" w:hAnsi="Times New Roman" w:cs="Times New Roman"/>
-          <w:sz w:val="24"/>
-          <w:szCs w:val="24"/>
-        </w:rPr>
-        <w:t>ing</w:t>
-      </w:r>
-      <w:r>
-        <w:rPr>
-          <w:rFonts w:ascii="Times New Roman" w:eastAsia="Calibri" w:hAnsi="Times New Roman" w:cs="Times New Roman"/>
-          <w:sz w:val="24"/>
-          <w:szCs w:val="24"/>
-        </w:rPr>
-        <w:t xml:space="preserve"> that </w:t>
-      </w:r>
-      <w:r>
-        <w:rPr>
-          <w:rFonts w:ascii="Times New Roman" w:eastAsia="Calibri" w:hAnsi="Times New Roman" w:cs="Times New Roman"/>
-          <w:sz w:val="24"/>
-          <w:szCs w:val="24"/>
-        </w:rPr>
-        <w:t>explains</w:t>
-      </w:r>
-      <w:r>
-        <w:rPr>
-          <w:rFonts w:ascii="Times New Roman" w:eastAsia="Calibri" w:hAnsi="Times New Roman" w:cs="Times New Roman"/>
-          <w:sz w:val="24"/>
-          <w:szCs w:val="24"/>
-        </w:rPr>
-        <w:t xml:space="preserve"> you</w:t>
-      </w:r>
-      <w:r>
-        <w:rPr>
-          <w:rFonts w:ascii="Times New Roman" w:eastAsia="Calibri" w:hAnsi="Times New Roman" w:cs="Times New Roman"/>
-          <w:sz w:val="24"/>
-          <w:szCs w:val="24"/>
-        </w:rPr>
-        <w:t>r project clearly. Here we can call it Model1.</w:t>
-      </w:r>
-      <w:r>
-        <w:rPr>
-          <w:rFonts w:ascii="Times New Roman" w:eastAsia="Calibri" w:hAnsi="Times New Roman" w:cs="Times New Roman"/>
-          <w:sz w:val="24"/>
-          <w:szCs w:val="24"/>
-        </w:rPr>
-        <w:t xml:space="preserve"> The next question is:</w:t>
-      </w:r>
-    </w:p>
-    <w:p>
-      <w:pPr>
-        <w:jc w:val="both"/>
-        <w:rPr>
-          <w:rFonts w:eastAsia="Calibri" w:cs="Times New Roman"/>
-          <w:b/>
-          <w:sz w:val="24"/>
-          <w:szCs w:val="24"/>
-        </w:rPr>
-      </w:pPr>
-      <w:r>
-        <w:rPr>
-          <w:rFonts w:eastAsia="Calibri" w:cs="Times New Roman"/>
-          <w:b/>
-          <w:sz w:val="24"/>
-          <w:szCs w:val="24"/>
-        </w:rPr>
-        <w:t>Create Model folders? Yes</w:t>
-      </w:r>
-    </w:p>
-    <w:p>
-      <w:pPr>
-        <w:jc w:val="both"/>
-        <w:rPr>
-          <w:rFonts w:eastAsia="Calibri" w:cs="Times New Roman"/>
-          <w:b/>
-          <w:sz w:val="24"/>
-          <w:szCs w:val="24"/>
-        </w:rPr>
-      </w:pPr>
-      <w:r>
-        <w:rPr>
-          <w:rFonts w:eastAsia="Calibri" w:cs="Times New Roman"/>
-          <w:b/>
-          <w:sz w:val="24"/>
-          <w:szCs w:val="24"/>
-        </w:rPr>
-        <w:t>Model description? First Model for learning how to use ESP-r</w:t>
-      </w:r>
-    </w:p>
-    <w:p>
-      <w:pPr>
-        <w:jc w:val="both"/>
-        <w:rPr>
-          <w:rFonts w:ascii="Times New Roman" w:eastAsia="Calibri" w:hAnsi="Times New Roman" w:cs="Times New Roman"/>
-          <w:sz w:val="24"/>
-          <w:szCs w:val="24"/>
-        </w:rPr>
-      </w:pPr>
-      <w:r>
-        <w:rPr>
-          <w:rFonts w:ascii="Times New Roman" w:eastAsia="Calibri" w:hAnsi="Times New Roman" w:cs="Times New Roman"/>
-          <w:sz w:val="24"/>
-          <w:szCs w:val="24"/>
-        </w:rPr>
-        <w:t>Accept all default for questions</w:t>
-      </w:r>
-      <w:r>
-        <w:rPr>
-          <w:rFonts w:ascii="Times New Roman" w:eastAsia="Calibri" w:hAnsi="Times New Roman" w:cs="Times New Roman"/>
-          <w:sz w:val="24"/>
-          <w:szCs w:val="24"/>
-        </w:rPr>
-        <w:t xml:space="preserve"> till latitude:</w:t>
-      </w:r>
-    </w:p>
-    <w:p>
-      <w:pPr>
-        <w:jc w:val="both"/>
-        <w:rPr>
-          <w:rFonts w:eastAsia="Calibri" w:cs="Times New Roman"/>
-          <w:b/>
-          <w:sz w:val="24"/>
-          <w:szCs w:val="24"/>
-        </w:rPr>
-      </w:pPr>
-      <w:r>
-        <w:rPr>
-          <w:rFonts w:eastAsia="Calibri" w:cs="Times New Roman"/>
-          <w:b/>
-          <w:sz w:val="24"/>
-          <w:szCs w:val="24"/>
-        </w:rPr>
         <w:t>Latitude = 45.3</w:t>
       </w:r>
     </w:p>
@@ -2503,7 +2826,6 @@
           <w:sz w:val="24"/>
           <w:szCs w:val="24"/>
         </w:rPr>
-        <w:lastRenderedPageBreak/>
         <w:t xml:space="preserve">For this exercise select </w:t>
       </w:r>
       <w:r>
@@ -3378,6 +3700,7 @@
                 <w:sz w:val="24"/>
                 <w:szCs w:val="24"/>
               </w:rPr>
+              <w:lastRenderedPageBreak/>
               <w:t>No. of layer (from ext. to int.)</w:t>
             </w:r>
           </w:p>
@@ -4313,7 +4636,6 @@
           <w:sz w:val="24"/>
           <w:szCs w:val="24"/>
         </w:rPr>
-        <w:lastRenderedPageBreak/>
         <w:t xml:space="preserve"> </w:t>
       </w:r>
       <w:r>
@@ -5042,6 +5364,7 @@
           <w:sz w:val="24"/>
           <w:szCs w:val="24"/>
         </w:rPr>
+        <w:lastRenderedPageBreak/>
         <w:t xml:space="preserve">Polygon plan </w:t>
       </w:r>
       <w:r>
@@ -6717,6 +7040,365 @@
           <w:sz w:val="24"/>
           <w:szCs w:val="24"/>
         </w:rPr>
+        <w:t>project manager -&gt; m browse/edit/simulate -&gt; c compositions -&gt; a geometry &amp; attributions</w:t>
+      </w:r>
+    </w:p>
+    <w:p>
+      <w:pPr>
+        <w:rPr>
+          <w:rFonts w:ascii="Times New Roman" w:hAnsi="Times New Roman" w:cs="Times New Roman"/>
+          <w:sz w:val="24"/>
+          <w:szCs w:val="24"/>
+        </w:rPr>
+      </w:pPr>
+      <w:r>
+        <w:rPr>
+          <w:rFonts w:ascii="Times New Roman" w:hAnsi="Times New Roman" w:cs="Times New Roman"/>
+          <w:sz w:val="24"/>
+          <w:szCs w:val="24"/>
+        </w:rPr>
+        <w:t>Now you can select your plan name which is here Main</w:t>
+      </w:r>
+      <w:r>
+        <w:rPr>
+          <w:rFonts w:ascii="Times New Roman" w:hAnsi="Times New Roman" w:cs="Times New Roman"/>
+          <w:sz w:val="24"/>
+          <w:szCs w:val="24"/>
+        </w:rPr>
+        <w:t>. Then select:</w:t>
+      </w:r>
+    </w:p>
+    <w:p>
+      <w:pPr>
+        <w:rPr>
+          <w:rFonts w:cs="Times New Roman"/>
+          <w:b/>
+          <w:sz w:val="24"/>
+          <w:szCs w:val="24"/>
+        </w:rPr>
+      </w:pPr>
+      <w:r>
+        <w:rPr>
+          <w:rFonts w:cs="Times New Roman"/>
+          <w:b/>
+          <w:sz w:val="24"/>
+          <w:szCs w:val="24"/>
+        </w:rPr>
+        <w:t>e surface list</w:t>
+      </w:r>
+      <w:r>
+        <w:rPr>
+          <w:rFonts w:cs="Times New Roman"/>
+          <w:b/>
+          <w:sz w:val="24"/>
+          <w:szCs w:val="24"/>
+        </w:rPr>
+        <w:t xml:space="preserve"> </w:t>
+      </w:r>
+      <w:r>
+        <w:rPr>
+          <w:rFonts w:cs="Times New Roman"/>
+          <w:b/>
+          <w:sz w:val="24"/>
+          <w:szCs w:val="24"/>
+        </w:rPr>
+        <w:t>&amp; edges</w:t>
+      </w:r>
+      <w:r>
+        <w:rPr>
+          <w:rFonts w:cs="Times New Roman"/>
+          <w:b/>
+          <w:sz w:val="24"/>
+          <w:szCs w:val="24"/>
+        </w:rPr>
+        <w:t xml:space="preserve"> -&gt; + add/insert/copy/extrude from -&gt; c inserted into a surface</w:t>
+      </w:r>
+    </w:p>
+    <w:p>
+      <w:pPr>
+        <w:jc w:val="both"/>
+        <w:rPr>
+          <w:rFonts w:ascii="Times New Roman" w:hAnsi="Times New Roman" w:cs="Times New Roman"/>
+          <w:sz w:val="24"/>
+          <w:szCs w:val="24"/>
+        </w:rPr>
+      </w:pPr>
+      <w:r>
+        <w:rPr>
+          <w:rFonts w:ascii="Times New Roman" w:hAnsi="Times New Roman" w:cs="Times New Roman"/>
+          <w:sz w:val="24"/>
+          <w:szCs w:val="24"/>
+        </w:rPr>
+        <w:t>Then</w:t>
+      </w:r>
+      <w:r>
+        <w:rPr>
+          <w:rFonts w:ascii="Times New Roman" w:hAnsi="Times New Roman" w:cs="Times New Roman"/>
+          <w:sz w:val="24"/>
+          <w:szCs w:val="24"/>
+        </w:rPr>
+        <w:t xml:space="preserve"> we should select the surface which we want to add window. Let’s start with W4 which is on </w:t>
+      </w:r>
+      <w:r>
+        <w:rPr>
+          <w:rFonts w:ascii="Times New Roman" w:hAnsi="Times New Roman" w:cs="Times New Roman"/>
+          <w:sz w:val="24"/>
+          <w:szCs w:val="24"/>
+        </w:rPr>
+        <w:t>wall1. Then we should select “</w:t>
+      </w:r>
+      <w:r>
+        <w:rPr>
+          <w:rFonts w:cs="Times New Roman"/>
+          <w:b/>
+          <w:sz w:val="24"/>
+          <w:szCs w:val="24"/>
+        </w:rPr>
+        <w:t>within surface</w:t>
+      </w:r>
+      <w:r>
+        <w:rPr>
+          <w:rFonts w:ascii="Times New Roman" w:hAnsi="Times New Roman" w:cs="Times New Roman"/>
+          <w:sz w:val="24"/>
+          <w:szCs w:val="24"/>
+        </w:rPr>
+        <w:t>” and its offset is:</w:t>
+      </w:r>
+    </w:p>
+    <w:p>
+      <w:pPr>
+        <w:rPr>
+          <w:rFonts w:cs="Times New Roman"/>
+          <w:b/>
+          <w:sz w:val="24"/>
+          <w:szCs w:val="24"/>
+        </w:rPr>
+      </w:pPr>
+      <w:r>
+        <w:rPr>
+          <w:rFonts w:cs="Times New Roman"/>
+          <w:b/>
+          <w:sz w:val="24"/>
+          <w:szCs w:val="24"/>
+        </w:rPr>
+        <w:t>x = 1.5, z = 0.5, width = 2, height = 1.5</w:t>
+      </w:r>
+    </w:p>
+    <w:p>
+      <w:pPr>
+        <w:jc w:val="both"/>
+        <w:rPr>
+          <w:rFonts w:ascii="Times New Roman" w:hAnsi="Times New Roman" w:cs="Times New Roman"/>
+          <w:sz w:val="24"/>
+          <w:szCs w:val="24"/>
+        </w:rPr>
+      </w:pPr>
+      <w:r>
+        <w:rPr>
+          <w:rFonts w:ascii="Times New Roman" w:hAnsi="Times New Roman" w:cs="Times New Roman"/>
+          <w:sz w:val="24"/>
+          <w:szCs w:val="24"/>
+        </w:rPr>
+        <w:t>In this point you can define the composition of window or skip it let’s select from the list Window-cons which we defined it in third step.</w:t>
+      </w:r>
+      <w:r>
+        <w:rPr>
+          <w:rFonts w:ascii="Times New Roman" w:hAnsi="Times New Roman" w:cs="Times New Roman"/>
+          <w:sz w:val="24"/>
+          <w:szCs w:val="24"/>
+        </w:rPr>
+        <w:t xml:space="preserve"> Then we can add all windows in geometry with this process.</w:t>
+      </w:r>
+    </w:p>
+    <w:p>
+      <w:pPr>
+        <w:jc w:val="both"/>
+        <w:rPr>
+          <w:rFonts w:ascii="Times New Roman" w:hAnsi="Times New Roman" w:cs="Times New Roman"/>
+          <w:sz w:val="24"/>
+          <w:szCs w:val="24"/>
+        </w:rPr>
+      </w:pPr>
+      <w:r>
+        <w:rPr>
+          <w:rFonts w:ascii="Times New Roman" w:hAnsi="Times New Roman" w:cs="Times New Roman"/>
+          <w:sz w:val="24"/>
+          <w:szCs w:val="24"/>
+        </w:rPr>
+        <w:t>Here we don’t have door but if we had door</w:t>
+      </w:r>
+      <w:r>
+        <w:rPr>
+          <w:rFonts w:ascii="Times New Roman" w:hAnsi="Times New Roman" w:cs="Times New Roman"/>
+          <w:sz w:val="24"/>
+          <w:szCs w:val="24"/>
+        </w:rPr>
+        <w:t>,</w:t>
+      </w:r>
+      <w:r>
+        <w:rPr>
+          <w:rFonts w:ascii="Times New Roman" w:hAnsi="Times New Roman" w:cs="Times New Roman"/>
+          <w:sz w:val="24"/>
+          <w:szCs w:val="24"/>
+        </w:rPr>
+        <w:t xml:space="preserve"> we would select “</w:t>
+      </w:r>
+      <w:r>
+        <w:rPr>
+          <w:rFonts w:cs="Times New Roman"/>
+          <w:b/>
+          <w:sz w:val="24"/>
+          <w:szCs w:val="24"/>
+        </w:rPr>
+        <w:t>at base</w:t>
+      </w:r>
+      <w:r>
+        <w:rPr>
+          <w:rFonts w:ascii="Times New Roman" w:hAnsi="Times New Roman" w:cs="Times New Roman"/>
+          <w:sz w:val="24"/>
+          <w:szCs w:val="24"/>
+        </w:rPr>
+        <w:t>” instead of “</w:t>
+      </w:r>
+      <w:r>
+        <w:rPr>
+          <w:rFonts w:cs="Times New Roman"/>
+          <w:b/>
+          <w:sz w:val="24"/>
+          <w:szCs w:val="24"/>
+        </w:rPr>
+        <w:t>within surface</w:t>
+      </w:r>
+      <w:r>
+        <w:rPr>
+          <w:rFonts w:ascii="Times New Roman" w:hAnsi="Times New Roman" w:cs="Times New Roman"/>
+          <w:sz w:val="24"/>
+          <w:szCs w:val="24"/>
+        </w:rPr>
+        <w:t>”.</w:t>
+      </w:r>
+    </w:p>
+    <w:p>
+      <w:pPr>
+        <w:rPr>
+          <w:rFonts w:ascii="Times New Roman" w:eastAsia="Calibri" w:hAnsi="Times New Roman" w:cs="Times New Roman"/>
+          <w:b/>
+          <w:color w:val="FF0000"/>
+          <w:sz w:val="24"/>
+          <w:szCs w:val="24"/>
+        </w:rPr>
+      </w:pPr>
+    </w:p>
+    <w:p>
+      <w:pPr>
+        <w:rPr>
+          <w:rFonts w:ascii="Times New Roman" w:eastAsia="Calibri" w:hAnsi="Times New Roman" w:cs="Times New Roman"/>
+          <w:b/>
+          <w:color w:val="FF0000"/>
+          <w:sz w:val="24"/>
+          <w:szCs w:val="24"/>
+        </w:rPr>
+      </w:pPr>
+    </w:p>
+    <w:p>
+      <w:pPr>
+        <w:rPr>
+          <w:rFonts w:ascii="Times New Roman" w:eastAsia="Calibri" w:hAnsi="Times New Roman" w:cs="Times New Roman"/>
+          <w:b/>
+          <w:color w:val="FF0000"/>
+          <w:sz w:val="24"/>
+          <w:szCs w:val="24"/>
+        </w:rPr>
+      </w:pPr>
+      <w:r>
+        <w:rPr>
+          <w:rFonts w:ascii="Times New Roman" w:eastAsia="Calibri" w:hAnsi="Times New Roman" w:cs="Times New Roman"/>
+          <w:b/>
+          <w:color w:val="FF0000"/>
+          <w:sz w:val="24"/>
+          <w:szCs w:val="24"/>
+        </w:rPr>
+        <w:t xml:space="preserve">Step </w:t>
+      </w:r>
+      <w:r>
+        <w:rPr>
+          <w:rFonts w:ascii="Times New Roman" w:eastAsia="Calibri" w:hAnsi="Times New Roman" w:cs="Times New Roman"/>
+          <w:b/>
+          <w:color w:val="FF0000"/>
+          <w:sz w:val="24"/>
+          <w:szCs w:val="24"/>
+        </w:rPr>
+        <w:t>6</w:t>
+      </w:r>
+      <w:r>
+        <w:rPr>
+          <w:rFonts w:ascii="Times New Roman" w:eastAsia="Calibri" w:hAnsi="Times New Roman" w:cs="Times New Roman"/>
+          <w:b/>
+          <w:color w:val="FF0000"/>
+          <w:sz w:val="24"/>
+          <w:szCs w:val="24"/>
+        </w:rPr>
+        <w:t>:</w:t>
+      </w:r>
+    </w:p>
+    <w:p>
+      <w:pPr>
+        <w:jc w:val="both"/>
+        <w:rPr>
+          <w:rFonts w:ascii="Times New Roman" w:hAnsi="Times New Roman" w:cs="Times New Roman"/>
+          <w:sz w:val="24"/>
+          <w:szCs w:val="24"/>
+        </w:rPr>
+      </w:pPr>
+      <w:r>
+        <w:rPr>
+          <w:rFonts w:ascii="Times New Roman" w:hAnsi="Times New Roman" w:cs="Times New Roman"/>
+          <w:sz w:val="24"/>
+          <w:szCs w:val="24"/>
+        </w:rPr>
+        <w:t>The last task in attribution is, defining the composition of material used for surfaces.</w:t>
+      </w:r>
+      <w:r>
+        <w:rPr>
+          <w:rFonts w:ascii="Times New Roman" w:hAnsi="Times New Roman" w:cs="Times New Roman"/>
+          <w:sz w:val="24"/>
+          <w:szCs w:val="24"/>
+        </w:rPr>
+        <w:t xml:space="preserve"> For this purpose we should </w:t>
+      </w:r>
+      <w:r>
+        <w:rPr>
+          <w:rFonts w:ascii="Times New Roman" w:hAnsi="Times New Roman" w:cs="Times New Roman"/>
+          <w:sz w:val="24"/>
+          <w:szCs w:val="24"/>
+        </w:rPr>
+        <w:t xml:space="preserve">select: </w:t>
+      </w:r>
+      <w:r>
+        <w:rPr>
+          <w:rFonts w:ascii="Times New Roman" w:hAnsi="Times New Roman" w:cs="Times New Roman"/>
+          <w:sz w:val="24"/>
+          <w:szCs w:val="24"/>
+        </w:rPr>
+        <w:t xml:space="preserve"> </w:t>
+      </w:r>
+    </w:p>
+    <w:p>
+      <w:pPr>
+        <w:rPr>
+          <w:rFonts w:cs="Times New Roman"/>
+          <w:b/>
+          <w:sz w:val="24"/>
+          <w:szCs w:val="24"/>
+        </w:rPr>
+      </w:pPr>
+      <w:r>
+        <w:rPr>
+          <w:rFonts w:cs="Times New Roman"/>
+          <w:b/>
+          <w:sz w:val="24"/>
+          <w:szCs w:val="24"/>
+        </w:rPr>
         <w:lastRenderedPageBreak/>
         <w:t>project manager -&gt; m browse/edit/simulate -&gt; c compositions -&gt; a geometry &amp; attributions</w:t>
       </w:r>
@@ -6762,7 +7444,7 @@
           <w:sz w:val="24"/>
           <w:szCs w:val="24"/>
         </w:rPr>
-        <w:t>e surface list</w:t>
+        <w:t>f surface attributes -&gt; * attribute many</w:t>
       </w:r>
       <w:r>
         <w:rPr>
@@ -6771,17 +7453,146 @@
           <w:sz w:val="24"/>
           <w:szCs w:val="24"/>
         </w:rPr>
+        <w:t xml:space="preserve"> -&gt; composition</w:t>
+      </w:r>
+      <w:r>
+        <w:rPr>
+          <w:rFonts w:cs="Times New Roman"/>
+          <w:b/>
+          <w:sz w:val="24"/>
+          <w:szCs w:val="24"/>
+        </w:rPr>
+        <w:t xml:space="preserve"> (such as External-wall)</w:t>
+      </w:r>
+      <w:r>
+        <w:rPr>
+          <w:rFonts w:cs="Times New Roman"/>
+          <w:b/>
+          <w:sz w:val="24"/>
+          <w:szCs w:val="24"/>
+        </w:rPr>
         <w:t xml:space="preserve"> </w:t>
       </w:r>
-      <w:r>
+    </w:p>
+    <w:p>
+      <w:pPr>
+        <w:rPr>
+          <w:rFonts w:ascii="Times New Roman" w:hAnsi="Times New Roman" w:cs="Times New Roman"/>
+          <w:sz w:val="24"/>
+          <w:szCs w:val="24"/>
+        </w:rPr>
+      </w:pPr>
+      <w:r>
+        <w:rPr>
+          <w:rFonts w:ascii="Times New Roman" w:hAnsi="Times New Roman" w:cs="Times New Roman"/>
+          <w:sz w:val="24"/>
+          <w:szCs w:val="24"/>
+        </w:rPr>
+        <w:t>And then select the surfaces you want to attribute (such as wall 1 – 7)</w:t>
+      </w:r>
+    </w:p>
+    <w:p>
+      <w:pPr>
+        <w:jc w:val="both"/>
+        <w:rPr>
+          <w:rFonts w:ascii="Times New Roman" w:hAnsi="Times New Roman" w:cs="Times New Roman"/>
+          <w:sz w:val="24"/>
+          <w:szCs w:val="24"/>
+        </w:rPr>
+      </w:pPr>
+      <w:r>
+        <w:rPr>
+          <w:rFonts w:ascii="Times New Roman" w:hAnsi="Times New Roman" w:cs="Times New Roman"/>
+          <w:sz w:val="24"/>
+          <w:szCs w:val="24"/>
+        </w:rPr>
+        <w:t>For ceiling and floor you have to define their construction one by one. First click on the surface you want to change its construction then click on construction which is defined as unknown now and then select the composition you want. Finally exit the menu and the construction of that surface has been changed.</w:t>
+      </w:r>
+    </w:p>
+    <w:p>
+      <w:pPr>
+        <w:rPr>
+          <w:rFonts w:ascii="Times New Roman" w:eastAsia="Calibri" w:hAnsi="Times New Roman" w:cs="Times New Roman"/>
+          <w:b/>
+          <w:color w:val="FF0000"/>
+          <w:sz w:val="24"/>
+          <w:szCs w:val="24"/>
+        </w:rPr>
+      </w:pPr>
+    </w:p>
+    <w:p>
+      <w:pPr>
+        <w:rPr>
+          <w:rFonts w:ascii="Times New Roman" w:eastAsia="Calibri" w:hAnsi="Times New Roman" w:cs="Times New Roman"/>
+          <w:b/>
+          <w:color w:val="FF0000"/>
+          <w:sz w:val="24"/>
+          <w:szCs w:val="24"/>
+        </w:rPr>
+      </w:pPr>
+      <w:r>
+        <w:rPr>
+          <w:rFonts w:ascii="Times New Roman" w:eastAsia="Calibri" w:hAnsi="Times New Roman" w:cs="Times New Roman"/>
+          <w:b/>
+          <w:color w:val="FF0000"/>
+          <w:sz w:val="24"/>
+          <w:szCs w:val="24"/>
+        </w:rPr>
+        <w:t>Step 7</w:t>
+      </w:r>
+      <w:r>
+        <w:rPr>
+          <w:rFonts w:ascii="Times New Roman" w:eastAsia="Calibri" w:hAnsi="Times New Roman" w:cs="Times New Roman"/>
+          <w:b/>
+          <w:color w:val="FF0000"/>
+          <w:sz w:val="24"/>
+          <w:szCs w:val="24"/>
+        </w:rPr>
+        <w:t>:</w:t>
+      </w:r>
+    </w:p>
+    <w:p>
+      <w:pPr>
+        <w:rPr>
+          <w:rFonts w:ascii="Times New Roman" w:eastAsia="Calibri" w:hAnsi="Times New Roman" w:cs="Times New Roman"/>
+          <w:sz w:val="24"/>
+          <w:szCs w:val="24"/>
+        </w:rPr>
+      </w:pPr>
+      <w:r>
+        <w:rPr>
+          <w:rFonts w:ascii="Times New Roman" w:eastAsia="Calibri" w:hAnsi="Times New Roman" w:cs="Times New Roman"/>
+          <w:sz w:val="24"/>
+          <w:szCs w:val="24"/>
+        </w:rPr>
+        <w:t xml:space="preserve">In this stage </w:t>
+      </w:r>
+      <w:r>
+        <w:rPr>
+          <w:rFonts w:ascii="Times New Roman" w:eastAsia="Calibri" w:hAnsi="Times New Roman" w:cs="Times New Roman"/>
+          <w:sz w:val="24"/>
+          <w:szCs w:val="24"/>
+        </w:rPr>
+        <w:t xml:space="preserve">we should define boundary conditions. </w:t>
+      </w:r>
+      <w:r>
+        <w:rPr>
+          <w:rFonts w:ascii="Times New Roman" w:eastAsia="Calibri" w:hAnsi="Times New Roman" w:cs="Times New Roman"/>
+          <w:sz w:val="24"/>
+          <w:szCs w:val="24"/>
+        </w:rPr>
+        <w:t>Go to:</w:t>
+      </w:r>
+    </w:p>
+    <w:p>
+      <w:pPr>
         <w:rPr>
           <w:rFonts w:cs="Times New Roman"/>
           <w:b/>
           <w:sz w:val="24"/>
           <w:szCs w:val="24"/>
         </w:rPr>
-        <w:t>&amp; edges</w:t>
-      </w:r>
+      </w:pPr>
       <w:r>
         <w:rPr>
           <w:rFonts w:cs="Times New Roman"/>
@@ -6789,41 +7600,7 @@
           <w:sz w:val="24"/>
           <w:szCs w:val="24"/>
         </w:rPr>
-        <w:t xml:space="preserve"> -&gt; + add/insert/copy/extrude from -&gt; c inserted into a surface</w:t>
-      </w:r>
-    </w:p>
-    <w:p>
-      <w:pPr>
-        <w:jc w:val="both"/>
-        <w:rPr>
-          <w:rFonts w:ascii="Times New Roman" w:hAnsi="Times New Roman" w:cs="Times New Roman"/>
-          <w:sz w:val="24"/>
-          <w:szCs w:val="24"/>
-        </w:rPr>
-      </w:pPr>
-      <w:r>
-        <w:rPr>
-          <w:rFonts w:ascii="Times New Roman" w:hAnsi="Times New Roman" w:cs="Times New Roman"/>
-          <w:sz w:val="24"/>
-          <w:szCs w:val="24"/>
-        </w:rPr>
-        <w:t>Then</w:t>
-      </w:r>
-      <w:r>
-        <w:rPr>
-          <w:rFonts w:ascii="Times New Roman" w:hAnsi="Times New Roman" w:cs="Times New Roman"/>
-          <w:sz w:val="24"/>
-          <w:szCs w:val="24"/>
-        </w:rPr>
-        <w:t xml:space="preserve"> we should select the surface which we want to add window. Let’s start with W4 which is on </w:t>
-      </w:r>
-      <w:r>
-        <w:rPr>
-          <w:rFonts w:ascii="Times New Roman" w:hAnsi="Times New Roman" w:cs="Times New Roman"/>
-          <w:sz w:val="24"/>
-          <w:szCs w:val="24"/>
-        </w:rPr>
-        <w:t>wall1. Then we should select “</w:t>
+        <w:t xml:space="preserve">project manager -&gt; m browse/edit/simulate -&gt; c compositions -&gt; </w:t>
       </w:r>
       <w:r>
         <w:rPr>
@@ -6832,22 +7609,13 @@
           <w:sz w:val="24"/>
           <w:szCs w:val="24"/>
         </w:rPr>
-        <w:t>within surface</w:t>
-      </w:r>
-      <w:r>
-        <w:rPr>
-          <w:rFonts w:ascii="Times New Roman" w:hAnsi="Times New Roman" w:cs="Times New Roman"/>
-          <w:sz w:val="24"/>
-          <w:szCs w:val="24"/>
-        </w:rPr>
-        <w:t>” and its offset is:</w:t>
+        <w:t>d surface connections &amp; boundary -&gt; r check via vertex contiguity</w:t>
       </w:r>
     </w:p>
     <w:p>
       <w:pPr>
         <w:rPr>
           <w:rFonts w:cs="Times New Roman"/>
-          <w:b/>
           <w:sz w:val="24"/>
           <w:szCs w:val="24"/>
         </w:rPr>
@@ -6859,107 +7627,133 @@
           <w:sz w:val="24"/>
           <w:szCs w:val="24"/>
         </w:rPr>
-        <w:t>x = 1.5, z = 0.5, width = 2, height = 1.5</w:t>
-      </w:r>
-    </w:p>
-    <w:p>
-      <w:pPr>
-        <w:jc w:val="both"/>
-        <w:rPr>
-          <w:rFonts w:ascii="Times New Roman" w:hAnsi="Times New Roman" w:cs="Times New Roman"/>
-          <w:sz w:val="24"/>
-          <w:szCs w:val="24"/>
-        </w:rPr>
-      </w:pPr>
-      <w:r>
-        <w:rPr>
-          <w:rFonts w:ascii="Times New Roman" w:hAnsi="Times New Roman" w:cs="Times New Roman"/>
-          <w:sz w:val="24"/>
-          <w:szCs w:val="24"/>
-        </w:rPr>
-        <w:t>In this point you can define the composition of window or skip it let’s select from the list Window-cons which we defined it in third step.</w:t>
-      </w:r>
-      <w:r>
-        <w:rPr>
-          <w:rFonts w:ascii="Times New Roman" w:hAnsi="Times New Roman" w:cs="Times New Roman"/>
-          <w:sz w:val="24"/>
-          <w:szCs w:val="24"/>
-        </w:rPr>
-        <w:t xml:space="preserve"> Then we can add all windows in geometry with this process.</w:t>
-      </w:r>
-    </w:p>
-    <w:p>
-      <w:pPr>
-        <w:jc w:val="both"/>
-        <w:rPr>
-          <w:rFonts w:ascii="Times New Roman" w:hAnsi="Times New Roman" w:cs="Times New Roman"/>
-          <w:sz w:val="24"/>
-          <w:szCs w:val="24"/>
-        </w:rPr>
-      </w:pPr>
-      <w:r>
-        <w:rPr>
-          <w:rFonts w:ascii="Times New Roman" w:hAnsi="Times New Roman" w:cs="Times New Roman"/>
-          <w:sz w:val="24"/>
-          <w:szCs w:val="24"/>
-        </w:rPr>
-        <w:t>Here we don’t have door but if we had door</w:t>
-      </w:r>
-      <w:r>
-        <w:rPr>
-          <w:rFonts w:ascii="Times New Roman" w:hAnsi="Times New Roman" w:cs="Times New Roman"/>
-          <w:sz w:val="24"/>
-          <w:szCs w:val="24"/>
-        </w:rPr>
-        <w:t>,</w:t>
-      </w:r>
-      <w:r>
-        <w:rPr>
-          <w:rFonts w:ascii="Times New Roman" w:hAnsi="Times New Roman" w:cs="Times New Roman"/>
-          <w:sz w:val="24"/>
-          <w:szCs w:val="24"/>
-        </w:rPr>
-        <w:t xml:space="preserve"> we would select “</w:t>
+        <w:t xml:space="preserve">Select the file name </w:t>
       </w:r>
       <w:r>
         <w:rPr>
           <w:rFonts w:cs="Times New Roman"/>
-          <w:b/>
-          <w:sz w:val="24"/>
-          <w:szCs w:val="24"/>
-        </w:rPr>
-        <w:t>at base</w:t>
-      </w:r>
-      <w:r>
-        <w:rPr>
-          <w:rFonts w:ascii="Times New Roman" w:hAnsi="Times New Roman" w:cs="Times New Roman"/>
-          <w:sz w:val="24"/>
-          <w:szCs w:val="24"/>
-        </w:rPr>
-        <w:t>” instead of “</w:t>
-      </w:r>
-      <w:r>
+          <w:sz w:val="24"/>
+          <w:szCs w:val="24"/>
+        </w:rPr>
+        <w:t>(here it is Main)</w:t>
+      </w:r>
+    </w:p>
+    <w:p>
+      <w:pPr>
         <w:rPr>
           <w:rFonts w:cs="Times New Roman"/>
-          <w:b/>
-          <w:sz w:val="24"/>
-          <w:szCs w:val="24"/>
-        </w:rPr>
-        <w:t>within surface</w:t>
-      </w:r>
-      <w:r>
-        <w:rPr>
-          <w:rFonts w:ascii="Times New Roman" w:hAnsi="Times New Roman" w:cs="Times New Roman"/>
-          <w:sz w:val="24"/>
-          <w:szCs w:val="24"/>
-        </w:rPr>
-        <w:t>”.</w:t>
-      </w:r>
-    </w:p>
-    <w:p>
-      <w:pPr>
-        <w:rPr>
-          <w:rFonts w:ascii="Times New Roman" w:eastAsia="Calibri" w:hAnsi="Times New Roman" w:cs="Times New Roman"/>
+          <w:sz w:val="24"/>
+          <w:szCs w:val="24"/>
+        </w:rPr>
+      </w:pPr>
+      <w:r>
+        <w:rPr>
+          <w:rFonts w:ascii="Times New Roman" w:hAnsi="Times New Roman" w:cs="Times New Roman"/>
+          <w:sz w:val="24"/>
+          <w:szCs w:val="24"/>
+        </w:rPr>
+        <w:t>Select the boundary condition you wish here</w:t>
+      </w:r>
+      <w:r>
+        <w:rPr>
+          <w:rFonts w:cs="Times New Roman"/>
+          <w:sz w:val="24"/>
+          <w:szCs w:val="24"/>
+        </w:rPr>
+        <w:t>:</w:t>
+      </w:r>
+    </w:p>
+    <w:p>
+      <w:pPr>
+        <w:rPr>
+          <w:rFonts w:cs="Times New Roman"/>
+          <w:b/>
+          <w:sz w:val="24"/>
+          <w:szCs w:val="24"/>
+        </w:rPr>
+      </w:pPr>
+      <w:r>
+        <w:rPr>
+          <w:rFonts w:cs="Times New Roman"/>
+          <w:b/>
+          <w:sz w:val="24"/>
+          <w:szCs w:val="24"/>
+        </w:rPr>
+        <w:t>Connect windows, walls and ceiling to exterior.</w:t>
+      </w:r>
+    </w:p>
+    <w:p>
+      <w:pPr>
+        <w:rPr>
+          <w:rFonts w:cs="Times New Roman"/>
+          <w:sz w:val="24"/>
+          <w:szCs w:val="24"/>
+        </w:rPr>
+      </w:pPr>
+      <w:r>
+        <w:rPr>
+          <w:rFonts w:cs="Times New Roman"/>
+          <w:b/>
+          <w:sz w:val="24"/>
+          <w:szCs w:val="24"/>
+        </w:rPr>
+        <w:t>Connect floor to BASESIMP, and use configuration 42.</w:t>
+      </w:r>
+      <w:r>
+        <w:rPr>
+          <w:rFonts w:cs="Times New Roman"/>
+          <w:b/>
+          <w:sz w:val="24"/>
+          <w:szCs w:val="24"/>
+        </w:rPr>
+        <w:t xml:space="preserve"> </w:t>
+      </w:r>
+    </w:p>
+    <w:p>
+      <w:pPr>
+        <w:rPr>
+          <w:rFonts w:ascii="Times New Roman" w:hAnsi="Times New Roman" w:cs="Times New Roman"/>
+          <w:sz w:val="24"/>
+          <w:szCs w:val="24"/>
+        </w:rPr>
+      </w:pPr>
+      <w:r>
+        <w:rPr>
+          <w:rFonts w:ascii="Times New Roman" w:hAnsi="Times New Roman" w:cs="Times New Roman"/>
+          <w:sz w:val="24"/>
+          <w:szCs w:val="24"/>
+        </w:rPr>
+        <w:t>At this point the geometry of plan is finished.</w:t>
+      </w:r>
+      <w:r>
+        <w:rPr>
+          <w:rFonts w:ascii="Times New Roman" w:hAnsi="Times New Roman" w:cs="Times New Roman"/>
+          <w:sz w:val="24"/>
+          <w:szCs w:val="24"/>
+        </w:rPr>
+        <w:t xml:space="preserve"> The next step is defining loads and air conditioning st</w:t>
+      </w:r>
+      <w:r>
+        <w:rPr>
+          <w:rFonts w:ascii="Times New Roman" w:hAnsi="Times New Roman" w:cs="Times New Roman"/>
+          <w:sz w:val="24"/>
+          <w:szCs w:val="24"/>
+        </w:rPr>
+        <w:t>u</w:t>
+      </w:r>
+      <w:r>
+        <w:rPr>
+          <w:rFonts w:ascii="Times New Roman" w:hAnsi="Times New Roman" w:cs="Times New Roman"/>
+          <w:sz w:val="24"/>
+          <w:szCs w:val="24"/>
+        </w:rPr>
+        <w:t xml:space="preserve">ffs. </w:t>
+      </w:r>
+    </w:p>
+    <w:p>
+      <w:pPr>
+        <w:rPr>
+          <w:rFonts w:ascii="Times New Roman" w:hAnsi="Times New Roman" w:cs="Times New Roman"/>
           <w:b/>
           <w:color w:val="FF0000"/>
           <w:sz w:val="24"/>
@@ -6970,47 +7764,701 @@
     <w:p>
       <w:pPr>
         <w:rPr>
-          <w:rFonts w:ascii="Times New Roman" w:eastAsia="Calibri" w:hAnsi="Times New Roman" w:cs="Times New Roman"/>
+          <w:rFonts w:ascii="Times New Roman" w:hAnsi="Times New Roman" w:cs="Times New Roman"/>
           <w:b/>
           <w:color w:val="FF0000"/>
           <w:sz w:val="24"/>
           <w:szCs w:val="24"/>
         </w:rPr>
       </w:pPr>
-    </w:p>
-    <w:p>
-      <w:pPr>
-        <w:rPr>
-          <w:rFonts w:ascii="Times New Roman" w:eastAsia="Calibri" w:hAnsi="Times New Roman" w:cs="Times New Roman"/>
+      <w:r>
+        <w:rPr>
+          <w:rFonts w:ascii="Times New Roman" w:hAnsi="Times New Roman" w:cs="Times New Roman"/>
           <w:b/>
           <w:color w:val="FF0000"/>
           <w:sz w:val="24"/>
           <w:szCs w:val="24"/>
         </w:rPr>
-      </w:pPr>
-      <w:r>
-        <w:rPr>
-          <w:rFonts w:ascii="Times New Roman" w:eastAsia="Calibri" w:hAnsi="Times New Roman" w:cs="Times New Roman"/>
+        <w:t>Step 8:</w:t>
+      </w:r>
+    </w:p>
+    <w:p>
+      <w:pPr>
+        <w:rPr>
+          <w:rFonts w:ascii="Times New Roman" w:eastAsia="Calibri" w:hAnsi="Times New Roman" w:cs="Times New Roman"/>
+          <w:sz w:val="24"/>
+          <w:szCs w:val="24"/>
+        </w:rPr>
+      </w:pPr>
+      <w:r>
+        <w:rPr>
+          <w:rFonts w:ascii="Times New Roman" w:eastAsia="Calibri" w:hAnsi="Times New Roman" w:cs="Times New Roman"/>
+          <w:sz w:val="24"/>
+          <w:szCs w:val="24"/>
+        </w:rPr>
+        <w:t>In this part do as follows:</w:t>
+      </w:r>
+    </w:p>
+    <w:p>
+      <w:pPr>
+        <w:jc w:val="both"/>
+        <w:rPr>
+          <w:rFonts w:cs="Times New Roman"/>
+          <w:b/>
+          <w:sz w:val="24"/>
+          <w:szCs w:val="24"/>
+        </w:rPr>
+      </w:pPr>
+      <w:r>
+        <w:rPr>
+          <w:rFonts w:cs="Times New Roman"/>
+          <w:b/>
+          <w:sz w:val="24"/>
+          <w:szCs w:val="24"/>
+        </w:rPr>
+        <w:t>project manager -&gt; m browse/edit/simulate -&gt; c compositions</w:t>
+      </w:r>
+      <w:r>
+        <w:rPr>
+          <w:rFonts w:cs="Times New Roman"/>
+          <w:b/>
+          <w:sz w:val="24"/>
+          <w:szCs w:val="24"/>
+        </w:rPr>
+        <w:t xml:space="preserve"> -&gt; c operational details -&gt; sketch -&gt; define casual gain and airflow</w:t>
+      </w:r>
+    </w:p>
+    <w:p>
+      <w:pPr>
+        <w:rPr>
+          <w:rFonts w:cs="Times New Roman"/>
+          <w:b/>
+          <w:sz w:val="24"/>
+          <w:szCs w:val="24"/>
+        </w:rPr>
+      </w:pPr>
+      <w:r>
+        <w:rPr>
+          <w:rFonts w:cs="Times New Roman"/>
+          <w:b/>
+          <w:sz w:val="24"/>
+          <w:szCs w:val="24"/>
+        </w:rPr>
+        <w:t>Infiltration</w:t>
+      </w:r>
+    </w:p>
+    <w:p>
+      <w:pPr>
+        <w:rPr>
+          <w:rFonts w:cs="Times New Roman"/>
+          <w:sz w:val="24"/>
+          <w:szCs w:val="24"/>
+        </w:rPr>
+      </w:pPr>
+      <w:r>
+        <w:rPr>
+          <w:rFonts w:cs="Times New Roman"/>
+          <w:sz w:val="24"/>
+          <w:szCs w:val="24"/>
+        </w:rPr>
+        <w:t>0h00 – 7h00: 0.5 ach</w:t>
+      </w:r>
+    </w:p>
+    <w:p>
+      <w:pPr>
+        <w:rPr>
+          <w:rFonts w:ascii="Times New Roman" w:eastAsia="Calibri" w:hAnsi="Times New Roman" w:cs="Times New Roman"/>
+          <w:sz w:val="24"/>
+          <w:szCs w:val="24"/>
+        </w:rPr>
+      </w:pPr>
+      <w:r>
+        <w:rPr>
+          <w:rFonts w:cs="Times New Roman"/>
+          <w:sz w:val="24"/>
+          <w:szCs w:val="24"/>
+        </w:rPr>
+        <w:t>7h00 – 20h00: 0.1 ach</w:t>
+      </w:r>
+    </w:p>
+    <w:p>
+      <w:pPr>
+        <w:rPr>
+          <w:rFonts w:cs="Times New Roman"/>
+          <w:sz w:val="24"/>
+          <w:szCs w:val="24"/>
+        </w:rPr>
+      </w:pPr>
+      <w:r>
+        <w:rPr>
+          <w:rFonts w:cs="Times New Roman"/>
+          <w:sz w:val="24"/>
+          <w:szCs w:val="24"/>
+        </w:rPr>
+        <w:lastRenderedPageBreak/>
+        <w:t>20h00 – 24h00: 0.5 ach</w:t>
+      </w:r>
+    </w:p>
+    <w:p>
+      <w:pPr>
+        <w:rPr>
+          <w:rFonts w:cs="Times New Roman"/>
+          <w:b/>
+          <w:sz w:val="24"/>
+          <w:szCs w:val="24"/>
+        </w:rPr>
+      </w:pPr>
+      <w:r>
+        <w:rPr>
+          <w:rFonts w:cs="Times New Roman"/>
+          <w:b/>
+          <w:sz w:val="24"/>
+          <w:szCs w:val="24"/>
+        </w:rPr>
+        <w:t>Internal loads</w:t>
+      </w:r>
+    </w:p>
+    <w:p>
+      <w:pPr>
+        <w:rPr>
+          <w:rFonts w:cs="Times New Roman"/>
+          <w:sz w:val="24"/>
+          <w:szCs w:val="24"/>
+        </w:rPr>
+      </w:pPr>
+      <w:r>
+        <w:rPr>
+          <w:rFonts w:cs="Times New Roman"/>
+          <w:sz w:val="24"/>
+          <w:szCs w:val="24"/>
+        </w:rPr>
+        <w:t>Sensible load = 600 W</w:t>
+      </w:r>
+    </w:p>
+    <w:p>
+      <w:pPr>
+        <w:rPr>
+          <w:rFonts w:cs="Times New Roman"/>
+          <w:sz w:val="24"/>
+          <w:szCs w:val="24"/>
+        </w:rPr>
+      </w:pPr>
+      <w:r>
+        <w:rPr>
+          <w:rFonts w:cs="Times New Roman"/>
+          <w:sz w:val="24"/>
+          <w:szCs w:val="24"/>
+        </w:rPr>
+        <w:t>Latent Load = 150 W</w:t>
+      </w:r>
+    </w:p>
+    <w:p>
+      <w:pPr>
+        <w:rPr>
+          <w:rFonts w:cs="Times New Roman"/>
+          <w:sz w:val="24"/>
+          <w:szCs w:val="24"/>
+        </w:rPr>
+      </w:pPr>
+      <w:r>
+        <w:rPr>
+          <w:rFonts w:cs="Times New Roman"/>
+          <w:sz w:val="24"/>
+          <w:szCs w:val="24"/>
+        </w:rPr>
+        <w:t>Radiative 0.7, Convective 0.3</w:t>
+      </w:r>
+    </w:p>
+    <w:p>
+      <w:pPr>
+        <w:rPr>
+          <w:rFonts w:ascii="Times New Roman" w:hAnsi="Times New Roman" w:cs="Times New Roman"/>
+          <w:sz w:val="24"/>
+          <w:szCs w:val="24"/>
+        </w:rPr>
+      </w:pPr>
+      <w:r>
+        <w:rPr>
+          <w:rFonts w:ascii="Times New Roman" w:hAnsi="Times New Roman" w:cs="Times New Roman"/>
+          <w:sz w:val="24"/>
+          <w:szCs w:val="24"/>
+        </w:rPr>
+        <w:t>Copy the loads and airflows for Saturday and Sunday.</w:t>
+      </w:r>
+    </w:p>
+    <w:p>
+      <w:pPr>
+        <w:rPr>
+          <w:rFonts w:ascii="Times New Roman" w:hAnsi="Times New Roman" w:cs="Times New Roman"/>
           <w:b/>
           <w:color w:val="FF0000"/>
           <w:sz w:val="24"/>
           <w:szCs w:val="24"/>
         </w:rPr>
+      </w:pPr>
+    </w:p>
+    <w:p>
+      <w:pPr>
+        <w:rPr>
+          <w:rFonts w:ascii="Times New Roman" w:hAnsi="Times New Roman" w:cs="Times New Roman"/>
+          <w:b/>
+          <w:color w:val="FF0000"/>
+          <w:sz w:val="24"/>
+          <w:szCs w:val="24"/>
+        </w:rPr>
+      </w:pPr>
+      <w:r>
+        <w:rPr>
+          <w:rFonts w:ascii="Times New Roman" w:hAnsi="Times New Roman" w:cs="Times New Roman"/>
+          <w:b/>
+          <w:color w:val="FF0000"/>
+          <w:sz w:val="24"/>
+          <w:szCs w:val="24"/>
+        </w:rPr>
+        <w:t>Step 9:</w:t>
+      </w:r>
+    </w:p>
+    <w:p>
+      <w:pPr>
+        <w:rPr>
+          <w:rFonts w:ascii="Times New Roman" w:hAnsi="Times New Roman" w:cs="Times New Roman"/>
+          <w:sz w:val="24"/>
+          <w:szCs w:val="24"/>
+        </w:rPr>
+      </w:pPr>
+      <w:r>
+        <w:rPr>
+          <w:rFonts w:ascii="Times New Roman" w:hAnsi="Times New Roman" w:cs="Times New Roman"/>
+          <w:sz w:val="24"/>
+          <w:szCs w:val="24"/>
+        </w:rPr>
+        <w:t xml:space="preserve">In this </w:t>
+      </w:r>
+      <w:r>
+        <w:rPr>
+          <w:rFonts w:ascii="Times New Roman" w:hAnsi="Times New Roman" w:cs="Times New Roman"/>
+          <w:sz w:val="24"/>
+          <w:szCs w:val="24"/>
+        </w:rPr>
+        <w:t xml:space="preserve">step we want to define the </w:t>
+      </w:r>
+      <w:r>
+        <w:rPr>
+          <w:rFonts w:ascii="Times New Roman" w:hAnsi="Times New Roman" w:cs="Times New Roman"/>
+          <w:sz w:val="24"/>
+          <w:szCs w:val="24"/>
+        </w:rPr>
+        <w:t xml:space="preserve">Thermostat </w:t>
+      </w:r>
+      <w:r>
+        <w:rPr>
+          <w:rFonts w:ascii="Times New Roman" w:hAnsi="Times New Roman" w:cs="Times New Roman"/>
+          <w:sz w:val="24"/>
+          <w:szCs w:val="24"/>
+        </w:rPr>
+        <w:t xml:space="preserve">control </w:t>
+      </w:r>
+      <w:r>
+        <w:rPr>
+          <w:rFonts w:ascii="Times New Roman" w:hAnsi="Times New Roman" w:cs="Times New Roman"/>
+          <w:sz w:val="24"/>
+          <w:szCs w:val="24"/>
+        </w:rPr>
+        <w:t>strategies.</w:t>
+      </w:r>
+      <w:r>
+        <w:rPr>
+          <w:rFonts w:ascii="Times New Roman" w:hAnsi="Times New Roman" w:cs="Times New Roman"/>
+          <w:sz w:val="24"/>
+          <w:szCs w:val="24"/>
+        </w:rPr>
+        <w:t xml:space="preserve"> Do as follows:</w:t>
+      </w:r>
+    </w:p>
+    <w:p>
+      <w:pPr>
+        <w:jc w:val="both"/>
+        <w:rPr>
+          <w:rFonts w:cs="Times New Roman"/>
+          <w:b/>
+          <w:sz w:val="24"/>
+          <w:szCs w:val="24"/>
+        </w:rPr>
+      </w:pPr>
+      <w:r>
+        <w:rPr>
+          <w:rFonts w:cs="Times New Roman"/>
+          <w:b/>
+          <w:sz w:val="24"/>
+          <w:szCs w:val="24"/>
+        </w:rPr>
+        <w:t>project manage</w:t>
+      </w:r>
+      <w:r>
+        <w:rPr>
+          <w:rFonts w:cs="Times New Roman"/>
+          <w:b/>
+          <w:sz w:val="24"/>
+          <w:szCs w:val="24"/>
+        </w:rPr>
+        <w:t xml:space="preserve">r -&gt; m browse/edit/simulate -&gt; j zones -&gt; </w:t>
+      </w:r>
+      <w:r>
+        <w:rPr>
+          <w:rFonts w:cs="Times New Roman"/>
+          <w:b/>
+          <w:sz w:val="24"/>
+          <w:szCs w:val="24"/>
+        </w:rPr>
+        <w:t xml:space="preserve">click on control -&gt; period data -&gt; select law -&gt; basic control -&gt; </w:t>
+      </w:r>
+      <w:r>
+        <w:rPr>
+          <w:rFonts w:cs="Times New Roman"/>
+          <w:b/>
+          <w:sz w:val="24"/>
+          <w:szCs w:val="24"/>
+        </w:rPr>
+        <w:t xml:space="preserve">define </w:t>
+      </w:r>
+      <w:r>
+        <w:rPr>
+          <w:rFonts w:cs="Times New Roman"/>
+          <w:b/>
+          <w:sz w:val="24"/>
+          <w:szCs w:val="24"/>
+        </w:rPr>
+        <w:t>first</w:t>
+      </w:r>
+      <w:r>
+        <w:rPr>
+          <w:rFonts w:cs="Times New Roman"/>
+          <w:b/>
+          <w:sz w:val="24"/>
+          <w:szCs w:val="24"/>
+        </w:rPr>
+        <w:t xml:space="preserve"> controls with following strategies:</w:t>
+      </w:r>
+    </w:p>
+    <w:p>
+      <w:pPr>
+        <w:jc w:val="both"/>
+        <w:rPr>
+          <w:rFonts w:cs="Times New Roman"/>
+          <w:sz w:val="24"/>
+          <w:szCs w:val="24"/>
+        </w:rPr>
+      </w:pPr>
+      <w:r>
+        <w:rPr>
+          <w:rFonts w:cs="Times New Roman"/>
+          <w:sz w:val="24"/>
+          <w:szCs w:val="24"/>
+        </w:rPr>
+        <w:t>Heating capacity set to 500 kW</w:t>
+      </w:r>
+      <w:r>
+        <w:rPr>
+          <w:rFonts w:cs="Times New Roman"/>
+          <w:sz w:val="24"/>
+          <w:szCs w:val="24"/>
+        </w:rPr>
+        <w:t>.</w:t>
+      </w:r>
+    </w:p>
+    <w:p>
+      <w:pPr>
+        <w:jc w:val="both"/>
+        <w:rPr>
+          <w:rFonts w:cs="Times New Roman"/>
+          <w:sz w:val="24"/>
+          <w:szCs w:val="24"/>
+        </w:rPr>
+      </w:pPr>
+      <w:r>
+        <w:rPr>
+          <w:rFonts w:cs="Times New Roman"/>
+          <w:sz w:val="24"/>
+          <w:szCs w:val="24"/>
+        </w:rPr>
+        <w:t>Heat set point is 21 ˚C, Cooling off (cooling capacity = 0)</w:t>
+      </w:r>
+    </w:p>
+    <w:p>
+      <w:pPr>
+        <w:jc w:val="both"/>
+        <w:rPr>
+          <w:rFonts w:ascii="Times New Roman" w:hAnsi="Times New Roman" w:cs="Times New Roman"/>
+          <w:sz w:val="24"/>
+          <w:szCs w:val="24"/>
+        </w:rPr>
+      </w:pPr>
+      <w:r>
+        <w:rPr>
+          <w:rFonts w:ascii="Times New Roman" w:hAnsi="Times New Roman" w:cs="Times New Roman"/>
+          <w:sz w:val="24"/>
+          <w:szCs w:val="24"/>
+        </w:rPr>
+        <w:t>Then define the period of validity which is for entire a year here.</w:t>
+      </w:r>
+    </w:p>
+    <w:p>
+      <w:pPr>
+        <w:jc w:val="both"/>
+        <w:rPr>
+          <w:rFonts w:ascii="Times New Roman" w:hAnsi="Times New Roman" w:cs="Times New Roman"/>
+          <w:sz w:val="24"/>
+          <w:szCs w:val="24"/>
+        </w:rPr>
+      </w:pPr>
+      <w:r>
+        <w:rPr>
+          <w:rFonts w:ascii="Times New Roman" w:hAnsi="Times New Roman" w:cs="Times New Roman"/>
+          <w:sz w:val="24"/>
+          <w:szCs w:val="24"/>
+        </w:rPr>
+        <w:t xml:space="preserve">Then define next </w:t>
+      </w:r>
+      <w:r>
+        <w:rPr>
+          <w:rFonts w:ascii="Times New Roman" w:hAnsi="Times New Roman" w:cs="Times New Roman"/>
+          <w:sz w:val="24"/>
+          <w:szCs w:val="24"/>
+        </w:rPr>
+        <w:t>control with 3 periods of working:</w:t>
+      </w:r>
+    </w:p>
+    <w:p>
+      <w:pPr>
+        <w:jc w:val="both"/>
+        <w:rPr>
+          <w:rFonts w:cs="Times New Roman"/>
+          <w:sz w:val="24"/>
+          <w:szCs w:val="24"/>
+        </w:rPr>
+      </w:pPr>
+      <w:r>
+        <w:rPr>
+          <w:rFonts w:cs="Times New Roman"/>
+          <w:sz w:val="24"/>
+          <w:szCs w:val="24"/>
+        </w:rPr>
+        <w:t>Heating capacity set to 500 kW</w:t>
+      </w:r>
+      <w:r>
+        <w:rPr>
+          <w:rFonts w:cs="Times New Roman"/>
+          <w:sz w:val="24"/>
+          <w:szCs w:val="24"/>
+        </w:rPr>
+        <w:t>.</w:t>
+      </w:r>
+    </w:p>
+    <w:p>
+      <w:pPr>
+        <w:jc w:val="both"/>
+        <w:rPr>
+          <w:rFonts w:cs="Times New Roman"/>
+          <w:sz w:val="24"/>
+          <w:szCs w:val="24"/>
+        </w:rPr>
+      </w:pPr>
+      <w:r>
+        <w:rPr>
+          <w:rFonts w:cs="Times New Roman"/>
+          <w:sz w:val="24"/>
+          <w:szCs w:val="24"/>
+        </w:rPr>
+        <w:t>From 0h00 – 6h00</w:t>
+      </w:r>
+    </w:p>
+    <w:p>
+      <w:pPr>
+        <w:jc w:val="both"/>
+        <w:rPr>
+          <w:rFonts w:cs="Times New Roman"/>
+          <w:sz w:val="24"/>
+          <w:szCs w:val="24"/>
+        </w:rPr>
+      </w:pPr>
+      <w:r>
+        <w:rPr>
+          <w:rFonts w:cs="Times New Roman"/>
+          <w:sz w:val="24"/>
+          <w:szCs w:val="24"/>
+        </w:rPr>
+        <w:t>Heat set point is 16 ˚C, Cooling off (cooling capacity = 0)</w:t>
+      </w:r>
+    </w:p>
+    <w:p>
+      <w:pPr>
+        <w:jc w:val="both"/>
+        <w:rPr>
+          <w:rFonts w:cs="Times New Roman"/>
+          <w:sz w:val="24"/>
+          <w:szCs w:val="24"/>
+        </w:rPr>
+      </w:pPr>
+      <w:r>
+        <w:rPr>
+          <w:rFonts w:cs="Times New Roman"/>
+          <w:sz w:val="24"/>
+          <w:szCs w:val="24"/>
+        </w:rPr>
+        <w:t xml:space="preserve">From </w:t>
+      </w:r>
+      <w:r>
+        <w:rPr>
+          <w:rFonts w:cs="Times New Roman"/>
+          <w:sz w:val="24"/>
+          <w:szCs w:val="24"/>
+        </w:rPr>
+        <w:t>6</w:t>
+      </w:r>
+      <w:r>
+        <w:rPr>
+          <w:rFonts w:cs="Times New Roman"/>
+          <w:sz w:val="24"/>
+          <w:szCs w:val="24"/>
+        </w:rPr>
+        <w:t xml:space="preserve">h00 – </w:t>
+      </w:r>
+      <w:r>
+        <w:rPr>
+          <w:rFonts w:cs="Times New Roman"/>
+          <w:sz w:val="24"/>
+          <w:szCs w:val="24"/>
+        </w:rPr>
+        <w:t>22</w:t>
+      </w:r>
+      <w:r>
+        <w:rPr>
+          <w:rFonts w:cs="Times New Roman"/>
+          <w:sz w:val="24"/>
+          <w:szCs w:val="24"/>
+        </w:rPr>
+        <w:t>h00</w:t>
+      </w:r>
+    </w:p>
+    <w:p>
+      <w:pPr>
+        <w:jc w:val="both"/>
+        <w:rPr>
+          <w:rFonts w:cs="Times New Roman"/>
+          <w:sz w:val="24"/>
+          <w:szCs w:val="24"/>
+        </w:rPr>
+      </w:pPr>
+      <w:r>
+        <w:rPr>
+          <w:rFonts w:cs="Times New Roman"/>
+          <w:sz w:val="24"/>
+          <w:szCs w:val="24"/>
+        </w:rPr>
+        <w:t>Heat set point is 21 ˚C, Cooling off (cooling capacity = 0)</w:t>
+      </w:r>
+    </w:p>
+    <w:p>
+      <w:pPr>
+        <w:jc w:val="both"/>
+        <w:rPr>
+          <w:rFonts w:cs="Times New Roman"/>
+          <w:sz w:val="24"/>
+          <w:szCs w:val="24"/>
+        </w:rPr>
+      </w:pPr>
+      <w:r>
+        <w:rPr>
+          <w:rFonts w:cs="Times New Roman"/>
+          <w:sz w:val="24"/>
+          <w:szCs w:val="24"/>
+        </w:rPr>
+        <w:t xml:space="preserve">From </w:t>
+      </w:r>
+      <w:r>
+        <w:rPr>
+          <w:rFonts w:cs="Times New Roman"/>
+          <w:sz w:val="24"/>
+          <w:szCs w:val="24"/>
+        </w:rPr>
+        <w:t>22</w:t>
+      </w:r>
+      <w:r>
+        <w:rPr>
+          <w:rFonts w:cs="Times New Roman"/>
+          <w:sz w:val="24"/>
+          <w:szCs w:val="24"/>
+        </w:rPr>
+        <w:t xml:space="preserve">h00 – </w:t>
+      </w:r>
+      <w:r>
+        <w:rPr>
+          <w:rFonts w:cs="Times New Roman"/>
+          <w:sz w:val="24"/>
+          <w:szCs w:val="24"/>
+        </w:rPr>
+        <w:t>24</w:t>
+      </w:r>
+      <w:r>
+        <w:rPr>
+          <w:rFonts w:cs="Times New Roman"/>
+          <w:sz w:val="24"/>
+          <w:szCs w:val="24"/>
+        </w:rPr>
+        <w:t>h00</w:t>
+      </w:r>
+    </w:p>
+    <w:p>
+      <w:pPr>
+        <w:jc w:val="both"/>
+        <w:rPr>
+          <w:rFonts w:cs="Times New Roman"/>
+          <w:sz w:val="24"/>
+          <w:szCs w:val="24"/>
+        </w:rPr>
+      </w:pPr>
+      <w:r>
+        <w:rPr>
+          <w:rFonts w:cs="Times New Roman"/>
+          <w:sz w:val="24"/>
+          <w:szCs w:val="24"/>
+        </w:rPr>
+        <w:t>Heat set point is 16 ˚C, Cooling off (cooling capacity = 0)</w:t>
+      </w:r>
+    </w:p>
+    <w:p>
+      <w:pPr>
+        <w:rPr>
+          <w:rFonts w:ascii="Times New Roman" w:hAnsi="Times New Roman" w:cs="Times New Roman"/>
+          <w:b/>
+          <w:color w:val="FF0000"/>
+          <w:sz w:val="24"/>
+          <w:szCs w:val="24"/>
+        </w:rPr>
+      </w:pPr>
+      <w:r>
+        <w:rPr>
+          <w:rFonts w:ascii="Times New Roman" w:hAnsi="Times New Roman" w:cs="Times New Roman"/>
+          <w:b/>
+          <w:color w:val="FF0000"/>
+          <w:sz w:val="24"/>
+          <w:szCs w:val="24"/>
+        </w:rPr>
         <w:t xml:space="preserve">Step </w:t>
       </w:r>
       <w:r>
         <w:rPr>
-          <w:rFonts w:ascii="Times New Roman" w:eastAsia="Calibri" w:hAnsi="Times New Roman" w:cs="Times New Roman"/>
+          <w:rFonts w:ascii="Times New Roman" w:hAnsi="Times New Roman" w:cs="Times New Roman"/>
           <w:b/>
           <w:color w:val="FF0000"/>
           <w:sz w:val="24"/>
           <w:szCs w:val="24"/>
         </w:rPr>
-        <w:t>6</w:t>
-      </w:r>
-      <w:r>
-        <w:rPr>
-          <w:rFonts w:ascii="Times New Roman" w:eastAsia="Calibri" w:hAnsi="Times New Roman" w:cs="Times New Roman"/>
+        <w:t>10</w:t>
+      </w:r>
+      <w:r>
+        <w:rPr>
+          <w:rFonts w:ascii="Times New Roman" w:hAnsi="Times New Roman" w:cs="Times New Roman"/>
           <w:b/>
           <w:color w:val="FF0000"/>
           <w:sz w:val="24"/>
@@ -7018,43 +8466,11 @@
         </w:rPr>
         <w:t>:</w:t>
       </w:r>
-    </w:p>
-    <w:p>
-      <w:pPr>
-        <w:jc w:val="both"/>
-        <w:rPr>
-          <w:rFonts w:ascii="Times New Roman" w:hAnsi="Times New Roman" w:cs="Times New Roman"/>
-          <w:sz w:val="24"/>
-          <w:szCs w:val="24"/>
-        </w:rPr>
-      </w:pPr>
-      <w:r>
-        <w:rPr>
-          <w:rFonts w:ascii="Times New Roman" w:hAnsi="Times New Roman" w:cs="Times New Roman"/>
-          <w:sz w:val="24"/>
-          <w:szCs w:val="24"/>
-        </w:rPr>
-        <w:t>The last task in attribution is, defining the composition of material used for surfaces.</w:t>
-      </w:r>
-      <w:r>
-        <w:rPr>
-          <w:rFonts w:ascii="Times New Roman" w:hAnsi="Times New Roman" w:cs="Times New Roman"/>
-          <w:sz w:val="24"/>
-          <w:szCs w:val="24"/>
-        </w:rPr>
-        <w:t xml:space="preserve"> For this purpose we should </w:t>
-      </w:r>
-      <w:r>
-        <w:rPr>
-          <w:rFonts w:ascii="Times New Roman" w:hAnsi="Times New Roman" w:cs="Times New Roman"/>
-          <w:sz w:val="24"/>
-          <w:szCs w:val="24"/>
-        </w:rPr>
-        <w:t xml:space="preserve">select: </w:t>
-      </w:r>
-      <w:r>
-        <w:rPr>
-          <w:rFonts w:ascii="Times New Roman" w:hAnsi="Times New Roman" w:cs="Times New Roman"/>
+      <w:r>
+        <w:rPr>
+          <w:rFonts w:ascii="Times New Roman" w:hAnsi="Times New Roman" w:cs="Times New Roman"/>
+          <w:b/>
+          <w:color w:val="FF0000"/>
           <w:sz w:val="24"/>
           <w:szCs w:val="24"/>
         </w:rPr>
@@ -7072,48 +8488,47 @@
       </w:pPr>
       <w:r>
         <w:rPr>
+          <w:rFonts w:ascii="Times New Roman" w:hAnsi="Times New Roman" w:cs="Times New Roman"/>
+          <w:sz w:val="24"/>
+          <w:szCs w:val="24"/>
+        </w:rPr>
+        <w:t xml:space="preserve">Define the construction </w:t>
+      </w:r>
+      <w:r>
+        <w:rPr>
+          <w:rFonts w:ascii="Times New Roman" w:hAnsi="Times New Roman" w:cs="Times New Roman"/>
+          <w:sz w:val="24"/>
+          <w:szCs w:val="24"/>
+        </w:rPr>
+        <w:t>for each zone.</w:t>
+      </w:r>
+      <w:r>
+        <w:rPr>
           <w:rFonts w:cs="Times New Roman"/>
           <w:b/>
           <w:sz w:val="24"/>
           <w:szCs w:val="24"/>
         </w:rPr>
-        <w:t>project manager -&gt; m browse/edit/simulate -&gt; c compositions -&gt; a geometry &amp; attributions</w:t>
-      </w:r>
-    </w:p>
-    <w:p>
-      <w:pPr>
-        <w:rPr>
-          <w:rFonts w:ascii="Times New Roman" w:hAnsi="Times New Roman" w:cs="Times New Roman"/>
-          <w:sz w:val="24"/>
-          <w:szCs w:val="24"/>
-        </w:rPr>
-      </w:pPr>
-      <w:r>
-        <w:rPr>
-          <w:rFonts w:ascii="Times New Roman" w:hAnsi="Times New Roman" w:cs="Times New Roman"/>
-          <w:sz w:val="24"/>
-          <w:szCs w:val="24"/>
-        </w:rPr>
-        <w:t>Now you can select your plan name which is here Main</w:t>
-      </w:r>
-      <w:r>
-        <w:rPr>
-          <w:rFonts w:ascii="Times New Roman" w:hAnsi="Times New Roman" w:cs="Times New Roman"/>
-          <w:sz w:val="24"/>
-          <w:szCs w:val="24"/>
-        </w:rPr>
-        <w:t>. Then select:</w:t>
-      </w:r>
-    </w:p>
-    <w:p>
-      <w:pPr>
+        <w:t xml:space="preserve"> </w:t>
+      </w:r>
+    </w:p>
+    <w:p>
+      <w:pPr>
+        <w:rPr>
+          <w:rFonts w:ascii="Times New Roman" w:hAnsi="Times New Roman" w:cs="Times New Roman"/>
+          <w:sz w:val="24"/>
+          <w:szCs w:val="24"/>
+        </w:rPr>
+      </w:pPr>
+      <w:r>
         <w:rPr>
           <w:rFonts w:cs="Times New Roman"/>
           <w:b/>
           <w:sz w:val="24"/>
           <w:szCs w:val="24"/>
         </w:rPr>
-      </w:pPr>
+        <w:t>project manager -&gt; m browse/edit/simulate -&gt; c compositions</w:t>
+      </w:r>
       <w:r>
         <w:rPr>
           <w:rFonts w:cs="Times New Roman"/>
@@ -7121,1120 +8536,28 @@
           <w:sz w:val="24"/>
           <w:szCs w:val="24"/>
         </w:rPr>
-        <w:t>f surface attributes -&gt; * attribute many</w:t>
-      </w:r>
-      <w:r>
-        <w:rPr>
-          <w:rFonts w:cs="Times New Roman"/>
-          <w:b/>
-          <w:sz w:val="24"/>
-          <w:szCs w:val="24"/>
-        </w:rPr>
-        <w:t xml:space="preserve"> -&gt; composition</w:t>
-      </w:r>
-      <w:r>
-        <w:rPr>
-          <w:rFonts w:cs="Times New Roman"/>
-          <w:b/>
-          <w:sz w:val="24"/>
-          <w:szCs w:val="24"/>
-        </w:rPr>
-        <w:t xml:space="preserve"> (such as External-wall)</w:t>
-      </w:r>
-      <w:r>
-        <w:rPr>
-          <w:rFonts w:cs="Times New Roman"/>
-          <w:b/>
-          <w:sz w:val="24"/>
-          <w:szCs w:val="24"/>
-        </w:rPr>
-        <w:t xml:space="preserve"> </w:t>
-      </w:r>
-    </w:p>
-    <w:p>
-      <w:pPr>
-        <w:rPr>
-          <w:rFonts w:ascii="Times New Roman" w:hAnsi="Times New Roman" w:cs="Times New Roman"/>
-          <w:sz w:val="24"/>
-          <w:szCs w:val="24"/>
-        </w:rPr>
-      </w:pPr>
-      <w:r>
-        <w:rPr>
-          <w:rFonts w:ascii="Times New Roman" w:hAnsi="Times New Roman" w:cs="Times New Roman"/>
-          <w:sz w:val="24"/>
-          <w:szCs w:val="24"/>
-        </w:rPr>
-        <w:t>And then select the surfaces you want to attribute (such as wall 1 – 7)</w:t>
-      </w:r>
-    </w:p>
-    <w:p>
-      <w:pPr>
-        <w:jc w:val="both"/>
-        <w:rPr>
-          <w:rFonts w:ascii="Times New Roman" w:hAnsi="Times New Roman" w:cs="Times New Roman"/>
-          <w:sz w:val="24"/>
-          <w:szCs w:val="24"/>
-        </w:rPr>
-      </w:pPr>
-      <w:r>
-        <w:rPr>
-          <w:rFonts w:ascii="Times New Roman" w:hAnsi="Times New Roman" w:cs="Times New Roman"/>
-          <w:sz w:val="24"/>
-          <w:szCs w:val="24"/>
-        </w:rPr>
-        <w:t>For ceiling and floor you have to define their construction one by one. First click on the surface you want to change its construction then click on construction which is defined as unknown now and then select the composition you want. Finally exit the menu and the construction of that surface has been changed.</w:t>
-      </w:r>
-    </w:p>
-    <w:p>
-      <w:pPr>
-        <w:rPr>
-          <w:rFonts w:ascii="Times New Roman" w:eastAsia="Calibri" w:hAnsi="Times New Roman" w:cs="Times New Roman"/>
+        <w:t xml:space="preserve"> -&gt; b construction</w:t>
+      </w:r>
+    </w:p>
+    <w:p>
+      <w:pPr>
+        <w:rPr>
+          <w:rFonts w:ascii="Times New Roman" w:hAnsi="Times New Roman" w:cs="Times New Roman"/>
           <w:b/>
           <w:color w:val="FF0000"/>
           <w:sz w:val="24"/>
           <w:szCs w:val="24"/>
         </w:rPr>
       </w:pPr>
-    </w:p>
-    <w:p>
-      <w:pPr>
-        <w:rPr>
-          <w:rFonts w:ascii="Times New Roman" w:eastAsia="Calibri" w:hAnsi="Times New Roman" w:cs="Times New Roman"/>
+      <w:r>
+        <w:rPr>
+          <w:rFonts w:ascii="Times New Roman" w:hAnsi="Times New Roman" w:cs="Times New Roman"/>
           <w:b/>
           <w:color w:val="FF0000"/>
           <w:sz w:val="24"/>
           <w:szCs w:val="24"/>
         </w:rPr>
-      </w:pPr>
-      <w:r>
-        <w:rPr>
-          <w:rFonts w:ascii="Times New Roman" w:eastAsia="Calibri" w:hAnsi="Times New Roman" w:cs="Times New Roman"/>
-          <w:b/>
-          <w:color w:val="FF0000"/>
-          <w:sz w:val="24"/>
-          <w:szCs w:val="24"/>
-        </w:rPr>
-        <w:t>Step 7</w:t>
-      </w:r>
-      <w:r>
-        <w:rPr>
-          <w:rFonts w:ascii="Times New Roman" w:eastAsia="Calibri" w:hAnsi="Times New Roman" w:cs="Times New Roman"/>
-          <w:b/>
-          <w:color w:val="FF0000"/>
-          <w:sz w:val="24"/>
-          <w:szCs w:val="24"/>
-        </w:rPr>
-        <w:t>:</w:t>
-      </w:r>
-    </w:p>
-    <w:p>
-      <w:pPr>
-        <w:rPr>
-          <w:rFonts w:ascii="Times New Roman" w:eastAsia="Calibri" w:hAnsi="Times New Roman" w:cs="Times New Roman"/>
-          <w:sz w:val="24"/>
-          <w:szCs w:val="24"/>
-        </w:rPr>
-      </w:pPr>
-      <w:r>
-        <w:rPr>
-          <w:rFonts w:ascii="Times New Roman" w:eastAsia="Calibri" w:hAnsi="Times New Roman" w:cs="Times New Roman"/>
-          <w:sz w:val="24"/>
-          <w:szCs w:val="24"/>
-        </w:rPr>
-        <w:t xml:space="preserve">In this stage </w:t>
-      </w:r>
-      <w:r>
-        <w:rPr>
-          <w:rFonts w:ascii="Times New Roman" w:eastAsia="Calibri" w:hAnsi="Times New Roman" w:cs="Times New Roman"/>
-          <w:sz w:val="24"/>
-          <w:szCs w:val="24"/>
-        </w:rPr>
-        <w:t xml:space="preserve">we should define boundary conditions. </w:t>
-      </w:r>
-      <w:r>
-        <w:rPr>
-          <w:rFonts w:ascii="Times New Roman" w:eastAsia="Calibri" w:hAnsi="Times New Roman" w:cs="Times New Roman"/>
-          <w:sz w:val="24"/>
-          <w:szCs w:val="24"/>
-        </w:rPr>
-        <w:t>Go to:</w:t>
-      </w:r>
-    </w:p>
-    <w:p>
-      <w:pPr>
-        <w:rPr>
-          <w:rFonts w:cs="Times New Roman"/>
-          <w:b/>
-          <w:sz w:val="24"/>
-          <w:szCs w:val="24"/>
-        </w:rPr>
-      </w:pPr>
-      <w:r>
-        <w:rPr>
-          <w:rFonts w:cs="Times New Roman"/>
-          <w:b/>
-          <w:sz w:val="24"/>
-          <w:szCs w:val="24"/>
-        </w:rPr>
         <w:lastRenderedPageBreak/>
-        <w:t xml:space="preserve">project manager -&gt; m browse/edit/simulate -&gt; c compositions -&gt; </w:t>
-      </w:r>
-      <w:r>
-        <w:rPr>
-          <w:rFonts w:cs="Times New Roman"/>
-          <w:b/>
-          <w:sz w:val="24"/>
-          <w:szCs w:val="24"/>
-        </w:rPr>
-        <w:t>d surface connections &amp; boundary -&gt; r check via vertex contiguity</w:t>
-      </w:r>
-    </w:p>
-    <w:p>
-      <w:pPr>
-        <w:rPr>
-          <w:rFonts w:cs="Times New Roman"/>
-          <w:sz w:val="24"/>
-          <w:szCs w:val="24"/>
-        </w:rPr>
-      </w:pPr>
-      <w:r>
-        <w:rPr>
-          <w:rFonts w:cs="Times New Roman"/>
-          <w:b/>
-          <w:sz w:val="24"/>
-          <w:szCs w:val="24"/>
-        </w:rPr>
-        <w:t xml:space="preserve">Select the file name </w:t>
-      </w:r>
-      <w:r>
-        <w:rPr>
-          <w:rFonts w:cs="Times New Roman"/>
-          <w:sz w:val="24"/>
-          <w:szCs w:val="24"/>
-        </w:rPr>
-        <w:t>(here it is Main)</w:t>
-      </w:r>
-    </w:p>
-    <w:p>
-      <w:pPr>
-        <w:rPr>
-          <w:rFonts w:cs="Times New Roman"/>
-          <w:sz w:val="24"/>
-          <w:szCs w:val="24"/>
-        </w:rPr>
-      </w:pPr>
-      <w:r>
-        <w:rPr>
-          <w:rFonts w:ascii="Times New Roman" w:hAnsi="Times New Roman" w:cs="Times New Roman"/>
-          <w:sz w:val="24"/>
-          <w:szCs w:val="24"/>
-        </w:rPr>
-        <w:t>Select the boundary condition you wish here</w:t>
-      </w:r>
-      <w:r>
-        <w:rPr>
-          <w:rFonts w:cs="Times New Roman"/>
-          <w:sz w:val="24"/>
-          <w:szCs w:val="24"/>
-        </w:rPr>
-        <w:t>:</w:t>
-      </w:r>
-    </w:p>
-    <w:p>
-      <w:pPr>
-        <w:rPr>
-          <w:rFonts w:cs="Times New Roman"/>
-          <w:b/>
-          <w:sz w:val="24"/>
-          <w:szCs w:val="24"/>
-        </w:rPr>
-      </w:pPr>
-      <w:r>
-        <w:rPr>
-          <w:rFonts w:cs="Times New Roman"/>
-          <w:b/>
-          <w:sz w:val="24"/>
-          <w:szCs w:val="24"/>
-        </w:rPr>
-        <w:t>Connect windows, walls and ceiling to exterior.</w:t>
-      </w:r>
-    </w:p>
-    <w:p>
-      <w:pPr>
-        <w:rPr>
-          <w:rFonts w:cs="Times New Roman"/>
-          <w:sz w:val="24"/>
-          <w:szCs w:val="24"/>
-        </w:rPr>
-      </w:pPr>
-      <w:r>
-        <w:rPr>
-          <w:rFonts w:cs="Times New Roman"/>
-          <w:b/>
-          <w:sz w:val="24"/>
-          <w:szCs w:val="24"/>
-        </w:rPr>
-        <w:t>Connect floor to BASESIMP, and use configuration 42.</w:t>
-      </w:r>
-      <w:r>
-        <w:rPr>
-          <w:rFonts w:cs="Times New Roman"/>
-          <w:b/>
-          <w:sz w:val="24"/>
-          <w:szCs w:val="24"/>
-        </w:rPr>
-        <w:t xml:space="preserve"> </w:t>
-      </w:r>
-    </w:p>
-    <w:p>
-      <w:pPr>
-        <w:rPr>
-          <w:rFonts w:ascii="Times New Roman" w:hAnsi="Times New Roman" w:cs="Times New Roman"/>
-          <w:sz w:val="24"/>
-          <w:szCs w:val="24"/>
-        </w:rPr>
-      </w:pPr>
-      <w:r>
-        <w:rPr>
-          <w:rFonts w:ascii="Times New Roman" w:hAnsi="Times New Roman" w:cs="Times New Roman"/>
-          <w:sz w:val="24"/>
-          <w:szCs w:val="24"/>
-        </w:rPr>
-        <w:t>At this point the geometry of plan is finished.</w:t>
-      </w:r>
-      <w:r>
-        <w:rPr>
-          <w:rFonts w:ascii="Times New Roman" w:hAnsi="Times New Roman" w:cs="Times New Roman"/>
-          <w:sz w:val="24"/>
-          <w:szCs w:val="24"/>
-        </w:rPr>
-        <w:t xml:space="preserve"> The next step is defining loads and air conditioning st</w:t>
-      </w:r>
-      <w:r>
-        <w:rPr>
-          <w:rFonts w:ascii="Times New Roman" w:hAnsi="Times New Roman" w:cs="Times New Roman"/>
-          <w:sz w:val="24"/>
-          <w:szCs w:val="24"/>
-        </w:rPr>
-        <w:t>u</w:t>
-      </w:r>
-      <w:r>
-        <w:rPr>
-          <w:rFonts w:ascii="Times New Roman" w:hAnsi="Times New Roman" w:cs="Times New Roman"/>
-          <w:sz w:val="24"/>
-          <w:szCs w:val="24"/>
-        </w:rPr>
-        <w:t xml:space="preserve">ffs. </w:t>
-      </w:r>
-    </w:p>
-    <w:p>
-      <w:pPr>
-        <w:rPr>
-          <w:rFonts w:ascii="Times New Roman" w:hAnsi="Times New Roman" w:cs="Times New Roman"/>
-          <w:b/>
-          <w:color w:val="FF0000"/>
-          <w:sz w:val="24"/>
-          <w:szCs w:val="24"/>
-        </w:rPr>
-      </w:pPr>
-    </w:p>
-    <w:p>
-      <w:pPr>
-        <w:rPr>
-          <w:rFonts w:ascii="Times New Roman" w:hAnsi="Times New Roman" w:cs="Times New Roman"/>
-          <w:b/>
-          <w:color w:val="FF0000"/>
-          <w:sz w:val="24"/>
-          <w:szCs w:val="24"/>
-        </w:rPr>
-      </w:pPr>
-      <w:r>
-        <w:rPr>
-          <w:rFonts w:ascii="Times New Roman" w:hAnsi="Times New Roman" w:cs="Times New Roman"/>
-          <w:b/>
-          <w:color w:val="FF0000"/>
-          <w:sz w:val="24"/>
-          <w:szCs w:val="24"/>
-        </w:rPr>
-        <w:t>Step 8:</w:t>
-      </w:r>
-    </w:p>
-    <w:p>
-      <w:pPr>
-        <w:rPr>
-          <w:rFonts w:ascii="Times New Roman" w:eastAsia="Calibri" w:hAnsi="Times New Roman" w:cs="Times New Roman"/>
-          <w:sz w:val="24"/>
-          <w:szCs w:val="24"/>
-        </w:rPr>
-      </w:pPr>
-      <w:r>
-        <w:rPr>
-          <w:rFonts w:ascii="Times New Roman" w:eastAsia="Calibri" w:hAnsi="Times New Roman" w:cs="Times New Roman"/>
-          <w:sz w:val="24"/>
-          <w:szCs w:val="24"/>
-        </w:rPr>
-        <w:t>In this part do as follows:</w:t>
-      </w:r>
-    </w:p>
-    <w:p>
-      <w:pPr>
-        <w:jc w:val="both"/>
-        <w:rPr>
-          <w:rFonts w:cs="Times New Roman"/>
-          <w:b/>
-          <w:sz w:val="24"/>
-          <w:szCs w:val="24"/>
-        </w:rPr>
-      </w:pPr>
-      <w:r>
-        <w:rPr>
-          <w:rFonts w:cs="Times New Roman"/>
-          <w:b/>
-          <w:sz w:val="24"/>
-          <w:szCs w:val="24"/>
-        </w:rPr>
-        <w:t>project manager -&gt; m browse/edit/simulate -&gt; c compositions</w:t>
-      </w:r>
-      <w:r>
-        <w:rPr>
-          <w:rFonts w:cs="Times New Roman"/>
-          <w:b/>
-          <w:sz w:val="24"/>
-          <w:szCs w:val="24"/>
-        </w:rPr>
-        <w:t xml:space="preserve"> -&gt; c operational details -&gt; sketch -&gt; define casual gain and airflow</w:t>
-      </w:r>
-    </w:p>
-    <w:p>
-      <w:pPr>
-        <w:rPr>
-          <w:rFonts w:cs="Times New Roman"/>
-          <w:b/>
-          <w:sz w:val="24"/>
-          <w:szCs w:val="24"/>
-        </w:rPr>
-      </w:pPr>
-      <w:r>
-        <w:rPr>
-          <w:rFonts w:cs="Times New Roman"/>
-          <w:b/>
-          <w:sz w:val="24"/>
-          <w:szCs w:val="24"/>
-        </w:rPr>
-        <w:t>Infiltration</w:t>
-      </w:r>
-    </w:p>
-    <w:p>
-      <w:pPr>
-        <w:rPr>
-          <w:rFonts w:cs="Times New Roman"/>
-          <w:sz w:val="24"/>
-          <w:szCs w:val="24"/>
-        </w:rPr>
-      </w:pPr>
-      <w:r>
-        <w:rPr>
-          <w:rFonts w:cs="Times New Roman"/>
-          <w:sz w:val="24"/>
-          <w:szCs w:val="24"/>
-        </w:rPr>
-        <w:t>0h00 – 7h00: 0.5 ach</w:t>
-      </w:r>
-    </w:p>
-    <w:p>
-      <w:pPr>
-        <w:rPr>
-          <w:rFonts w:ascii="Times New Roman" w:eastAsia="Calibri" w:hAnsi="Times New Roman" w:cs="Times New Roman"/>
-          <w:sz w:val="24"/>
-          <w:szCs w:val="24"/>
-        </w:rPr>
-      </w:pPr>
-      <w:r>
-        <w:rPr>
-          <w:rFonts w:cs="Times New Roman"/>
-          <w:sz w:val="24"/>
-          <w:szCs w:val="24"/>
-        </w:rPr>
-        <w:t>7h00 – 20h00: 0.1 ach</w:t>
-      </w:r>
-    </w:p>
-    <w:p>
-      <w:pPr>
-        <w:rPr>
-          <w:rFonts w:cs="Times New Roman"/>
-          <w:sz w:val="24"/>
-          <w:szCs w:val="24"/>
-        </w:rPr>
-      </w:pPr>
-      <w:r>
-        <w:rPr>
-          <w:rFonts w:cs="Times New Roman"/>
-          <w:sz w:val="24"/>
-          <w:szCs w:val="24"/>
-        </w:rPr>
-        <w:t>20h00 – 24h00: 0.5 ach</w:t>
-      </w:r>
-    </w:p>
-    <w:p>
-      <w:pPr>
-        <w:rPr>
-          <w:rFonts w:cs="Times New Roman"/>
-          <w:b/>
-          <w:sz w:val="24"/>
-          <w:szCs w:val="24"/>
-        </w:rPr>
-      </w:pPr>
-      <w:r>
-        <w:rPr>
-          <w:rFonts w:cs="Times New Roman"/>
-          <w:b/>
-          <w:sz w:val="24"/>
-          <w:szCs w:val="24"/>
-        </w:rPr>
-        <w:t>Internal loads</w:t>
-      </w:r>
-    </w:p>
-    <w:p>
-      <w:pPr>
-        <w:rPr>
-          <w:rFonts w:cs="Times New Roman"/>
-          <w:sz w:val="24"/>
-          <w:szCs w:val="24"/>
-        </w:rPr>
-      </w:pPr>
-      <w:r>
-        <w:rPr>
-          <w:rFonts w:cs="Times New Roman"/>
-          <w:sz w:val="24"/>
-          <w:szCs w:val="24"/>
-        </w:rPr>
-        <w:t>Sensible load = 600 W</w:t>
-      </w:r>
-    </w:p>
-    <w:p>
-      <w:pPr>
-        <w:rPr>
-          <w:rFonts w:cs="Times New Roman"/>
-          <w:sz w:val="24"/>
-          <w:szCs w:val="24"/>
-        </w:rPr>
-      </w:pPr>
-      <w:r>
-        <w:rPr>
-          <w:rFonts w:cs="Times New Roman"/>
-          <w:sz w:val="24"/>
-          <w:szCs w:val="24"/>
-        </w:rPr>
-        <w:t>Latent Load = 150 W</w:t>
-      </w:r>
-    </w:p>
-    <w:p>
-      <w:pPr>
-        <w:rPr>
-          <w:rFonts w:cs="Times New Roman"/>
-          <w:sz w:val="24"/>
-          <w:szCs w:val="24"/>
-        </w:rPr>
-      </w:pPr>
-      <w:r>
-        <w:rPr>
-          <w:rFonts w:cs="Times New Roman"/>
-          <w:sz w:val="24"/>
-          <w:szCs w:val="24"/>
-        </w:rPr>
-        <w:t>Radiative 0.7, Convective 0.3</w:t>
-      </w:r>
-    </w:p>
-    <w:p>
-      <w:pPr>
-        <w:rPr>
-          <w:rFonts w:ascii="Times New Roman" w:hAnsi="Times New Roman" w:cs="Times New Roman"/>
-          <w:sz w:val="24"/>
-          <w:szCs w:val="24"/>
-        </w:rPr>
-      </w:pPr>
-      <w:r>
-        <w:rPr>
-          <w:rFonts w:ascii="Times New Roman" w:hAnsi="Times New Roman" w:cs="Times New Roman"/>
-          <w:sz w:val="24"/>
-          <w:szCs w:val="24"/>
-        </w:rPr>
-        <w:t>Copy the loads and airflows for Saturday and Sunday.</w:t>
-      </w:r>
-    </w:p>
-    <w:p>
-      <w:pPr>
-        <w:rPr>
-          <w:rFonts w:ascii="Times New Roman" w:hAnsi="Times New Roman" w:cs="Times New Roman"/>
-          <w:b/>
-          <w:color w:val="FF0000"/>
-          <w:sz w:val="24"/>
-          <w:szCs w:val="24"/>
-        </w:rPr>
-      </w:pPr>
-    </w:p>
-    <w:p>
-      <w:pPr>
-        <w:rPr>
-          <w:rFonts w:ascii="Times New Roman" w:hAnsi="Times New Roman" w:cs="Times New Roman"/>
-          <w:b/>
-          <w:color w:val="FF0000"/>
-          <w:sz w:val="24"/>
-          <w:szCs w:val="24"/>
-        </w:rPr>
-      </w:pPr>
-      <w:r>
-        <w:rPr>
-          <w:rFonts w:ascii="Times New Roman" w:hAnsi="Times New Roman" w:cs="Times New Roman"/>
-          <w:b/>
-          <w:color w:val="FF0000"/>
-          <w:sz w:val="24"/>
-          <w:szCs w:val="24"/>
-        </w:rPr>
-        <w:t>Step 9:</w:t>
-      </w:r>
-    </w:p>
-    <w:p>
-      <w:pPr>
-        <w:rPr>
-          <w:rFonts w:ascii="Times New Roman" w:hAnsi="Times New Roman" w:cs="Times New Roman"/>
-          <w:sz w:val="24"/>
-          <w:szCs w:val="24"/>
-        </w:rPr>
-      </w:pPr>
-      <w:r>
-        <w:rPr>
-          <w:rFonts w:ascii="Times New Roman" w:hAnsi="Times New Roman" w:cs="Times New Roman"/>
-          <w:sz w:val="24"/>
-          <w:szCs w:val="24"/>
-        </w:rPr>
-        <w:t xml:space="preserve">In this </w:t>
-      </w:r>
-      <w:r>
-        <w:rPr>
-          <w:rFonts w:ascii="Times New Roman" w:hAnsi="Times New Roman" w:cs="Times New Roman"/>
-          <w:sz w:val="24"/>
-          <w:szCs w:val="24"/>
-        </w:rPr>
-        <w:t xml:space="preserve">step we want to define the </w:t>
-      </w:r>
-      <w:r>
-        <w:rPr>
-          <w:rFonts w:ascii="Times New Roman" w:hAnsi="Times New Roman" w:cs="Times New Roman"/>
-          <w:sz w:val="24"/>
-          <w:szCs w:val="24"/>
-        </w:rPr>
-        <w:t xml:space="preserve">Thermostat </w:t>
-      </w:r>
-      <w:r>
-        <w:rPr>
-          <w:rFonts w:ascii="Times New Roman" w:hAnsi="Times New Roman" w:cs="Times New Roman"/>
-          <w:sz w:val="24"/>
-          <w:szCs w:val="24"/>
-        </w:rPr>
-        <w:t xml:space="preserve">control </w:t>
-      </w:r>
-      <w:r>
-        <w:rPr>
-          <w:rFonts w:ascii="Times New Roman" w:hAnsi="Times New Roman" w:cs="Times New Roman"/>
-          <w:sz w:val="24"/>
-          <w:szCs w:val="24"/>
-        </w:rPr>
-        <w:t>strategies.</w:t>
-      </w:r>
-      <w:r>
-        <w:rPr>
-          <w:rFonts w:ascii="Times New Roman" w:hAnsi="Times New Roman" w:cs="Times New Roman"/>
-          <w:sz w:val="24"/>
-          <w:szCs w:val="24"/>
-        </w:rPr>
-        <w:t xml:space="preserve"> Do as follows:</w:t>
-      </w:r>
-    </w:p>
-    <w:p>
-      <w:pPr>
-        <w:jc w:val="both"/>
-        <w:rPr>
-          <w:rFonts w:cs="Times New Roman"/>
-          <w:b/>
-          <w:sz w:val="24"/>
-          <w:szCs w:val="24"/>
-        </w:rPr>
-      </w:pPr>
-      <w:r>
-        <w:rPr>
-          <w:rFonts w:cs="Times New Roman"/>
-          <w:b/>
-          <w:sz w:val="24"/>
-          <w:szCs w:val="24"/>
-        </w:rPr>
-        <w:lastRenderedPageBreak/>
-        <w:t>project manage</w:t>
-      </w:r>
-      <w:r>
-        <w:rPr>
-          <w:rFonts w:cs="Times New Roman"/>
-          <w:b/>
-          <w:sz w:val="24"/>
-          <w:szCs w:val="24"/>
-        </w:rPr>
-        <w:t xml:space="preserve">r -&gt; m browse/edit/simulate -&gt; j zones -&gt; </w:t>
-      </w:r>
-      <w:r>
-        <w:rPr>
-          <w:rFonts w:cs="Times New Roman"/>
-          <w:b/>
-          <w:sz w:val="24"/>
-          <w:szCs w:val="24"/>
-        </w:rPr>
-        <w:t xml:space="preserve">click on control -&gt; period data -&gt; select law -&gt; basic control -&gt; </w:t>
-      </w:r>
-      <w:r>
-        <w:rPr>
-          <w:rFonts w:cs="Times New Roman"/>
-          <w:b/>
-          <w:sz w:val="24"/>
-          <w:szCs w:val="24"/>
-        </w:rPr>
-        <w:t xml:space="preserve">define </w:t>
-      </w:r>
-      <w:r>
-        <w:rPr>
-          <w:rFonts w:cs="Times New Roman"/>
-          <w:b/>
-          <w:sz w:val="24"/>
-          <w:szCs w:val="24"/>
-        </w:rPr>
-        <w:t>first</w:t>
-      </w:r>
-      <w:r>
-        <w:rPr>
-          <w:rFonts w:cs="Times New Roman"/>
-          <w:b/>
-          <w:sz w:val="24"/>
-          <w:szCs w:val="24"/>
-        </w:rPr>
-        <w:t xml:space="preserve"> controls with following strategies:</w:t>
-      </w:r>
-    </w:p>
-    <w:p>
-      <w:pPr>
-        <w:jc w:val="both"/>
-        <w:rPr>
-          <w:rFonts w:cs="Times New Roman"/>
-          <w:sz w:val="24"/>
-          <w:szCs w:val="24"/>
-        </w:rPr>
-      </w:pPr>
-      <w:r>
-        <w:rPr>
-          <w:rFonts w:cs="Times New Roman"/>
-          <w:sz w:val="24"/>
-          <w:szCs w:val="24"/>
-        </w:rPr>
-        <w:t>Heating capacity set to 500 kW</w:t>
-      </w:r>
-      <w:r>
-        <w:rPr>
-          <w:rFonts w:cs="Times New Roman"/>
-          <w:sz w:val="24"/>
-          <w:szCs w:val="24"/>
-        </w:rPr>
-        <w:t>.</w:t>
-      </w:r>
-    </w:p>
-    <w:p>
-      <w:pPr>
-        <w:jc w:val="both"/>
-        <w:rPr>
-          <w:rFonts w:cs="Times New Roman"/>
-          <w:sz w:val="24"/>
-          <w:szCs w:val="24"/>
-        </w:rPr>
-      </w:pPr>
-      <w:r>
-        <w:rPr>
-          <w:rFonts w:cs="Times New Roman"/>
-          <w:sz w:val="24"/>
-          <w:szCs w:val="24"/>
-        </w:rPr>
-        <w:t>Heat set point is 21 ˚C, Cooling off (cooling capacity = 0)</w:t>
-      </w:r>
-    </w:p>
-    <w:p>
-      <w:pPr>
-        <w:jc w:val="both"/>
-        <w:rPr>
-          <w:rFonts w:ascii="Times New Roman" w:hAnsi="Times New Roman" w:cs="Times New Roman"/>
-          <w:sz w:val="24"/>
-          <w:szCs w:val="24"/>
-        </w:rPr>
-      </w:pPr>
-      <w:r>
-        <w:rPr>
-          <w:rFonts w:ascii="Times New Roman" w:hAnsi="Times New Roman" w:cs="Times New Roman"/>
-          <w:sz w:val="24"/>
-          <w:szCs w:val="24"/>
-        </w:rPr>
-        <w:t>Then define the period of validity which is for entire a year here.</w:t>
-      </w:r>
-    </w:p>
-    <w:p>
-      <w:pPr>
-        <w:jc w:val="both"/>
-        <w:rPr>
-          <w:rFonts w:ascii="Times New Roman" w:hAnsi="Times New Roman" w:cs="Times New Roman"/>
-          <w:sz w:val="24"/>
-          <w:szCs w:val="24"/>
-        </w:rPr>
-      </w:pPr>
-      <w:r>
-        <w:rPr>
-          <w:rFonts w:ascii="Times New Roman" w:hAnsi="Times New Roman" w:cs="Times New Roman"/>
-          <w:sz w:val="24"/>
-          <w:szCs w:val="24"/>
-        </w:rPr>
-        <w:t xml:space="preserve">Then define next </w:t>
-      </w:r>
-      <w:r>
-        <w:rPr>
-          <w:rFonts w:ascii="Times New Roman" w:hAnsi="Times New Roman" w:cs="Times New Roman"/>
-          <w:sz w:val="24"/>
-          <w:szCs w:val="24"/>
-        </w:rPr>
-        <w:t>control with 3 periods of working:</w:t>
-      </w:r>
-    </w:p>
-    <w:p>
-      <w:pPr>
-        <w:jc w:val="both"/>
-        <w:rPr>
-          <w:rFonts w:cs="Times New Roman"/>
-          <w:sz w:val="24"/>
-          <w:szCs w:val="24"/>
-        </w:rPr>
-      </w:pPr>
-      <w:r>
-        <w:rPr>
-          <w:rFonts w:cs="Times New Roman"/>
-          <w:sz w:val="24"/>
-          <w:szCs w:val="24"/>
-        </w:rPr>
-        <w:t>Heating capacity set to 500 kW</w:t>
-      </w:r>
-      <w:r>
-        <w:rPr>
-          <w:rFonts w:cs="Times New Roman"/>
-          <w:sz w:val="24"/>
-          <w:szCs w:val="24"/>
-        </w:rPr>
-        <w:t>.</w:t>
-      </w:r>
-    </w:p>
-    <w:p>
-      <w:pPr>
-        <w:jc w:val="both"/>
-        <w:rPr>
-          <w:rFonts w:cs="Times New Roman"/>
-          <w:sz w:val="24"/>
-          <w:szCs w:val="24"/>
-        </w:rPr>
-      </w:pPr>
-      <w:r>
-        <w:rPr>
-          <w:rFonts w:cs="Times New Roman"/>
-          <w:sz w:val="24"/>
-          <w:szCs w:val="24"/>
-        </w:rPr>
-        <w:t>From 0h00 – 6h00</w:t>
-      </w:r>
-    </w:p>
-    <w:p>
-      <w:pPr>
-        <w:jc w:val="both"/>
-        <w:rPr>
-          <w:rFonts w:cs="Times New Roman"/>
-          <w:sz w:val="24"/>
-          <w:szCs w:val="24"/>
-        </w:rPr>
-      </w:pPr>
-      <w:r>
-        <w:rPr>
-          <w:rFonts w:cs="Times New Roman"/>
-          <w:sz w:val="24"/>
-          <w:szCs w:val="24"/>
-        </w:rPr>
-        <w:t>Heat set point is 16 ˚C, Cooling off (cooling capacity = 0)</w:t>
-      </w:r>
-    </w:p>
-    <w:p>
-      <w:pPr>
-        <w:jc w:val="both"/>
-        <w:rPr>
-          <w:rFonts w:cs="Times New Roman"/>
-          <w:sz w:val="24"/>
-          <w:szCs w:val="24"/>
-        </w:rPr>
-      </w:pPr>
-      <w:r>
-        <w:rPr>
-          <w:rFonts w:cs="Times New Roman"/>
-          <w:sz w:val="24"/>
-          <w:szCs w:val="24"/>
-        </w:rPr>
-        <w:t xml:space="preserve">From </w:t>
-      </w:r>
-      <w:r>
-        <w:rPr>
-          <w:rFonts w:cs="Times New Roman"/>
-          <w:sz w:val="24"/>
-          <w:szCs w:val="24"/>
-        </w:rPr>
-        <w:t>6</w:t>
-      </w:r>
-      <w:r>
-        <w:rPr>
-          <w:rFonts w:cs="Times New Roman"/>
-          <w:sz w:val="24"/>
-          <w:szCs w:val="24"/>
-        </w:rPr>
-        <w:t xml:space="preserve">h00 – </w:t>
-      </w:r>
-      <w:r>
-        <w:rPr>
-          <w:rFonts w:cs="Times New Roman"/>
-          <w:sz w:val="24"/>
-          <w:szCs w:val="24"/>
-        </w:rPr>
-        <w:t>22</w:t>
-      </w:r>
-      <w:r>
-        <w:rPr>
-          <w:rFonts w:cs="Times New Roman"/>
-          <w:sz w:val="24"/>
-          <w:szCs w:val="24"/>
-        </w:rPr>
-        <w:t>h00</w:t>
-      </w:r>
-    </w:p>
-    <w:p>
-      <w:pPr>
-        <w:jc w:val="both"/>
-        <w:rPr>
-          <w:rFonts w:cs="Times New Roman"/>
-          <w:sz w:val="24"/>
-          <w:szCs w:val="24"/>
-        </w:rPr>
-      </w:pPr>
-      <w:r>
-        <w:rPr>
-          <w:rFonts w:cs="Times New Roman"/>
-          <w:sz w:val="24"/>
-          <w:szCs w:val="24"/>
-        </w:rPr>
-        <w:t>Heat set point is 21 ˚C, Cooling off (cooling capacity = 0)</w:t>
-      </w:r>
-    </w:p>
-    <w:p>
-      <w:pPr>
-        <w:jc w:val="both"/>
-        <w:rPr>
-          <w:rFonts w:cs="Times New Roman"/>
-          <w:sz w:val="24"/>
-          <w:szCs w:val="24"/>
-        </w:rPr>
-      </w:pPr>
-      <w:r>
-        <w:rPr>
-          <w:rFonts w:cs="Times New Roman"/>
-          <w:sz w:val="24"/>
-          <w:szCs w:val="24"/>
-        </w:rPr>
-        <w:t xml:space="preserve">From </w:t>
-      </w:r>
-      <w:r>
-        <w:rPr>
-          <w:rFonts w:cs="Times New Roman"/>
-          <w:sz w:val="24"/>
-          <w:szCs w:val="24"/>
-        </w:rPr>
-        <w:t>22</w:t>
-      </w:r>
-      <w:r>
-        <w:rPr>
-          <w:rFonts w:cs="Times New Roman"/>
-          <w:sz w:val="24"/>
-          <w:szCs w:val="24"/>
-        </w:rPr>
-        <w:t xml:space="preserve">h00 – </w:t>
-      </w:r>
-      <w:r>
-        <w:rPr>
-          <w:rFonts w:cs="Times New Roman"/>
-          <w:sz w:val="24"/>
-          <w:szCs w:val="24"/>
-        </w:rPr>
-        <w:t>24</w:t>
-      </w:r>
-      <w:r>
-        <w:rPr>
-          <w:rFonts w:cs="Times New Roman"/>
-          <w:sz w:val="24"/>
-          <w:szCs w:val="24"/>
-        </w:rPr>
-        <w:t>h00</w:t>
-      </w:r>
-    </w:p>
-    <w:p>
-      <w:pPr>
-        <w:jc w:val="both"/>
-        <w:rPr>
-          <w:rFonts w:cs="Times New Roman"/>
-          <w:sz w:val="24"/>
-          <w:szCs w:val="24"/>
-        </w:rPr>
-      </w:pPr>
-      <w:r>
-        <w:rPr>
-          <w:rFonts w:cs="Times New Roman"/>
-          <w:sz w:val="24"/>
-          <w:szCs w:val="24"/>
-        </w:rPr>
-        <w:t>Heat set point is 16 ˚C, Cooling off (cooling capacity = 0)</w:t>
-      </w:r>
-    </w:p>
-    <w:p>
-      <w:pPr>
-        <w:rPr>
-          <w:rFonts w:ascii="Times New Roman" w:hAnsi="Times New Roman" w:cs="Times New Roman"/>
-          <w:b/>
-          <w:color w:val="FF0000"/>
-          <w:sz w:val="24"/>
-          <w:szCs w:val="24"/>
-        </w:rPr>
-      </w:pPr>
-      <w:r>
-        <w:rPr>
-          <w:rFonts w:ascii="Times New Roman" w:hAnsi="Times New Roman" w:cs="Times New Roman"/>
-          <w:b/>
-          <w:color w:val="FF0000"/>
-          <w:sz w:val="24"/>
-          <w:szCs w:val="24"/>
-        </w:rPr>
-        <w:t xml:space="preserve">Step </w:t>
-      </w:r>
-      <w:r>
-        <w:rPr>
-          <w:rFonts w:ascii="Times New Roman" w:hAnsi="Times New Roman" w:cs="Times New Roman"/>
-          <w:b/>
-          <w:color w:val="FF0000"/>
-          <w:sz w:val="24"/>
-          <w:szCs w:val="24"/>
-        </w:rPr>
-        <w:t>10</w:t>
-      </w:r>
-      <w:r>
-        <w:rPr>
-          <w:rFonts w:ascii="Times New Roman" w:hAnsi="Times New Roman" w:cs="Times New Roman"/>
-          <w:b/>
-          <w:color w:val="FF0000"/>
-          <w:sz w:val="24"/>
-          <w:szCs w:val="24"/>
-        </w:rPr>
-        <w:t>:</w:t>
-      </w:r>
-      <w:r>
-        <w:rPr>
-          <w:rFonts w:ascii="Times New Roman" w:hAnsi="Times New Roman" w:cs="Times New Roman"/>
-          <w:b/>
-          <w:color w:val="FF0000"/>
-          <w:sz w:val="24"/>
-          <w:szCs w:val="24"/>
-        </w:rPr>
-        <w:t xml:space="preserve"> </w:t>
-      </w:r>
-    </w:p>
-    <w:p>
-      <w:pPr>
-        <w:rPr>
-          <w:rFonts w:cs="Times New Roman"/>
-          <w:b/>
-          <w:sz w:val="24"/>
-          <w:szCs w:val="24"/>
-        </w:rPr>
-      </w:pPr>
-      <w:r>
-        <w:rPr>
-          <w:rFonts w:ascii="Times New Roman" w:hAnsi="Times New Roman" w:cs="Times New Roman"/>
-          <w:sz w:val="24"/>
-          <w:szCs w:val="24"/>
-        </w:rPr>
-        <w:t xml:space="preserve">Define the construction </w:t>
-      </w:r>
-      <w:r>
-        <w:rPr>
-          <w:rFonts w:ascii="Times New Roman" w:hAnsi="Times New Roman" w:cs="Times New Roman"/>
-          <w:sz w:val="24"/>
-          <w:szCs w:val="24"/>
-        </w:rPr>
-        <w:t>for each zone.</w:t>
-      </w:r>
-      <w:r>
-        <w:rPr>
-          <w:rFonts w:cs="Times New Roman"/>
-          <w:b/>
-          <w:sz w:val="24"/>
-          <w:szCs w:val="24"/>
-        </w:rPr>
-        <w:t xml:space="preserve"> </w:t>
-      </w:r>
-    </w:p>
-    <w:p>
-      <w:pPr>
-        <w:rPr>
-          <w:rFonts w:ascii="Times New Roman" w:hAnsi="Times New Roman" w:cs="Times New Roman"/>
-          <w:sz w:val="24"/>
-          <w:szCs w:val="24"/>
-        </w:rPr>
-      </w:pPr>
-      <w:r>
-        <w:rPr>
-          <w:rFonts w:cs="Times New Roman"/>
-          <w:b/>
-          <w:sz w:val="24"/>
-          <w:szCs w:val="24"/>
-        </w:rPr>
-        <w:t>project manager -&gt; m browse/edit/simulate -&gt; c compositions</w:t>
-      </w:r>
-      <w:r>
-        <w:rPr>
-          <w:rFonts w:cs="Times New Roman"/>
-          <w:b/>
-          <w:sz w:val="24"/>
-          <w:szCs w:val="24"/>
-        </w:rPr>
-        <w:t xml:space="preserve"> -&gt; b construction</w:t>
-      </w:r>
-    </w:p>
-    <w:p>
-      <w:pPr>
-        <w:rPr>
-          <w:rFonts w:ascii="Times New Roman" w:hAnsi="Times New Roman" w:cs="Times New Roman"/>
-          <w:b/>
-          <w:color w:val="FF0000"/>
-          <w:sz w:val="24"/>
-          <w:szCs w:val="24"/>
-        </w:rPr>
-      </w:pPr>
-      <w:r>
-        <w:rPr>
-          <w:rFonts w:ascii="Times New Roman" w:hAnsi="Times New Roman" w:cs="Times New Roman"/>
-          <w:b/>
-          <w:color w:val="FF0000"/>
-          <w:sz w:val="24"/>
-          <w:szCs w:val="24"/>
-        </w:rPr>
         <w:t>Step 11:</w:t>
       </w:r>
     </w:p>
@@ -8832,7 +9155,6 @@
           <w:color w:val="FF0066"/>
           <w:sz w:val="24"/>
           <w:szCs w:val="24"/>
-          <w:lang w:val="en-CA" w:eastAsia="en-CA"/>
         </w:rPr>
         <w:drawing>
           <wp:anchor distT="0" distB="0" distL="114300" distR="114300" simplePos="0" relativeHeight="251661312" behindDoc="0" locked="0" layoutInCell="1" allowOverlap="1">
@@ -8955,7 +9277,6 @@
           <w:noProof/>
           <w:sz w:val="24"/>
           <w:szCs w:val="24"/>
-          <w:lang w:val="en-CA" w:eastAsia="en-CA"/>
         </w:rPr>
         <w:drawing>
           <wp:inline distT="0" distB="0" distL="0" distR="0">
@@ -20137,7 +20458,7 @@
                 <w:b/>
                 <w:noProof/>
               </w:rPr>
-              <w:t>22</w:t>
+              <w:t>3</w:t>
             </w:r>
             <w:r>
               <w:rPr>
@@ -20177,7 +20498,7 @@
                 <w:b/>
                 <w:noProof/>
               </w:rPr>
-              <w:t>25</w:t>
+              <w:t>26</w:t>
             </w:r>
             <w:r>
               <w:rPr>
@@ -20855,7 +21176,7 @@
         <w:ind w:left="1440" w:hanging="360"/>
       </w:pPr>
     </w:lvl>
-    <w:lvl w:ilvl="2" w:tplc="0409001B" w:tentative="1">
+    <w:lvl w:ilvl="2" w:tplc="0409001B">
       <w:start w:val="1"/>
       <w:numFmt w:val="lowerRoman"/>
       <w:lvlText w:val="%3."/>

</xml_diff>